<commit_message>
see: prev commit msg
</commit_message>
<xml_diff>
--- a/docs/Szakdolgozat.docx
+++ b/docs/Szakdolgozat.docx
@@ -1,6 +1,6 @@
 
 <file path=word/document.xml><?xml version="1.0" encoding="utf-8"?>
-<w:document xmlns:wpc="http://schemas.microsoft.com/office/word/2010/wordprocessingCanvas" xmlns:cx="http://schemas.microsoft.com/office/drawing/2014/chartex" xmlns:cx1="http://schemas.microsoft.com/office/drawing/2015/9/8/chartex" xmlns:cx2="http://schemas.microsoft.com/office/drawing/2015/10/21/chartex" xmlns:cx3="http://schemas.microsoft.com/office/drawing/2016/5/9/chartex" xmlns:cx4="http://schemas.microsoft.com/office/drawing/2016/5/10/chartex" xmlns:cx5="http://schemas.microsoft.com/office/drawing/2016/5/11/chartex" xmlns:cx6="http://schemas.microsoft.com/office/drawing/2016/5/12/chartex" xmlns:cx7="http://schemas.microsoft.com/office/drawing/2016/5/13/chartex" xmlns:cx8="http://schemas.microsoft.com/office/drawing/2016/5/14/chartex" xmlns:mc="http://schemas.openxmlformats.org/markup-compatibility/2006" xmlns:aink="http://schemas.microsoft.com/office/drawing/2016/ink" xmlns:am3d="http://schemas.microsoft.com/office/drawing/2017/model3d" xmlns:o="urn:schemas-microsoft-com:office:office" xmlns:oel="http://schemas.microsoft.com/office/2019/extlst" xmlns:r="http://schemas.openxmlformats.org/officeDocument/2006/relationships" xmlns:m="http://schemas.openxmlformats.org/officeDocument/2006/math" xmlns:v="urn:schemas-microsoft-com:vml" xmlns:wp14="http://schemas.microsoft.com/office/word/2010/wordprocessingDrawing" xmlns:wp="http://schemas.openxmlformats.org/drawingml/2006/wordprocessingDrawing" xmlns:w10="urn:schemas-microsoft-com:office:word" xmlns:w="http://schemas.openxmlformats.org/wordprocessingml/2006/main" xmlns:w14="http://schemas.microsoft.com/office/word/2010/wordml" xmlns:w15="http://schemas.microsoft.com/office/word/2012/wordml" xmlns:w16cex="http://schemas.microsoft.com/office/word/2018/wordml/cex" xmlns:w16cid="http://schemas.microsoft.com/office/word/2016/wordml/cid" xmlns:w16="http://schemas.microsoft.com/office/word/2018/wordml" xmlns:w16sdtdh="http://schemas.microsoft.com/office/word/2020/wordml/sdtdatahash" xmlns:w16se="http://schemas.microsoft.com/office/word/2015/wordml/symex" xmlns:wpg="http://schemas.microsoft.com/office/word/2010/wordprocessingGroup" xmlns:wpi="http://schemas.microsoft.com/office/word/2010/wordprocessingInk" xmlns:wne="http://schemas.microsoft.com/office/word/2006/wordml" xmlns:wps="http://schemas.microsoft.com/office/word/2010/wordprocessingShape" mc:Ignorable="w14 w15 w16se w16cid w16 w16cex w16sdtdh wp14">
+<w:document xmlns:wpc="http://schemas.microsoft.com/office/word/2010/wordprocessingCanvas" xmlns:cx="http://schemas.microsoft.com/office/drawing/2014/chartex" xmlns:cx1="http://schemas.microsoft.com/office/drawing/2015/9/8/chartex" xmlns:cx2="http://schemas.microsoft.com/office/drawing/2015/10/21/chartex" xmlns:cx3="http://schemas.microsoft.com/office/drawing/2016/5/9/chartex" xmlns:cx4="http://schemas.microsoft.com/office/drawing/2016/5/10/chartex" xmlns:cx5="http://schemas.microsoft.com/office/drawing/2016/5/11/chartex" xmlns:cx6="http://schemas.microsoft.com/office/drawing/2016/5/12/chartex" xmlns:cx7="http://schemas.microsoft.com/office/drawing/2016/5/13/chartex" xmlns:cx8="http://schemas.microsoft.com/office/drawing/2016/5/14/chartex" xmlns:mc="http://schemas.openxmlformats.org/markup-compatibility/2006" xmlns:aink="http://schemas.microsoft.com/office/drawing/2016/ink" xmlns:am3d="http://schemas.microsoft.com/office/drawing/2017/model3d" xmlns:o="urn:schemas-microsoft-com:office:office" xmlns:oel="http://schemas.microsoft.com/office/2019/extlst" xmlns:r="http://schemas.openxmlformats.org/officeDocument/2006/relationships" xmlns:m="http://schemas.openxmlformats.org/officeDocument/2006/math" xmlns:v="urn:schemas-microsoft-com:vml" xmlns:wp14="http://schemas.microsoft.com/office/word/2010/wordprocessingDrawing" xmlns:wp="http://schemas.openxmlformats.org/drawingml/2006/wordprocessingDrawing" xmlns:w10="urn:schemas-microsoft-com:office:word" xmlns:w="http://schemas.openxmlformats.org/wordprocessingml/2006/main" xmlns:w14="http://schemas.microsoft.com/office/word/2010/wordml" xmlns:w15="http://schemas.microsoft.com/office/word/2012/wordml" xmlns:w16cex="http://schemas.microsoft.com/office/word/2018/wordml/cex" xmlns:w16cid="http://schemas.microsoft.com/office/word/2016/wordml/cid" xmlns:w16="http://schemas.microsoft.com/office/word/2018/wordml" xmlns:w16du="http://schemas.microsoft.com/office/word/2023/wordml/word16du" xmlns:w16sdtdh="http://schemas.microsoft.com/office/word/2020/wordml/sdtdatahash" xmlns:w16se="http://schemas.microsoft.com/office/word/2015/wordml/symex" xmlns:wpg="http://schemas.microsoft.com/office/word/2010/wordprocessingGroup" xmlns:wpi="http://schemas.microsoft.com/office/word/2010/wordprocessingInk" xmlns:wne="http://schemas.microsoft.com/office/word/2006/wordml" xmlns:wps="http://schemas.microsoft.com/office/word/2010/wordprocessingShape" mc:Ignorable="w14 w15 w16se w16cid w16 w16cex w16sdtdh wp14">
   <w:body>
     <w:p>
       <w:r>
@@ -2555,8 +2555,7 @@
           </wp:inline>
         </w:drawing>
       </w:r>
-      <w:bookmarkStart w:id="9" w:name="_Toc129295779"/>
-      <w:bookmarkStart w:id="10" w:name="_Toc129295626"/>
+      <w:bookmarkStart w:id="9" w:name="_Toc129295626"/>
     </w:p>
     <w:p>
       <w:pPr>
@@ -2571,7 +2570,11 @@
         </w:sectPr>
       </w:pPr>
       <w:fldSimple w:instr=" SEQ ábra: \* ARABIC ">
+        <w:bookmarkStart w:id="10" w:name="_Toc131532913"/>
         <w:r>
+          <w:rPr>
+            <w:noProof/>
+          </w:rPr>
           <w:t>1</w:t>
         </w:r>
       </w:fldSimple>
@@ -2583,32 +2586,23 @@
     </w:p>
     <w:p>
       <w:pPr>
-        <w:pStyle w:val="Cmsor1"/>
-      </w:pPr>
-      <w:bookmarkStart w:id="11" w:name="_Toc129296032"/>
-      <w:r>
-        <w:lastRenderedPageBreak/>
-        <w:t>Felhasználói dokumentáció</w:t>
-      </w:r>
-      <w:bookmarkEnd w:id="11"/>
-    </w:p>
-    <w:p>
-      <w:pPr>
-        <w:pStyle w:val="Cmsor2"/>
-        <w:numPr>
-          <w:ilvl w:val="0"/>
-          <w:numId w:val="12"/>
-        </w:numPr>
-      </w:pPr>
-      <w:bookmarkStart w:id="12" w:name="_Toc129296033"/>
-      <w:r>
-        <w:t>Rendszerkövetelmények</w:t>
-      </w:r>
-      <w:bookmarkEnd w:id="12"/>
-    </w:p>
-    <w:p>
-      <w:r>
-        <w:t>Mivel a program böngészőkben fut, érdemes lehet megnézni, hogy a mai böngészőknek melyek a minimum rendszerkövetelményei. Rendszerint:</w:t>
+        <w:pStyle w:val="Kpalrs"/>
+      </w:pPr>
+    </w:p>
+    <w:p>
+      <w:pPr>
+        <w:pStyle w:val="Cmsor3"/>
+      </w:pPr>
+      <w:r>
+        <w:t>Főbb algoritmusok</w:t>
+      </w:r>
+    </w:p>
+    <w:p>
+      <w:r>
+        <w:t>A weboldal két fő programozási nyelve a PHP és a JavaScript, melyeket vegyítve használtam. Ez gyakran AJAX lekérésekkel történt a JavaScript fájlból a PHP fájlok felé. Ez a módszer nagyon hasznos olyan helyzeteknél, amikor nem szeretnénk, hogy a weboldal újratöltsön az adatok frissítéséhez (például ha lapozunk a kommentszekcióban)</w:t>
+      </w:r>
+      <w:r>
+        <w:t>.</w:t>
       </w:r>
     </w:p>
     <w:p>
@@ -2616,11 +2610,145 @@
         <w:pStyle w:val="Listaszerbekezds"/>
         <w:numPr>
           <w:ilvl w:val="0"/>
-          <w:numId w:val="7"/>
+          <w:numId w:val="17"/>
         </w:numPr>
-      </w:pPr>
-      <w:r>
-        <w:t>az adott operációs rendszer legújabb verziója</w:t>
+        <w:rPr>
+          <w:rFonts w:ascii="Consolas" w:eastAsia="Times New Roman" w:hAnsi="Consolas" w:cs="Times New Roman"/>
+          <w:color w:val="000000"/>
+          <w:sz w:val="21"/>
+          <w:szCs w:val="21"/>
+          <w:lang w:eastAsia="hu-HU"/>
+        </w:rPr>
+      </w:pPr>
+      <w:r>
+        <w:t>Általános függvények egy tábla egy</w:t>
+      </w:r>
+      <w:r>
+        <w:t xml:space="preserve"> megadott</w:t>
+      </w:r>
+      <w:r>
+        <w:t xml:space="preserve"> oszlopának lekérdezésére: Ezeket leginkább az admin felület könyvfeltöltéssel foglalkozó formjában használtam, céljuk  a </w:t>
+      </w:r>
+      <w:r>
+        <w:rPr>
+          <w:rFonts w:ascii="Consolas" w:eastAsia="Times New Roman" w:hAnsi="Consolas" w:cs="Times New Roman"/>
+          <w:sz w:val="21"/>
+          <w:szCs w:val="21"/>
+          <w:lang w:eastAsia="hu-HU"/>
+        </w:rPr>
+        <w:t>&lt;datalist</w:t>
+      </w:r>
+      <w:r>
+        <w:rPr>
+          <w:rFonts w:ascii="Consolas" w:eastAsia="Times New Roman" w:hAnsi="Consolas" w:cs="Times New Roman"/>
+          <w:sz w:val="21"/>
+          <w:szCs w:val="21"/>
+          <w:lang w:eastAsia="hu-HU"/>
+        </w:rPr>
+        <w:t>&gt;</w:t>
+      </w:r>
+      <w:r>
+        <w:rPr>
+          <w:lang w:eastAsia="hu-HU"/>
+        </w:rPr>
+        <w:t xml:space="preserve"> </w:t>
+      </w:r>
+      <w:r>
+        <w:t xml:space="preserve">HTML tagek feltöltése, </w:t>
+      </w:r>
+      <w:r>
+        <w:t xml:space="preserve">melyek felgyorsítják a kitöltési munkát. Amikor az admin fókuszba hoz egy </w:t>
+      </w:r>
+      <w:r>
+        <w:rPr>
+          <w:rFonts w:ascii="Consolas" w:eastAsia="Times New Roman" w:hAnsi="Consolas" w:cs="Times New Roman"/>
+          <w:sz w:val="21"/>
+          <w:szCs w:val="21"/>
+          <w:lang w:eastAsia="hu-HU"/>
+        </w:rPr>
+        <w:t>&lt;datalist&gt;</w:t>
+      </w:r>
+      <w:r>
+        <w:rPr>
+          <w:lang w:eastAsia="hu-HU"/>
+        </w:rPr>
+        <w:t xml:space="preserve"> </w:t>
+      </w:r>
+      <w:r>
+        <w:t xml:space="preserve">taggel </w:t>
+      </w:r>
+      <w:r>
+        <w:t>rendelkező beviteli mezőt, a böngésző felkínálja a korábban már használt értékeket.</w:t>
+      </w:r>
+    </w:p>
+    <w:p>
+      <w:pPr>
+        <w:keepNext/>
+        <w:jc w:val="center"/>
+      </w:pPr>
+      <w:r>
+        <w:rPr>
+          <w:lang w:eastAsia="hu-HU"/>
+        </w:rPr>
+        <w:drawing>
+          <wp:inline distT="0" distB="0" distL="0" distR="0" wp14:anchorId="675A7136" wp14:editId="13B61C21">
+            <wp:extent cx="3429479" cy="2638793"/>
+            <wp:effectExtent l="0" t="0" r="0" b="0"/>
+            <wp:docPr id="1" name="Kép 1" descr="A képen szöveg látható&#10;&#10;Automatikusan generált leírás"/>
+            <wp:cNvGraphicFramePr>
+              <a:graphicFrameLocks xmlns:a="http://schemas.openxmlformats.org/drawingml/2006/main" noChangeAspect="1"/>
+            </wp:cNvGraphicFramePr>
+            <a:graphic xmlns:a="http://schemas.openxmlformats.org/drawingml/2006/main">
+              <a:graphicData uri="http://schemas.openxmlformats.org/drawingml/2006/picture">
+                <pic:pic xmlns:pic="http://schemas.openxmlformats.org/drawingml/2006/picture">
+                  <pic:nvPicPr>
+                    <pic:cNvPr id="1" name="Kép 1" descr="A képen szöveg látható&#10;&#10;Automatikusan generált leírás"/>
+                    <pic:cNvPicPr/>
+                  </pic:nvPicPr>
+                  <pic:blipFill>
+                    <a:blip r:embed="rId12"/>
+                    <a:stretch>
+                      <a:fillRect/>
+                    </a:stretch>
+                  </pic:blipFill>
+                  <pic:spPr>
+                    <a:xfrm>
+                      <a:off x="0" y="0"/>
+                      <a:ext cx="3429479" cy="2638793"/>
+                    </a:xfrm>
+                    <a:prstGeom prst="rect">
+                      <a:avLst/>
+                    </a:prstGeom>
+                  </pic:spPr>
+                </pic:pic>
+              </a:graphicData>
+            </a:graphic>
+          </wp:inline>
+        </w:drawing>
+      </w:r>
+    </w:p>
+    <w:p>
+      <w:pPr>
+        <w:pStyle w:val="Kpalrs"/>
+        <w:jc w:val="center"/>
+      </w:pPr>
+      <w:fldSimple w:instr=" SEQ ábra: \* ARABIC ">
+        <w:bookmarkStart w:id="11" w:name="_Toc131532914"/>
+        <w:r>
+          <w:t>2</w:t>
+        </w:r>
+      </w:fldSimple>
+      <w:r>
+        <w:t>.</w:t>
+      </w:r>
+      <w:r>
+        <w:t xml:space="preserve"> ábra: A &lt;datalist&gt; tag segítségével a korábban előfordult kötéstípusokat felajánlja a böngésző</w:t>
+      </w:r>
+      <w:bookmarkEnd w:id="11"/>
+    </w:p>
+    <w:p>
+      <w:r>
+        <w:t>[kódrészlet]</w:t>
       </w:r>
     </w:p>
     <w:p>
@@ -2628,11 +2756,150 @@
         <w:pStyle w:val="Listaszerbekezds"/>
         <w:numPr>
           <w:ilvl w:val="0"/>
-          <w:numId w:val="7"/>
+          <w:numId w:val="17"/>
         </w:numPr>
-      </w:pPr>
-      <w:r>
-        <w:t>minimum 2-4 GB RAM</w:t>
+        <w:rPr>
+          <w:rFonts w:ascii="Consolas" w:eastAsia="Times New Roman" w:hAnsi="Consolas" w:cs="Times New Roman"/>
+          <w:color w:val="000000"/>
+          <w:sz w:val="21"/>
+          <w:szCs w:val="21"/>
+          <w:lang w:eastAsia="hu-HU"/>
+        </w:rPr>
+      </w:pPr>
+      <w:r>
+        <w:rPr>
+          <w:lang w:eastAsia="hu-HU"/>
+        </w:rPr>
+        <w:t>Könyv beillesztése az adatbázisba: Ezt az eljárást mindösszesen egyszer hív</w:t>
+      </w:r>
+      <w:r>
+        <w:rPr>
+          <w:lang w:eastAsia="hu-HU"/>
+        </w:rPr>
+        <w:t>tam</w:t>
+      </w:r>
+      <w:r>
+        <w:rPr>
+          <w:lang w:eastAsia="hu-HU"/>
+        </w:rPr>
+        <w:t xml:space="preserve"> meg a program során, de terjedelmét illetően jelentősnek számít, emellett a könyvek adatait frissítő eljárás is ezen alapszik.</w:t>
+      </w:r>
+      <w:r>
+        <w:rPr>
+          <w:lang w:eastAsia="hu-HU"/>
+        </w:rPr>
+        <w:t xml:space="preserve"> A PHP beépülő </w:t>
+      </w:r>
+      <w:r>
+        <w:rPr>
+          <w:rFonts w:ascii="Consolas" w:eastAsia="Times New Roman" w:hAnsi="Consolas" w:cs="Times New Roman"/>
+          <w:color w:val="000000"/>
+          <w:sz w:val="21"/>
+          <w:szCs w:val="21"/>
+          <w:lang w:eastAsia="hu-HU"/>
+        </w:rPr>
+        <w:t>mysqli_real_escape_string</w:t>
+      </w:r>
+      <w:r>
+        <w:rPr>
+          <w:rFonts w:ascii="Consolas" w:eastAsia="Times New Roman" w:hAnsi="Consolas" w:cs="Times New Roman"/>
+          <w:color w:val="000000"/>
+          <w:sz w:val="21"/>
+          <w:szCs w:val="21"/>
+          <w:lang w:eastAsia="hu-HU"/>
+        </w:rPr>
+        <w:t>()</w:t>
+      </w:r>
+      <w:r>
+        <w:rPr>
+          <w:lang w:eastAsia="hu-HU"/>
+        </w:rPr>
+        <w:t xml:space="preserve"> függvényét használtam a speciális karakterek elmentésére. </w:t>
+      </w:r>
+      <w:r>
+        <w:rPr>
+          <w:lang w:eastAsia="hu-HU"/>
+        </w:rPr>
+        <w:t xml:space="preserve">A </w:t>
+      </w:r>
+      <w:r>
+        <w:rPr>
+          <w:rFonts w:ascii="Consolas" w:eastAsia="Times New Roman" w:hAnsi="Consolas" w:cs="Times New Roman"/>
+          <w:color w:val="000000"/>
+          <w:sz w:val="21"/>
+          <w:szCs w:val="21"/>
+          <w:lang w:eastAsia="hu-HU"/>
+        </w:rPr>
+        <w:t>str_replace(</w:t>
+      </w:r>
+      <w:r>
+        <w:rPr>
+          <w:rFonts w:ascii="Consolas" w:eastAsia="Times New Roman" w:hAnsi="Consolas" w:cs="Times New Roman"/>
+          <w:color w:val="000000"/>
+          <w:sz w:val="21"/>
+          <w:szCs w:val="21"/>
+          <w:lang w:eastAsia="hu-HU"/>
+        </w:rPr>
+        <w:t>)</w:t>
+      </w:r>
+      <w:r>
+        <w:rPr>
+          <w:lang w:eastAsia="hu-HU"/>
+        </w:rPr>
+        <w:t xml:space="preserve"> függvény segítségével cserélem le az admin által beszúrt sortöréseket </w:t>
+      </w:r>
+      <w:r>
+        <w:rPr>
+          <w:rFonts w:ascii="Consolas" w:eastAsia="Times New Roman" w:hAnsi="Consolas" w:cs="Times New Roman"/>
+          <w:sz w:val="21"/>
+          <w:szCs w:val="21"/>
+          <w:lang w:eastAsia="hu-HU"/>
+        </w:rPr>
+        <w:t>&lt;br&gt;</w:t>
+      </w:r>
+      <w:r>
+        <w:rPr>
+          <w:lang w:eastAsia="hu-HU"/>
+        </w:rPr>
+        <w:t xml:space="preserve"> </w:t>
+      </w:r>
+      <w:r>
+        <w:rPr>
+          <w:lang w:eastAsia="hu-HU"/>
+        </w:rPr>
+        <w:t xml:space="preserve">tagekre, amelyeket a böngésző is értelmezni tud. A műfajokat és az írók neveit @ karakterrel elválasztva </w:t>
+      </w:r>
+      <w:r>
+        <w:rPr>
+          <w:lang w:eastAsia="hu-HU"/>
+        </w:rPr>
+        <w:t>tároltam. Az eljárás végén egy prepared statement segítségével meghívtam az InsertBook() MySQL eljárás</w:t>
+      </w:r>
+      <w:r>
+        <w:rPr>
+          <w:lang w:eastAsia="hu-HU"/>
+        </w:rPr>
+        <w:t>oma</w:t>
+      </w:r>
+      <w:r>
+        <w:rPr>
+          <w:lang w:eastAsia="hu-HU"/>
+        </w:rPr>
+        <w:t>t, ami minden adatot beilleszt a megfelelő táblába.</w:t>
+      </w:r>
+    </w:p>
+    <w:p>
+      <w:pPr>
+        <w:rPr>
+          <w:lang w:eastAsia="hu-HU"/>
+        </w:rPr>
+      </w:pPr>
+      <w:r>
+        <w:rPr>
+          <w:lang w:eastAsia="hu-HU"/>
+        </w:rPr>
+        <w:lastRenderedPageBreak/>
+        <w:t>[kódrészlet]</w:t>
       </w:r>
     </w:p>
     <w:p>
@@ -2640,61 +2907,71 @@
         <w:pStyle w:val="Listaszerbekezds"/>
         <w:numPr>
           <w:ilvl w:val="0"/>
-          <w:numId w:val="7"/>
+          <w:numId w:val="17"/>
         </w:numPr>
-      </w:pPr>
-      <w:r>
-        <w:t>Pentium 4 vagy újabb processzor</w:t>
-      </w:r>
-    </w:p>
-    <w:p>
-      <w:r>
-        <w:t>Megjegyzendő, hogy nem szükséges a legújabb operációs rendszert használni, korábbiakra is letölthető és futtatható, viszont támogatást nem élveznek. Ezen túl a minimum követelmények meghaladásával még jobb teljesítmény érhető el a weboldalon.</w:t>
-      </w:r>
-    </w:p>
-    <w:p>
-      <w:pPr>
-        <w:pStyle w:val="Cmsor2"/>
-      </w:pPr>
-      <w:bookmarkStart w:id="13" w:name="_Toc129296034"/>
-      <w:r>
-        <w:t>Telepítés</w:t>
-      </w:r>
-      <w:bookmarkEnd w:id="13"/>
-    </w:p>
-    <w:p>
-      <w:r>
-        <w:t>A program nem igényel sem letöltést, sem telepítést. A program elérhetővé tehető bármely böngészőből. Azok telepítéséhez segítséget nyújt a gyártók weboldala.</w:t>
-      </w:r>
-    </w:p>
-    <w:p>
-      <w:pPr>
-        <w:pStyle w:val="Cmsor2"/>
-      </w:pPr>
-      <w:bookmarkStart w:id="14" w:name="_Toc129296035"/>
-      <w:r>
-        <w:t>A program működésének leírása, felhasználói kézikönyv</w:t>
-      </w:r>
-      <w:bookmarkEnd w:id="14"/>
-    </w:p>
-    <w:p>
-      <w:pPr>
-        <w:pStyle w:val="Cmsor3"/>
+        <w:rPr>
+          <w:lang w:eastAsia="hu-HU"/>
+        </w:rPr>
+      </w:pPr>
+      <w:r>
+        <w:rPr>
+          <w:lang w:eastAsia="hu-HU"/>
+        </w:rPr>
+        <w:t>Könyvadatok beolvasása: Ez</w:t>
+      </w:r>
+      <w:r>
+        <w:rPr>
+          <w:lang w:eastAsia="hu-HU"/>
+        </w:rPr>
+        <w:t xml:space="preserve"> egy gyakran meghívott függvény az alkalmazásban. A feladata, hogy a könyv azonosítója, vagyis ISBN-e alapján </w:t>
+      </w:r>
+      <w:r>
+        <w:rPr>
+          <w:lang w:eastAsia="hu-HU"/>
+        </w:rPr>
+        <w:t xml:space="preserve">kiolvassa az adatbázisból az adatait. Ez alapvetően nem volna egy nehéz feladat, viszont egy könyvhöz több író és műfaj is tartozhat, így azokat egy-egy tömbben tárolom a </w:t>
+      </w:r>
+      <w:r>
+        <w:rPr>
+          <w:rFonts w:ascii="Consolas" w:eastAsia="Times New Roman" w:hAnsi="Consolas" w:cs="Times New Roman"/>
+          <w:color w:val="000000"/>
+          <w:sz w:val="21"/>
+          <w:szCs w:val="21"/>
+          <w:lang w:eastAsia="hu-HU"/>
+        </w:rPr>
+        <w:t>$bookdata</w:t>
+      </w:r>
+      <w:r>
+        <w:rPr>
+          <w:lang w:eastAsia="hu-HU"/>
+        </w:rPr>
+        <w:t xml:space="preserve"> változóban és külön függvénnyel olvasom ki az adatbázisból.</w:t>
+      </w:r>
+    </w:p>
+    <w:p>
+      <w:pPr>
+        <w:rPr>
+          <w:lang w:eastAsia="hu-HU"/>
+        </w:rPr>
+      </w:pPr>
+      <w:r>
+        <w:rPr>
+          <w:lang w:eastAsia="hu-HU"/>
+        </w:rPr>
+        <w:t>[kódrészlet]</w:t>
+      </w:r>
+    </w:p>
+    <w:p>
+      <w:pPr>
+        <w:pStyle w:val="Listaszerbekezds"/>
         <w:numPr>
           <w:ilvl w:val="0"/>
-          <w:numId w:val="13"/>
+          <w:numId w:val="17"/>
         </w:numPr>
-      </w:pPr>
-      <w:bookmarkStart w:id="15" w:name="_Toc129296036"/>
-      <w:r>
-        <w:t>Adminisztrátori funkciók</w:t>
-      </w:r>
-      <w:bookmarkEnd w:id="15"/>
-    </w:p>
-    <w:p>
-      <w:pPr>
+        <w:rPr>
+          <w:lang w:eastAsia="hu-HU"/>
+        </w:rPr>
         <w:sectPr>
-          <w:footerReference w:type="default" r:id="rId12"/>
           <w:pgSz w:w="11906" w:h="16838"/>
           <w:pgMar w:top="1417" w:right="1417" w:bottom="1417" w:left="1417" w:header="0" w:footer="708" w:gutter="0"/>
           <w:cols w:space="708"/>
@@ -2702,27 +2979,128 @@
           <w:docGrid w:linePitch="360"/>
         </w:sectPr>
       </w:pPr>
+      <w:r>
+        <w:rPr>
+          <w:lang w:eastAsia="hu-HU"/>
+        </w:rPr>
+        <w:t>A regisztációhoz és belépéhez tartozó kód: Mint azt az adatbázis részletezésénél már tárgyaltam, egy egyedi sót generálok a felhasználók számára a belépés biztonságának biztosításához</w:t>
+      </w:r>
+      <w:r>
+        <w:rPr>
+          <w:lang w:eastAsia="hu-HU"/>
+        </w:rPr>
+        <w:t>. Mind a regisztráció, mind a belépés AJAX lekérések formájában történik. A jelszavak titkosítása az SHA256 algoritmussal történik. Az adatok ellenőrzését JavaScript-tel valósítottam meg.</w:t>
+      </w:r>
     </w:p>
     <w:p>
       <w:pPr>
         <w:pStyle w:val="Cmsor1"/>
       </w:pPr>
-      <w:bookmarkStart w:id="16" w:name="_Toc129296037"/>
+      <w:bookmarkStart w:id="12" w:name="_Toc129296032"/>
       <w:r>
         <w:lastRenderedPageBreak/>
-        <w:t>Tesztelés</w:t>
+        <w:t>Felhasználói dokumentáció</w:t>
+      </w:r>
+      <w:bookmarkEnd w:id="12"/>
+    </w:p>
+    <w:p>
+      <w:pPr>
+        <w:pStyle w:val="Cmsor2"/>
+        <w:numPr>
+          <w:ilvl w:val="0"/>
+          <w:numId w:val="12"/>
+        </w:numPr>
+      </w:pPr>
+      <w:bookmarkStart w:id="13" w:name="_Toc129296033"/>
+      <w:r>
+        <w:t>Rendszerkövetelmények</w:t>
+      </w:r>
+      <w:bookmarkEnd w:id="13"/>
+    </w:p>
+    <w:p>
+      <w:r>
+        <w:t>Mivel a program böngészőkben fut, érdemes lehet megnézni, hogy a mai böngészőknek melyek a minimum rendszerkövetelményei. Rendszerint:</w:t>
+      </w:r>
+    </w:p>
+    <w:p>
+      <w:pPr>
+        <w:pStyle w:val="Listaszerbekezds"/>
+        <w:numPr>
+          <w:ilvl w:val="0"/>
+          <w:numId w:val="7"/>
+        </w:numPr>
+      </w:pPr>
+      <w:r>
+        <w:t>az adott operációs rendszer legújabb verziója</w:t>
+      </w:r>
+    </w:p>
+    <w:p>
+      <w:pPr>
+        <w:pStyle w:val="Listaszerbekezds"/>
+        <w:numPr>
+          <w:ilvl w:val="0"/>
+          <w:numId w:val="7"/>
+        </w:numPr>
+      </w:pPr>
+      <w:r>
+        <w:t>minimum 2-4 GB RAM</w:t>
+      </w:r>
+    </w:p>
+    <w:p>
+      <w:pPr>
+        <w:pStyle w:val="Listaszerbekezds"/>
+        <w:numPr>
+          <w:ilvl w:val="0"/>
+          <w:numId w:val="7"/>
+        </w:numPr>
+      </w:pPr>
+      <w:r>
+        <w:t>Pentium 4 vagy újabb processzor</w:t>
+      </w:r>
+    </w:p>
+    <w:p>
+      <w:r>
+        <w:t>Megjegyzendő, hogy nem szükséges a legújabb operációs rendszert használni, korábbiakra is letölthető és futtatható, viszont támogatást nem élveznek. Ezen túl a minimum követelmények meghaladásával még jobb teljesítmény érhető el a weboldalon.</w:t>
+      </w:r>
+    </w:p>
+    <w:p>
+      <w:pPr>
+        <w:pStyle w:val="Cmsor2"/>
+      </w:pPr>
+      <w:bookmarkStart w:id="14" w:name="_Toc129296034"/>
+      <w:r>
+        <w:t>Telepítés</w:t>
+      </w:r>
+      <w:bookmarkEnd w:id="14"/>
+    </w:p>
+    <w:p>
+      <w:r>
+        <w:t>A program nem igényel sem letöltést, sem telepítést. A program elérhetővé tehető bármely böngészőből. Azok telepítéséhez segítséget nyújt a gyártók weboldala.</w:t>
+      </w:r>
+    </w:p>
+    <w:p>
+      <w:pPr>
+        <w:pStyle w:val="Cmsor2"/>
+      </w:pPr>
+      <w:bookmarkStart w:id="15" w:name="_Toc129296035"/>
+      <w:r>
+        <w:t>A program működésének leírása, felhasználói kézikönyv</w:t>
+      </w:r>
+      <w:bookmarkEnd w:id="15"/>
+    </w:p>
+    <w:p>
+      <w:pPr>
+        <w:pStyle w:val="Cmsor3"/>
+        <w:numPr>
+          <w:ilvl w:val="0"/>
+          <w:numId w:val="13"/>
+        </w:numPr>
+      </w:pPr>
+      <w:bookmarkStart w:id="16" w:name="_Toc129296036"/>
+      <w:r>
+        <w:t>Adminisztrátori funkciók</w:t>
       </w:r>
       <w:bookmarkEnd w:id="16"/>
-    </w:p>
-    <w:p>
-      <w:r>
-        <w:t>Weboldalam fejlesztését dinamikus tesztelési módszerekkel támogattam, ami azt jelenti, hogy a weboldalt folyamatosan, futás közben teszteltem. Ennek kettő fajtája van, a fekete- és a fehérdobozos tesztelés. Előbbiben a kód nem ismert vagy nem átlátható, így csak a bemenetet és a kimenetet ellenőrizzük, az utóbbiban viszont a futási logikát is vizsgáljuk. Ezekhez érdemes és kell is teszteseteket írni. A jó teszteset nagy valószínűséggel egy még felfedetlen hibát mutat ki az alkalmazásban.</w:t>
-      </w:r>
-    </w:p>
-    <w:p>
-      <w:r>
-        <w:t>Az egyik legátfogóbb tesztelést kívánó része a weboldalamnak az adminisztrátori felület könyveket felvevő és módosító formja volt. Ennek oka a form mérete: 16-féle adatot kell felvinni a könyvről (amelyből csak 4 opcionális). Erről további információ olvasható az adatbázisról szóló szekcióban, és a felhasználói dokumentációban.</w:t>
-      </w:r>
     </w:p>
     <w:p>
       <w:pPr>
@@ -2735,63 +3113,30 @@
           <w:docGrid w:linePitch="360"/>
         </w:sectPr>
       </w:pPr>
-      <w:r>
-        <w:t>Megjegyzendő, hogy nincs hibamentes program, így nem vállalok garanciát a hibamentességre.</w:t>
-      </w:r>
     </w:p>
     <w:p>
       <w:pPr>
         <w:pStyle w:val="Cmsor1"/>
       </w:pPr>
-      <w:bookmarkStart w:id="17" w:name="_Toc129296038"/>
+      <w:bookmarkStart w:id="17" w:name="_Toc129296037"/>
       <w:r>
         <w:lastRenderedPageBreak/>
-        <w:t>Továbbfejlesztési lehetőségek</w:t>
+        <w:t>Tesztelés</w:t>
       </w:r>
       <w:bookmarkEnd w:id="17"/>
     </w:p>
     <w:p>
       <w:r>
-        <w:t>A szoftver fejlesztése közben rengeteg további ötlet jutott eszembe, amelyekkel az továbbfejleszthető lenne. Azokat, amelyeket időszűke keretében nem sikerült megvalósítani, az alábbiakban részletezem:</w:t>
-      </w:r>
-    </w:p>
-    <w:p>
-      <w:pPr>
-        <w:pStyle w:val="Listaszerbekezds"/>
-        <w:numPr>
-          <w:ilvl w:val="0"/>
-          <w:numId w:val="10"/>
-        </w:numPr>
-      </w:pPr>
-      <w:r>
-        <w:t>Az admin</w:t>
-      </w:r>
-      <w:r>
-        <w:t>ként elérhető</w:t>
-      </w:r>
-      <w:r>
-        <w:t xml:space="preserve"> könyvmódosítási és -törlési felületén a könyvekre jelenleg csak ISBN alapján lehet rákeresni. Ez észrevételem szerint időigényes, mert az emberek nem azonosítókhoz vannak szokva, hanem nevekhez. Pont ezért érdemes lehetne az oldal betöltésekor egy táblázatban megjeleníteni a könyveket (valamiféle pagination-nel), ahol ISBN és könyvcím alapján lehet szűrni a könyveket, majd a táblázatból kiválasztani a módosítani kívántat.</w:t>
-      </w:r>
-    </w:p>
-    <w:p>
-      <w:pPr>
-        <w:pStyle w:val="Listaszerbekezds"/>
-        <w:numPr>
-          <w:ilvl w:val="0"/>
-          <w:numId w:val="10"/>
-        </w:numPr>
-      </w:pPr>
-      <w:r>
-        <w:t>Az oldal menüsörában lehetőség van könyvekre keresni cím alapján. Előnyös lehetne, ha a címen kívül például az író nevére vagy a kiadóra is lehetne szűrni.</w:t>
-      </w:r>
-    </w:p>
-    <w:p>
-      <w:pPr>
-        <w:pStyle w:val="Listaszerbekezds"/>
-        <w:numPr>
-          <w:ilvl w:val="0"/>
-          <w:numId w:val="10"/>
-        </w:numPr>
+        <w:t>Weboldalam fejlesztését dinamikus tesztelési módszerekkel támogattam, ami azt jelenti, hogy a weboldalt folyamatosan, futás közben teszteltem. Ennek kettő fajtája van, a fekete- és a fehérdobozos tesztelés. Előbbiben a kód nem ismert vagy nem átlátható, így csak a bemenetet és a kimenetet ellenőrizzük, az utóbbiban viszont a futási logikát is vizsgáljuk. Ezekhez érdemes és kell is teszteseteket írni. A jó teszteset nagy valószínűséggel egy még felfedetlen hibát mutat ki az alkalmazásban.</w:t>
+      </w:r>
+    </w:p>
+    <w:p>
+      <w:r>
+        <w:t>Az egyik legátfogóbb tesztelést kívánó része a weboldalamnak az adminisztrátori felület könyveket felvevő és módosító formja volt. Ennek oka a form mérete: 16-féle adatot kell felvinni a könyvről (amelyből csak 4 opcionális). Erről további információ olvasható az adatbázisról szóló szekcióban, és a felhasználói dokumentációban.</w:t>
+      </w:r>
+    </w:p>
+    <w:p>
+      <w:pPr>
         <w:sectPr>
           <w:footerReference w:type="default" r:id="rId14"/>
           <w:pgSz w:w="11906" w:h="16838"/>
@@ -2802,6 +3147,72 @@
         </w:sectPr>
       </w:pPr>
       <w:r>
+        <w:t>Megjegyzendő, hogy nincs hibamentes program, így nem vállalok garanciát a hibamentességre.</w:t>
+      </w:r>
+    </w:p>
+    <w:p>
+      <w:pPr>
+        <w:pStyle w:val="Cmsor1"/>
+      </w:pPr>
+      <w:bookmarkStart w:id="18" w:name="_Toc129296038"/>
+      <w:r>
+        <w:lastRenderedPageBreak/>
+        <w:t>Továbbfejlesztési lehetőségek</w:t>
+      </w:r>
+      <w:bookmarkEnd w:id="18"/>
+    </w:p>
+    <w:p>
+      <w:r>
+        <w:t>A szoftver fejlesztése közben rengeteg további ötlet jutott eszembe, amelyekkel az továbbfejleszthető lenne. Azokat, amelyeket időszűke keretében nem sikerült megvalósítani, az alábbiakban részletezem:</w:t>
+      </w:r>
+    </w:p>
+    <w:p>
+      <w:pPr>
+        <w:pStyle w:val="Listaszerbekezds"/>
+        <w:numPr>
+          <w:ilvl w:val="0"/>
+          <w:numId w:val="10"/>
+        </w:numPr>
+      </w:pPr>
+      <w:r>
+        <w:t>Az admin</w:t>
+      </w:r>
+      <w:r>
+        <w:t>ként elérhető</w:t>
+      </w:r>
+      <w:r>
+        <w:t xml:space="preserve"> könyvmódosítási és -törlési felületén a könyvekre jelenleg csak ISBN alapján lehet rákeresni. Ez észrevételem szerint időigényes, mert az emberek nem azonosítókhoz vannak szokva, hanem nevekhez. Pont ezért érdemes lehetne az oldal betöltésekor egy táblázatban megjeleníteni a könyveket (valamiféle pagination-nel), ahol ISBN és könyvcím alapján lehet szűrni a könyveket, majd a táblázatból kiválasztani a módosítani kívántat.</w:t>
+      </w:r>
+    </w:p>
+    <w:p>
+      <w:pPr>
+        <w:pStyle w:val="Listaszerbekezds"/>
+        <w:numPr>
+          <w:ilvl w:val="0"/>
+          <w:numId w:val="10"/>
+        </w:numPr>
+      </w:pPr>
+      <w:r>
+        <w:t>Az oldal menüsörában lehetőség van könyvekre keresni cím alapján. Előnyös lehetne, ha a címen kívül például az író nevére vagy a kiadóra is lehetne szűrni.</w:t>
+      </w:r>
+    </w:p>
+    <w:p>
+      <w:pPr>
+        <w:pStyle w:val="Listaszerbekezds"/>
+        <w:numPr>
+          <w:ilvl w:val="0"/>
+          <w:numId w:val="10"/>
+        </w:numPr>
+        <w:sectPr>
+          <w:footerReference w:type="default" r:id="rId15"/>
+          <w:pgSz w:w="11906" w:h="16838"/>
+          <w:pgMar w:top="1417" w:right="1417" w:bottom="1417" w:left="1417" w:header="0" w:footer="708" w:gutter="0"/>
+          <w:cols w:space="708"/>
+          <w:formProt w:val="0"/>
+          <w:docGrid w:linePitch="360"/>
+        </w:sectPr>
+      </w:pPr>
+      <w:r>
         <w:t>Az egyes aloldalak találati listájában a sorbarendezés az adatbázisra van bízva. Az oldalak többségénél lehetőség van ár és egyéb paraméterek alapján szűrni és rendezni a találatokat. Ennek a megvalósítása is előnyös lehetne az oldal számára.</w:t>
       </w:r>
     </w:p>
@@ -2815,7 +3226,7 @@
           <w:lang w:eastAsia="hu-HU"/>
         </w:rPr>
       </w:pPr>
-      <w:bookmarkStart w:id="18" w:name="_Toc129296039"/>
+      <w:bookmarkStart w:id="19" w:name="_Toc129296039"/>
       <w:r>
         <w:rPr>
           <w:lang w:eastAsia="hu-HU"/>
@@ -2823,7 +3234,144 @@
         <w:lastRenderedPageBreak/>
         <w:t>Ábrajegyzék</w:t>
       </w:r>
-      <w:bookmarkEnd w:id="18"/>
+      <w:bookmarkEnd w:id="19"/>
+    </w:p>
+    <w:p>
+      <w:pPr>
+        <w:pStyle w:val="brajegyzk"/>
+        <w:tabs>
+          <w:tab w:val="right" w:leader="dot" w:pos="9062"/>
+        </w:tabs>
+        <w:rPr>
+          <w:rFonts w:asciiTheme="minorHAnsi" w:eastAsiaTheme="minorEastAsia" w:hAnsiTheme="minorHAnsi"/>
+          <w:noProof/>
+          <w:sz w:val="22"/>
+          <w:lang w:eastAsia="hu-HU"/>
+        </w:rPr>
+      </w:pPr>
+      <w:r>
+        <w:fldChar w:fldCharType="begin"/>
+      </w:r>
+      <w:r>
+        <w:rPr>
+          <w:rStyle w:val="IndexLink"/>
+        </w:rPr>
+        <w:instrText xml:space="preserve"> TOC \c "ábra:" </w:instrText>
+      </w:r>
+      <w:r>
+        <w:rPr>
+          <w:rStyle w:val="IndexLink"/>
+        </w:rPr>
+        <w:fldChar w:fldCharType="separate"/>
+      </w:r>
+      <w:r>
+        <w:rPr>
+          <w:noProof/>
+        </w:rPr>
+        <w:t>1. ábra: EER diagram a `bookstore` adatbázisról</w:t>
+      </w:r>
+      <w:r>
+        <w:rPr>
+          <w:noProof/>
+        </w:rPr>
+        <w:tab/>
+      </w:r>
+      <w:r>
+        <w:rPr>
+          <w:noProof/>
+        </w:rPr>
+        <w:fldChar w:fldCharType="begin"/>
+      </w:r>
+      <w:r>
+        <w:rPr>
+          <w:noProof/>
+        </w:rPr>
+        <w:instrText xml:space="preserve"> PAGEREF _Toc131532913 \h </w:instrText>
+      </w:r>
+      <w:r>
+        <w:rPr>
+          <w:noProof/>
+        </w:rPr>
+      </w:r>
+      <w:r>
+        <w:rPr>
+          <w:noProof/>
+        </w:rPr>
+        <w:fldChar w:fldCharType="separate"/>
+      </w:r>
+      <w:r>
+        <w:rPr>
+          <w:noProof/>
+        </w:rPr>
+        <w:t>8</w:t>
+      </w:r>
+      <w:r>
+        <w:rPr>
+          <w:noProof/>
+        </w:rPr>
+        <w:fldChar w:fldCharType="end"/>
+      </w:r>
+    </w:p>
+    <w:p>
+      <w:pPr>
+        <w:pStyle w:val="brajegyzk"/>
+        <w:tabs>
+          <w:tab w:val="right" w:leader="dot" w:pos="9062"/>
+        </w:tabs>
+        <w:rPr>
+          <w:rFonts w:asciiTheme="minorHAnsi" w:eastAsiaTheme="minorEastAsia" w:hAnsiTheme="minorHAnsi"/>
+          <w:noProof/>
+          <w:sz w:val="22"/>
+          <w:lang w:eastAsia="hu-HU"/>
+        </w:rPr>
+      </w:pPr>
+      <w:r>
+        <w:rPr>
+          <w:noProof/>
+        </w:rPr>
+        <w:t>2. ábra: A &lt;datalist&gt; tag segítségével a korábban előfordult kötéstípusokat felajánlja a böngésző</w:t>
+      </w:r>
+      <w:r>
+        <w:rPr>
+          <w:noProof/>
+        </w:rPr>
+        <w:tab/>
+      </w:r>
+      <w:r>
+        <w:rPr>
+          <w:noProof/>
+        </w:rPr>
+        <w:fldChar w:fldCharType="begin"/>
+      </w:r>
+      <w:r>
+        <w:rPr>
+          <w:noProof/>
+        </w:rPr>
+        <w:instrText xml:space="preserve"> PAGEREF _Toc131532914 \h </w:instrText>
+      </w:r>
+      <w:r>
+        <w:rPr>
+          <w:noProof/>
+        </w:rPr>
+      </w:r>
+      <w:r>
+        <w:rPr>
+          <w:noProof/>
+        </w:rPr>
+        <w:fldChar w:fldCharType="separate"/>
+      </w:r>
+      <w:r>
+        <w:rPr>
+          <w:noProof/>
+        </w:rPr>
+        <w:t>9</w:t>
+      </w:r>
+      <w:r>
+        <w:rPr>
+          <w:noProof/>
+        </w:rPr>
+        <w:fldChar w:fldCharType="end"/>
+      </w:r>
     </w:p>
     <w:p>
       <w:pPr>
@@ -2838,80 +3386,14 @@
         </w:rPr>
       </w:pPr>
       <w:r>
-        <w:fldChar w:fldCharType="begin"/>
-      </w:r>
-      <w:r>
-        <w:rPr>
-          <w:rStyle w:val="IndexLink"/>
-        </w:rPr>
-        <w:instrText xml:space="preserve"> TOC \c "ábra:" </w:instrText>
-      </w:r>
-      <w:r>
-        <w:rPr>
-          <w:rStyle w:val="IndexLink"/>
-        </w:rPr>
-        <w:fldChar w:fldCharType="separate"/>
-      </w:r>
-      <w:hyperlink w:anchor="_Toc129295779">
-        <w:r>
-          <w:rPr>
-            <w:rStyle w:val="IndexLink"/>
-          </w:rPr>
-          <w:t>1. ábra: EER diagram a `bookstore` adatbázisról</w:t>
-        </w:r>
-        <w:r>
-          <w:rPr>
-            <w:webHidden/>
-          </w:rPr>
-          <w:fldChar w:fldCharType="begin"/>
-        </w:r>
-        <w:r>
-          <w:rPr>
-            <w:webHidden/>
-          </w:rPr>
-          <w:instrText>PAGEREF _Toc129295779 \h</w:instrText>
-        </w:r>
-        <w:r>
-          <w:rPr>
-            <w:webHidden/>
-          </w:rPr>
-        </w:r>
-        <w:r>
-          <w:rPr>
-            <w:webHidden/>
-          </w:rPr>
-          <w:fldChar w:fldCharType="separate"/>
-        </w:r>
-        <w:r>
-          <w:rPr>
-            <w:rStyle w:val="IndexLink"/>
-          </w:rPr>
-          <w:tab/>
-          <w:t>6</w:t>
-        </w:r>
-        <w:r>
-          <w:rPr>
-            <w:webHidden/>
-          </w:rPr>
-          <w:fldChar w:fldCharType="end"/>
-        </w:r>
-      </w:hyperlink>
-      <w:r>
         <w:rPr>
           <w:rStyle w:val="IndexLink"/>
         </w:rPr>
         <w:fldChar w:fldCharType="end"/>
       </w:r>
     </w:p>
-    <w:p>
-      <w:pPr>
-        <w:rPr>
-          <w:lang w:eastAsia="hu-HU"/>
-        </w:rPr>
-      </w:pPr>
-    </w:p>
     <w:sectPr>
-      <w:footerReference w:type="default" r:id="rId15"/>
+      <w:footerReference w:type="default" r:id="rId16"/>
       <w:pgSz w:w="11906" w:h="16838"/>
       <w:pgMar w:top="1417" w:right="1417" w:bottom="1417" w:left="1417" w:header="0" w:footer="708" w:gutter="0"/>
       <w:cols w:space="708"/>
@@ -2923,7 +3405,7 @@
 </file>
 
 <file path=word/endnotes.xml><?xml version="1.0" encoding="utf-8"?>
-<w:endnotes xmlns:wpc="http://schemas.microsoft.com/office/word/2010/wordprocessingCanvas" xmlns:cx="http://schemas.microsoft.com/office/drawing/2014/chartex" xmlns:cx1="http://schemas.microsoft.com/office/drawing/2015/9/8/chartex" xmlns:cx2="http://schemas.microsoft.com/office/drawing/2015/10/21/chartex" xmlns:cx3="http://schemas.microsoft.com/office/drawing/2016/5/9/chartex" xmlns:cx4="http://schemas.microsoft.com/office/drawing/2016/5/10/chartex" xmlns:cx5="http://schemas.microsoft.com/office/drawing/2016/5/11/chartex" xmlns:cx6="http://schemas.microsoft.com/office/drawing/2016/5/12/chartex" xmlns:cx7="http://schemas.microsoft.com/office/drawing/2016/5/13/chartex" xmlns:cx8="http://schemas.microsoft.com/office/drawing/2016/5/14/chartex" xmlns:mc="http://schemas.openxmlformats.org/markup-compatibility/2006" xmlns:aink="http://schemas.microsoft.com/office/drawing/2016/ink" xmlns:am3d="http://schemas.microsoft.com/office/drawing/2017/model3d" xmlns:o="urn:schemas-microsoft-com:office:office" xmlns:oel="http://schemas.microsoft.com/office/2019/extlst" xmlns:r="http://schemas.openxmlformats.org/officeDocument/2006/relationships" xmlns:m="http://schemas.openxmlformats.org/officeDocument/2006/math" xmlns:v="urn:schemas-microsoft-com:vml" xmlns:wp14="http://schemas.microsoft.com/office/word/2010/wordprocessingDrawing" xmlns:wp="http://schemas.openxmlformats.org/drawingml/2006/wordprocessingDrawing" xmlns:w10="urn:schemas-microsoft-com:office:word" xmlns:w="http://schemas.openxmlformats.org/wordprocessingml/2006/main" xmlns:w14="http://schemas.microsoft.com/office/word/2010/wordml" xmlns:w15="http://schemas.microsoft.com/office/word/2012/wordml" xmlns:w16cex="http://schemas.microsoft.com/office/word/2018/wordml/cex" xmlns:w16cid="http://schemas.microsoft.com/office/word/2016/wordml/cid" xmlns:w16="http://schemas.microsoft.com/office/word/2018/wordml" xmlns:w16sdtdh="http://schemas.microsoft.com/office/word/2020/wordml/sdtdatahash" xmlns:w16se="http://schemas.microsoft.com/office/word/2015/wordml/symex" xmlns:wpg="http://schemas.microsoft.com/office/word/2010/wordprocessingGroup" xmlns:wpi="http://schemas.microsoft.com/office/word/2010/wordprocessingInk" xmlns:wne="http://schemas.microsoft.com/office/word/2006/wordml" xmlns:wps="http://schemas.microsoft.com/office/word/2010/wordprocessingShape" mc:Ignorable="w14 w15 w16se w16cid w16 w16cex w16sdtdh wp14">
+<w:endnotes xmlns:wpc="http://schemas.microsoft.com/office/word/2010/wordprocessingCanvas" xmlns:cx="http://schemas.microsoft.com/office/drawing/2014/chartex" xmlns:cx1="http://schemas.microsoft.com/office/drawing/2015/9/8/chartex" xmlns:cx2="http://schemas.microsoft.com/office/drawing/2015/10/21/chartex" xmlns:cx3="http://schemas.microsoft.com/office/drawing/2016/5/9/chartex" xmlns:cx4="http://schemas.microsoft.com/office/drawing/2016/5/10/chartex" xmlns:cx5="http://schemas.microsoft.com/office/drawing/2016/5/11/chartex" xmlns:cx6="http://schemas.microsoft.com/office/drawing/2016/5/12/chartex" xmlns:cx7="http://schemas.microsoft.com/office/drawing/2016/5/13/chartex" xmlns:cx8="http://schemas.microsoft.com/office/drawing/2016/5/14/chartex" xmlns:mc="http://schemas.openxmlformats.org/markup-compatibility/2006" xmlns:aink="http://schemas.microsoft.com/office/drawing/2016/ink" xmlns:am3d="http://schemas.microsoft.com/office/drawing/2017/model3d" xmlns:o="urn:schemas-microsoft-com:office:office" xmlns:oel="http://schemas.microsoft.com/office/2019/extlst" xmlns:r="http://schemas.openxmlformats.org/officeDocument/2006/relationships" xmlns:m="http://schemas.openxmlformats.org/officeDocument/2006/math" xmlns:v="urn:schemas-microsoft-com:vml" xmlns:wp14="http://schemas.microsoft.com/office/word/2010/wordprocessingDrawing" xmlns:wp="http://schemas.openxmlformats.org/drawingml/2006/wordprocessingDrawing" xmlns:w10="urn:schemas-microsoft-com:office:word" xmlns:w="http://schemas.openxmlformats.org/wordprocessingml/2006/main" xmlns:w14="http://schemas.microsoft.com/office/word/2010/wordml" xmlns:w15="http://schemas.microsoft.com/office/word/2012/wordml" xmlns:w16cex="http://schemas.microsoft.com/office/word/2018/wordml/cex" xmlns:w16cid="http://schemas.microsoft.com/office/word/2016/wordml/cid" xmlns:w16="http://schemas.microsoft.com/office/word/2018/wordml" xmlns:w16du="http://schemas.microsoft.com/office/word/2023/wordml/word16du" xmlns:w16sdtdh="http://schemas.microsoft.com/office/word/2020/wordml/sdtdatahash" xmlns:w16se="http://schemas.microsoft.com/office/word/2015/wordml/symex" xmlns:wpg="http://schemas.microsoft.com/office/word/2010/wordprocessingGroup" xmlns:wpi="http://schemas.microsoft.com/office/word/2010/wordprocessingInk" xmlns:wne="http://schemas.microsoft.com/office/word/2006/wordml" xmlns:wps="http://schemas.microsoft.com/office/word/2010/wordprocessingShape" mc:Ignorable="w14 w15 w16se w16cid w16 w16cex w16sdtdh wp14">
   <w:endnote w:type="separator" w:id="-1">
     <w:p>
       <w:pPr>
@@ -2948,7 +3430,7 @@
 </file>
 
 <file path=word/footer1.xml><?xml version="1.0" encoding="utf-8"?>
-<w:ftr xmlns:wpc="http://schemas.microsoft.com/office/word/2010/wordprocessingCanvas" xmlns:cx="http://schemas.microsoft.com/office/drawing/2014/chartex" xmlns:cx1="http://schemas.microsoft.com/office/drawing/2015/9/8/chartex" xmlns:cx2="http://schemas.microsoft.com/office/drawing/2015/10/21/chartex" xmlns:cx3="http://schemas.microsoft.com/office/drawing/2016/5/9/chartex" xmlns:cx4="http://schemas.microsoft.com/office/drawing/2016/5/10/chartex" xmlns:cx5="http://schemas.microsoft.com/office/drawing/2016/5/11/chartex" xmlns:cx6="http://schemas.microsoft.com/office/drawing/2016/5/12/chartex" xmlns:cx7="http://schemas.microsoft.com/office/drawing/2016/5/13/chartex" xmlns:cx8="http://schemas.microsoft.com/office/drawing/2016/5/14/chartex" xmlns:mc="http://schemas.openxmlformats.org/markup-compatibility/2006" xmlns:aink="http://schemas.microsoft.com/office/drawing/2016/ink" xmlns:am3d="http://schemas.microsoft.com/office/drawing/2017/model3d" xmlns:o="urn:schemas-microsoft-com:office:office" xmlns:oel="http://schemas.microsoft.com/office/2019/extlst" xmlns:r="http://schemas.openxmlformats.org/officeDocument/2006/relationships" xmlns:m="http://schemas.openxmlformats.org/officeDocument/2006/math" xmlns:v="urn:schemas-microsoft-com:vml" xmlns:wp14="http://schemas.microsoft.com/office/word/2010/wordprocessingDrawing" xmlns:wp="http://schemas.openxmlformats.org/drawingml/2006/wordprocessingDrawing" xmlns:w10="urn:schemas-microsoft-com:office:word" xmlns:w="http://schemas.openxmlformats.org/wordprocessingml/2006/main" xmlns:w14="http://schemas.microsoft.com/office/word/2010/wordml" xmlns:w15="http://schemas.microsoft.com/office/word/2012/wordml" xmlns:w16cex="http://schemas.microsoft.com/office/word/2018/wordml/cex" xmlns:w16cid="http://schemas.microsoft.com/office/word/2016/wordml/cid" xmlns:w16="http://schemas.microsoft.com/office/word/2018/wordml" xmlns:w16sdtdh="http://schemas.microsoft.com/office/word/2020/wordml/sdtdatahash" xmlns:w16se="http://schemas.microsoft.com/office/word/2015/wordml/symex" xmlns:wpg="http://schemas.microsoft.com/office/word/2010/wordprocessingGroup" xmlns:wpi="http://schemas.microsoft.com/office/word/2010/wordprocessingInk" xmlns:wne="http://schemas.microsoft.com/office/word/2006/wordml" xmlns:wps="http://schemas.microsoft.com/office/word/2010/wordprocessingShape" mc:Ignorable="w14 w15 w16se w16cid w16 w16cex w16sdtdh wp14">
+<w:ftr xmlns:wpc="http://schemas.microsoft.com/office/word/2010/wordprocessingCanvas" xmlns:cx="http://schemas.microsoft.com/office/drawing/2014/chartex" xmlns:cx1="http://schemas.microsoft.com/office/drawing/2015/9/8/chartex" xmlns:cx2="http://schemas.microsoft.com/office/drawing/2015/10/21/chartex" xmlns:cx3="http://schemas.microsoft.com/office/drawing/2016/5/9/chartex" xmlns:cx4="http://schemas.microsoft.com/office/drawing/2016/5/10/chartex" xmlns:cx5="http://schemas.microsoft.com/office/drawing/2016/5/11/chartex" xmlns:cx6="http://schemas.microsoft.com/office/drawing/2016/5/12/chartex" xmlns:cx7="http://schemas.microsoft.com/office/drawing/2016/5/13/chartex" xmlns:cx8="http://schemas.microsoft.com/office/drawing/2016/5/14/chartex" xmlns:mc="http://schemas.openxmlformats.org/markup-compatibility/2006" xmlns:aink="http://schemas.microsoft.com/office/drawing/2016/ink" xmlns:am3d="http://schemas.microsoft.com/office/drawing/2017/model3d" xmlns:o="urn:schemas-microsoft-com:office:office" xmlns:oel="http://schemas.microsoft.com/office/2019/extlst" xmlns:r="http://schemas.openxmlformats.org/officeDocument/2006/relationships" xmlns:m="http://schemas.openxmlformats.org/officeDocument/2006/math" xmlns:v="urn:schemas-microsoft-com:vml" xmlns:wp14="http://schemas.microsoft.com/office/word/2010/wordprocessingDrawing" xmlns:wp="http://schemas.openxmlformats.org/drawingml/2006/wordprocessingDrawing" xmlns:w10="urn:schemas-microsoft-com:office:word" xmlns:w="http://schemas.openxmlformats.org/wordprocessingml/2006/main" xmlns:w14="http://schemas.microsoft.com/office/word/2010/wordml" xmlns:w15="http://schemas.microsoft.com/office/word/2012/wordml" xmlns:w16cex="http://schemas.microsoft.com/office/word/2018/wordml/cex" xmlns:w16cid="http://schemas.microsoft.com/office/word/2016/wordml/cid" xmlns:w16="http://schemas.microsoft.com/office/word/2018/wordml" xmlns:w16du="http://schemas.microsoft.com/office/word/2023/wordml/word16du" xmlns:w16sdtdh="http://schemas.microsoft.com/office/word/2020/wordml/sdtdatahash" xmlns:w16se="http://schemas.microsoft.com/office/word/2015/wordml/symex" xmlns:wpg="http://schemas.microsoft.com/office/word/2010/wordprocessingGroup" xmlns:wpi="http://schemas.microsoft.com/office/word/2010/wordprocessingInk" xmlns:wne="http://schemas.microsoft.com/office/word/2006/wordml" xmlns:wps="http://schemas.microsoft.com/office/word/2010/wordprocessingShape" mc:Ignorable="w14 w15 w16se w16cid w16 w16cex w16sdtdh wp14">
   <w:sdt>
     <w:sdtPr>
       <w:id w:val="1404341933"/>
@@ -2988,7 +3470,7 @@
 </file>
 
 <file path=word/footer2.xml><?xml version="1.0" encoding="utf-8"?>
-<w:ftr xmlns:wpc="http://schemas.microsoft.com/office/word/2010/wordprocessingCanvas" xmlns:cx="http://schemas.microsoft.com/office/drawing/2014/chartex" xmlns:cx1="http://schemas.microsoft.com/office/drawing/2015/9/8/chartex" xmlns:cx2="http://schemas.microsoft.com/office/drawing/2015/10/21/chartex" xmlns:cx3="http://schemas.microsoft.com/office/drawing/2016/5/9/chartex" xmlns:cx4="http://schemas.microsoft.com/office/drawing/2016/5/10/chartex" xmlns:cx5="http://schemas.microsoft.com/office/drawing/2016/5/11/chartex" xmlns:cx6="http://schemas.microsoft.com/office/drawing/2016/5/12/chartex" xmlns:cx7="http://schemas.microsoft.com/office/drawing/2016/5/13/chartex" xmlns:cx8="http://schemas.microsoft.com/office/drawing/2016/5/14/chartex" xmlns:mc="http://schemas.openxmlformats.org/markup-compatibility/2006" xmlns:aink="http://schemas.microsoft.com/office/drawing/2016/ink" xmlns:am3d="http://schemas.microsoft.com/office/drawing/2017/model3d" xmlns:o="urn:schemas-microsoft-com:office:office" xmlns:oel="http://schemas.microsoft.com/office/2019/extlst" xmlns:r="http://schemas.openxmlformats.org/officeDocument/2006/relationships" xmlns:m="http://schemas.openxmlformats.org/officeDocument/2006/math" xmlns:v="urn:schemas-microsoft-com:vml" xmlns:wp14="http://schemas.microsoft.com/office/word/2010/wordprocessingDrawing" xmlns:wp="http://schemas.openxmlformats.org/drawingml/2006/wordprocessingDrawing" xmlns:w10="urn:schemas-microsoft-com:office:word" xmlns:w="http://schemas.openxmlformats.org/wordprocessingml/2006/main" xmlns:w14="http://schemas.microsoft.com/office/word/2010/wordml" xmlns:w15="http://schemas.microsoft.com/office/word/2012/wordml" xmlns:w16cex="http://schemas.microsoft.com/office/word/2018/wordml/cex" xmlns:w16cid="http://schemas.microsoft.com/office/word/2016/wordml/cid" xmlns:w16="http://schemas.microsoft.com/office/word/2018/wordml" xmlns:w16sdtdh="http://schemas.microsoft.com/office/word/2020/wordml/sdtdatahash" xmlns:w16se="http://schemas.microsoft.com/office/word/2015/wordml/symex" xmlns:wpg="http://schemas.microsoft.com/office/word/2010/wordprocessingGroup" xmlns:wpi="http://schemas.microsoft.com/office/word/2010/wordprocessingInk" xmlns:wne="http://schemas.microsoft.com/office/word/2006/wordml" xmlns:wps="http://schemas.microsoft.com/office/word/2010/wordprocessingShape" mc:Ignorable="w14 w15 w16se w16cid w16 w16cex w16sdtdh wp14">
+<w:ftr xmlns:wpc="http://schemas.microsoft.com/office/word/2010/wordprocessingCanvas" xmlns:cx="http://schemas.microsoft.com/office/drawing/2014/chartex" xmlns:cx1="http://schemas.microsoft.com/office/drawing/2015/9/8/chartex" xmlns:cx2="http://schemas.microsoft.com/office/drawing/2015/10/21/chartex" xmlns:cx3="http://schemas.microsoft.com/office/drawing/2016/5/9/chartex" xmlns:cx4="http://schemas.microsoft.com/office/drawing/2016/5/10/chartex" xmlns:cx5="http://schemas.microsoft.com/office/drawing/2016/5/11/chartex" xmlns:cx6="http://schemas.microsoft.com/office/drawing/2016/5/12/chartex" xmlns:cx7="http://schemas.microsoft.com/office/drawing/2016/5/13/chartex" xmlns:cx8="http://schemas.microsoft.com/office/drawing/2016/5/14/chartex" xmlns:mc="http://schemas.openxmlformats.org/markup-compatibility/2006" xmlns:aink="http://schemas.microsoft.com/office/drawing/2016/ink" xmlns:am3d="http://schemas.microsoft.com/office/drawing/2017/model3d" xmlns:o="urn:schemas-microsoft-com:office:office" xmlns:oel="http://schemas.microsoft.com/office/2019/extlst" xmlns:r="http://schemas.openxmlformats.org/officeDocument/2006/relationships" xmlns:m="http://schemas.openxmlformats.org/officeDocument/2006/math" xmlns:v="urn:schemas-microsoft-com:vml" xmlns:wp14="http://schemas.microsoft.com/office/word/2010/wordprocessingDrawing" xmlns:wp="http://schemas.openxmlformats.org/drawingml/2006/wordprocessingDrawing" xmlns:w10="urn:schemas-microsoft-com:office:word" xmlns:w="http://schemas.openxmlformats.org/wordprocessingml/2006/main" xmlns:w14="http://schemas.microsoft.com/office/word/2010/wordml" xmlns:w15="http://schemas.microsoft.com/office/word/2012/wordml" xmlns:w16cex="http://schemas.microsoft.com/office/word/2018/wordml/cex" xmlns:w16cid="http://schemas.microsoft.com/office/word/2016/wordml/cid" xmlns:w16="http://schemas.microsoft.com/office/word/2018/wordml" xmlns:w16du="http://schemas.microsoft.com/office/word/2023/wordml/word16du" xmlns:w16sdtdh="http://schemas.microsoft.com/office/word/2020/wordml/sdtdatahash" xmlns:w16se="http://schemas.microsoft.com/office/word/2015/wordml/symex" xmlns:wpg="http://schemas.microsoft.com/office/word/2010/wordprocessingGroup" xmlns:wpi="http://schemas.microsoft.com/office/word/2010/wordprocessingInk" xmlns:wne="http://schemas.microsoft.com/office/word/2006/wordml" xmlns:wps="http://schemas.microsoft.com/office/word/2010/wordprocessingShape" mc:Ignorable="w14 w15 w16se w16cid w16 w16cex w16sdtdh wp14">
   <w:sdt>
     <w:sdtPr>
       <w:id w:val="43581659"/>
@@ -3028,7 +3510,7 @@
 </file>
 
 <file path=word/footer3.xml><?xml version="1.0" encoding="utf-8"?>
-<w:ftr xmlns:wpc="http://schemas.microsoft.com/office/word/2010/wordprocessingCanvas" xmlns:cx="http://schemas.microsoft.com/office/drawing/2014/chartex" xmlns:cx1="http://schemas.microsoft.com/office/drawing/2015/9/8/chartex" xmlns:cx2="http://schemas.microsoft.com/office/drawing/2015/10/21/chartex" xmlns:cx3="http://schemas.microsoft.com/office/drawing/2016/5/9/chartex" xmlns:cx4="http://schemas.microsoft.com/office/drawing/2016/5/10/chartex" xmlns:cx5="http://schemas.microsoft.com/office/drawing/2016/5/11/chartex" xmlns:cx6="http://schemas.microsoft.com/office/drawing/2016/5/12/chartex" xmlns:cx7="http://schemas.microsoft.com/office/drawing/2016/5/13/chartex" xmlns:cx8="http://schemas.microsoft.com/office/drawing/2016/5/14/chartex" xmlns:mc="http://schemas.openxmlformats.org/markup-compatibility/2006" xmlns:aink="http://schemas.microsoft.com/office/drawing/2016/ink" xmlns:am3d="http://schemas.microsoft.com/office/drawing/2017/model3d" xmlns:o="urn:schemas-microsoft-com:office:office" xmlns:oel="http://schemas.microsoft.com/office/2019/extlst" xmlns:r="http://schemas.openxmlformats.org/officeDocument/2006/relationships" xmlns:m="http://schemas.openxmlformats.org/officeDocument/2006/math" xmlns:v="urn:schemas-microsoft-com:vml" xmlns:wp14="http://schemas.microsoft.com/office/word/2010/wordprocessingDrawing" xmlns:wp="http://schemas.openxmlformats.org/drawingml/2006/wordprocessingDrawing" xmlns:w10="urn:schemas-microsoft-com:office:word" xmlns:w="http://schemas.openxmlformats.org/wordprocessingml/2006/main" xmlns:w14="http://schemas.microsoft.com/office/word/2010/wordml" xmlns:w15="http://schemas.microsoft.com/office/word/2012/wordml" xmlns:w16cex="http://schemas.microsoft.com/office/word/2018/wordml/cex" xmlns:w16cid="http://schemas.microsoft.com/office/word/2016/wordml/cid" xmlns:w16="http://schemas.microsoft.com/office/word/2018/wordml" xmlns:w16sdtdh="http://schemas.microsoft.com/office/word/2020/wordml/sdtdatahash" xmlns:w16se="http://schemas.microsoft.com/office/word/2015/wordml/symex" xmlns:wpg="http://schemas.microsoft.com/office/word/2010/wordprocessingGroup" xmlns:wpi="http://schemas.microsoft.com/office/word/2010/wordprocessingInk" xmlns:wne="http://schemas.microsoft.com/office/word/2006/wordml" xmlns:wps="http://schemas.microsoft.com/office/word/2010/wordprocessingShape" mc:Ignorable="w14 w15 w16se w16cid w16 w16cex w16sdtdh wp14">
+<w:ftr xmlns:wpc="http://schemas.microsoft.com/office/word/2010/wordprocessingCanvas" xmlns:cx="http://schemas.microsoft.com/office/drawing/2014/chartex" xmlns:cx1="http://schemas.microsoft.com/office/drawing/2015/9/8/chartex" xmlns:cx2="http://schemas.microsoft.com/office/drawing/2015/10/21/chartex" xmlns:cx3="http://schemas.microsoft.com/office/drawing/2016/5/9/chartex" xmlns:cx4="http://schemas.microsoft.com/office/drawing/2016/5/10/chartex" xmlns:cx5="http://schemas.microsoft.com/office/drawing/2016/5/11/chartex" xmlns:cx6="http://schemas.microsoft.com/office/drawing/2016/5/12/chartex" xmlns:cx7="http://schemas.microsoft.com/office/drawing/2016/5/13/chartex" xmlns:cx8="http://schemas.microsoft.com/office/drawing/2016/5/14/chartex" xmlns:mc="http://schemas.openxmlformats.org/markup-compatibility/2006" xmlns:aink="http://schemas.microsoft.com/office/drawing/2016/ink" xmlns:am3d="http://schemas.microsoft.com/office/drawing/2017/model3d" xmlns:o="urn:schemas-microsoft-com:office:office" xmlns:oel="http://schemas.microsoft.com/office/2019/extlst" xmlns:r="http://schemas.openxmlformats.org/officeDocument/2006/relationships" xmlns:m="http://schemas.openxmlformats.org/officeDocument/2006/math" xmlns:v="urn:schemas-microsoft-com:vml" xmlns:wp14="http://schemas.microsoft.com/office/word/2010/wordprocessingDrawing" xmlns:wp="http://schemas.openxmlformats.org/drawingml/2006/wordprocessingDrawing" xmlns:w10="urn:schemas-microsoft-com:office:word" xmlns:w="http://schemas.openxmlformats.org/wordprocessingml/2006/main" xmlns:w14="http://schemas.microsoft.com/office/word/2010/wordml" xmlns:w15="http://schemas.microsoft.com/office/word/2012/wordml" xmlns:w16cex="http://schemas.microsoft.com/office/word/2018/wordml/cex" xmlns:w16cid="http://schemas.microsoft.com/office/word/2016/wordml/cid" xmlns:w16="http://schemas.microsoft.com/office/word/2018/wordml" xmlns:w16du="http://schemas.microsoft.com/office/word/2023/wordml/word16du" xmlns:w16sdtdh="http://schemas.microsoft.com/office/word/2020/wordml/sdtdatahash" xmlns:w16se="http://schemas.microsoft.com/office/word/2015/wordml/symex" xmlns:wpg="http://schemas.microsoft.com/office/word/2010/wordprocessingGroup" xmlns:wpi="http://schemas.microsoft.com/office/word/2010/wordprocessingInk" xmlns:wne="http://schemas.microsoft.com/office/word/2006/wordml" xmlns:wps="http://schemas.microsoft.com/office/word/2010/wordprocessingShape" mc:Ignorable="w14 w15 w16se w16cid w16 w16cex w16sdtdh wp14">
   <w:sdt>
     <w:sdtPr>
       <w:id w:val="72347173"/>
@@ -3068,7 +3550,7 @@
 </file>
 
 <file path=word/footer4.xml><?xml version="1.0" encoding="utf-8"?>
-<w:ftr xmlns:wpc="http://schemas.microsoft.com/office/word/2010/wordprocessingCanvas" xmlns:cx="http://schemas.microsoft.com/office/drawing/2014/chartex" xmlns:cx1="http://schemas.microsoft.com/office/drawing/2015/9/8/chartex" xmlns:cx2="http://schemas.microsoft.com/office/drawing/2015/10/21/chartex" xmlns:cx3="http://schemas.microsoft.com/office/drawing/2016/5/9/chartex" xmlns:cx4="http://schemas.microsoft.com/office/drawing/2016/5/10/chartex" xmlns:cx5="http://schemas.microsoft.com/office/drawing/2016/5/11/chartex" xmlns:cx6="http://schemas.microsoft.com/office/drawing/2016/5/12/chartex" xmlns:cx7="http://schemas.microsoft.com/office/drawing/2016/5/13/chartex" xmlns:cx8="http://schemas.microsoft.com/office/drawing/2016/5/14/chartex" xmlns:mc="http://schemas.openxmlformats.org/markup-compatibility/2006" xmlns:aink="http://schemas.microsoft.com/office/drawing/2016/ink" xmlns:am3d="http://schemas.microsoft.com/office/drawing/2017/model3d" xmlns:o="urn:schemas-microsoft-com:office:office" xmlns:oel="http://schemas.microsoft.com/office/2019/extlst" xmlns:r="http://schemas.openxmlformats.org/officeDocument/2006/relationships" xmlns:m="http://schemas.openxmlformats.org/officeDocument/2006/math" xmlns:v="urn:schemas-microsoft-com:vml" xmlns:wp14="http://schemas.microsoft.com/office/word/2010/wordprocessingDrawing" xmlns:wp="http://schemas.openxmlformats.org/drawingml/2006/wordprocessingDrawing" xmlns:w10="urn:schemas-microsoft-com:office:word" xmlns:w="http://schemas.openxmlformats.org/wordprocessingml/2006/main" xmlns:w14="http://schemas.microsoft.com/office/word/2010/wordml" xmlns:w15="http://schemas.microsoft.com/office/word/2012/wordml" xmlns:w16cex="http://schemas.microsoft.com/office/word/2018/wordml/cex" xmlns:w16cid="http://schemas.microsoft.com/office/word/2016/wordml/cid" xmlns:w16="http://schemas.microsoft.com/office/word/2018/wordml" xmlns:w16sdtdh="http://schemas.microsoft.com/office/word/2020/wordml/sdtdatahash" xmlns:w16se="http://schemas.microsoft.com/office/word/2015/wordml/symex" xmlns:wpg="http://schemas.microsoft.com/office/word/2010/wordprocessingGroup" xmlns:wpi="http://schemas.microsoft.com/office/word/2010/wordprocessingInk" xmlns:wne="http://schemas.microsoft.com/office/word/2006/wordml" xmlns:wps="http://schemas.microsoft.com/office/word/2010/wordprocessingShape" mc:Ignorable="w14 w15 w16se w16cid w16 w16cex w16sdtdh wp14">
+<w:ftr xmlns:wpc="http://schemas.microsoft.com/office/word/2010/wordprocessingCanvas" xmlns:cx="http://schemas.microsoft.com/office/drawing/2014/chartex" xmlns:cx1="http://schemas.microsoft.com/office/drawing/2015/9/8/chartex" xmlns:cx2="http://schemas.microsoft.com/office/drawing/2015/10/21/chartex" xmlns:cx3="http://schemas.microsoft.com/office/drawing/2016/5/9/chartex" xmlns:cx4="http://schemas.microsoft.com/office/drawing/2016/5/10/chartex" xmlns:cx5="http://schemas.microsoft.com/office/drawing/2016/5/11/chartex" xmlns:cx6="http://schemas.microsoft.com/office/drawing/2016/5/12/chartex" xmlns:cx7="http://schemas.microsoft.com/office/drawing/2016/5/13/chartex" xmlns:cx8="http://schemas.microsoft.com/office/drawing/2016/5/14/chartex" xmlns:mc="http://schemas.openxmlformats.org/markup-compatibility/2006" xmlns:aink="http://schemas.microsoft.com/office/drawing/2016/ink" xmlns:am3d="http://schemas.microsoft.com/office/drawing/2017/model3d" xmlns:o="urn:schemas-microsoft-com:office:office" xmlns:oel="http://schemas.microsoft.com/office/2019/extlst" xmlns:r="http://schemas.openxmlformats.org/officeDocument/2006/relationships" xmlns:m="http://schemas.openxmlformats.org/officeDocument/2006/math" xmlns:v="urn:schemas-microsoft-com:vml" xmlns:wp14="http://schemas.microsoft.com/office/word/2010/wordprocessingDrawing" xmlns:wp="http://schemas.openxmlformats.org/drawingml/2006/wordprocessingDrawing" xmlns:w10="urn:schemas-microsoft-com:office:word" xmlns:w="http://schemas.openxmlformats.org/wordprocessingml/2006/main" xmlns:w14="http://schemas.microsoft.com/office/word/2010/wordml" xmlns:w15="http://schemas.microsoft.com/office/word/2012/wordml" xmlns:w16cex="http://schemas.microsoft.com/office/word/2018/wordml/cex" xmlns:w16cid="http://schemas.microsoft.com/office/word/2016/wordml/cid" xmlns:w16="http://schemas.microsoft.com/office/word/2018/wordml" xmlns:w16du="http://schemas.microsoft.com/office/word/2023/wordml/word16du" xmlns:w16sdtdh="http://schemas.microsoft.com/office/word/2020/wordml/sdtdatahash" xmlns:w16se="http://schemas.microsoft.com/office/word/2015/wordml/symex" xmlns:wpg="http://schemas.microsoft.com/office/word/2010/wordprocessingGroup" xmlns:wpi="http://schemas.microsoft.com/office/word/2010/wordprocessingInk" xmlns:wne="http://schemas.microsoft.com/office/word/2006/wordml" xmlns:wps="http://schemas.microsoft.com/office/word/2010/wordprocessingShape" mc:Ignorable="w14 w15 w16se w16cid w16 w16cex w16sdtdh wp14">
   <w:sdt>
     <w:sdtPr>
       <w:id w:val="2032819210"/>
@@ -3108,7 +3590,7 @@
 </file>
 
 <file path=word/footer5.xml><?xml version="1.0" encoding="utf-8"?>
-<w:ftr xmlns:wpc="http://schemas.microsoft.com/office/word/2010/wordprocessingCanvas" xmlns:cx="http://schemas.microsoft.com/office/drawing/2014/chartex" xmlns:cx1="http://schemas.microsoft.com/office/drawing/2015/9/8/chartex" xmlns:cx2="http://schemas.microsoft.com/office/drawing/2015/10/21/chartex" xmlns:cx3="http://schemas.microsoft.com/office/drawing/2016/5/9/chartex" xmlns:cx4="http://schemas.microsoft.com/office/drawing/2016/5/10/chartex" xmlns:cx5="http://schemas.microsoft.com/office/drawing/2016/5/11/chartex" xmlns:cx6="http://schemas.microsoft.com/office/drawing/2016/5/12/chartex" xmlns:cx7="http://schemas.microsoft.com/office/drawing/2016/5/13/chartex" xmlns:cx8="http://schemas.microsoft.com/office/drawing/2016/5/14/chartex" xmlns:mc="http://schemas.openxmlformats.org/markup-compatibility/2006" xmlns:aink="http://schemas.microsoft.com/office/drawing/2016/ink" xmlns:am3d="http://schemas.microsoft.com/office/drawing/2017/model3d" xmlns:o="urn:schemas-microsoft-com:office:office" xmlns:oel="http://schemas.microsoft.com/office/2019/extlst" xmlns:r="http://schemas.openxmlformats.org/officeDocument/2006/relationships" xmlns:m="http://schemas.openxmlformats.org/officeDocument/2006/math" xmlns:v="urn:schemas-microsoft-com:vml" xmlns:wp14="http://schemas.microsoft.com/office/word/2010/wordprocessingDrawing" xmlns:wp="http://schemas.openxmlformats.org/drawingml/2006/wordprocessingDrawing" xmlns:w10="urn:schemas-microsoft-com:office:word" xmlns:w="http://schemas.openxmlformats.org/wordprocessingml/2006/main" xmlns:w14="http://schemas.microsoft.com/office/word/2010/wordml" xmlns:w15="http://schemas.microsoft.com/office/word/2012/wordml" xmlns:w16cex="http://schemas.microsoft.com/office/word/2018/wordml/cex" xmlns:w16cid="http://schemas.microsoft.com/office/word/2016/wordml/cid" xmlns:w16="http://schemas.microsoft.com/office/word/2018/wordml" xmlns:w16sdtdh="http://schemas.microsoft.com/office/word/2020/wordml/sdtdatahash" xmlns:w16se="http://schemas.microsoft.com/office/word/2015/wordml/symex" xmlns:wpg="http://schemas.microsoft.com/office/word/2010/wordprocessingGroup" xmlns:wpi="http://schemas.microsoft.com/office/word/2010/wordprocessingInk" xmlns:wne="http://schemas.microsoft.com/office/word/2006/wordml" xmlns:wps="http://schemas.microsoft.com/office/word/2010/wordprocessingShape" mc:Ignorable="w14 w15 w16se w16cid w16 w16cex w16sdtdh wp14">
+<w:ftr xmlns:wpc="http://schemas.microsoft.com/office/word/2010/wordprocessingCanvas" xmlns:cx="http://schemas.microsoft.com/office/drawing/2014/chartex" xmlns:cx1="http://schemas.microsoft.com/office/drawing/2015/9/8/chartex" xmlns:cx2="http://schemas.microsoft.com/office/drawing/2015/10/21/chartex" xmlns:cx3="http://schemas.microsoft.com/office/drawing/2016/5/9/chartex" xmlns:cx4="http://schemas.microsoft.com/office/drawing/2016/5/10/chartex" xmlns:cx5="http://schemas.microsoft.com/office/drawing/2016/5/11/chartex" xmlns:cx6="http://schemas.microsoft.com/office/drawing/2016/5/12/chartex" xmlns:cx7="http://schemas.microsoft.com/office/drawing/2016/5/13/chartex" xmlns:cx8="http://schemas.microsoft.com/office/drawing/2016/5/14/chartex" xmlns:mc="http://schemas.openxmlformats.org/markup-compatibility/2006" xmlns:aink="http://schemas.microsoft.com/office/drawing/2016/ink" xmlns:am3d="http://schemas.microsoft.com/office/drawing/2017/model3d" xmlns:o="urn:schemas-microsoft-com:office:office" xmlns:oel="http://schemas.microsoft.com/office/2019/extlst" xmlns:r="http://schemas.openxmlformats.org/officeDocument/2006/relationships" xmlns:m="http://schemas.openxmlformats.org/officeDocument/2006/math" xmlns:v="urn:schemas-microsoft-com:vml" xmlns:wp14="http://schemas.microsoft.com/office/word/2010/wordprocessingDrawing" xmlns:wp="http://schemas.openxmlformats.org/drawingml/2006/wordprocessingDrawing" xmlns:w10="urn:schemas-microsoft-com:office:word" xmlns:w="http://schemas.openxmlformats.org/wordprocessingml/2006/main" xmlns:w14="http://schemas.microsoft.com/office/word/2010/wordml" xmlns:w15="http://schemas.microsoft.com/office/word/2012/wordml" xmlns:w16cex="http://schemas.microsoft.com/office/word/2018/wordml/cex" xmlns:w16cid="http://schemas.microsoft.com/office/word/2016/wordml/cid" xmlns:w16="http://schemas.microsoft.com/office/word/2018/wordml" xmlns:w16du="http://schemas.microsoft.com/office/word/2023/wordml/word16du" xmlns:w16sdtdh="http://schemas.microsoft.com/office/word/2020/wordml/sdtdatahash" xmlns:w16se="http://schemas.microsoft.com/office/word/2015/wordml/symex" xmlns:wpg="http://schemas.microsoft.com/office/word/2010/wordprocessingGroup" xmlns:wpi="http://schemas.microsoft.com/office/word/2010/wordprocessingInk" xmlns:wne="http://schemas.microsoft.com/office/word/2006/wordml" xmlns:wps="http://schemas.microsoft.com/office/word/2010/wordprocessingShape" mc:Ignorable="w14 w15 w16se w16cid w16 w16cex w16sdtdh wp14">
   <w:sdt>
     <w:sdtPr>
       <w:id w:val="1958494709"/>
@@ -3148,7 +3630,7 @@
 </file>
 
 <file path=word/footer6.xml><?xml version="1.0" encoding="utf-8"?>
-<w:ftr xmlns:wpc="http://schemas.microsoft.com/office/word/2010/wordprocessingCanvas" xmlns:cx="http://schemas.microsoft.com/office/drawing/2014/chartex" xmlns:cx1="http://schemas.microsoft.com/office/drawing/2015/9/8/chartex" xmlns:cx2="http://schemas.microsoft.com/office/drawing/2015/10/21/chartex" xmlns:cx3="http://schemas.microsoft.com/office/drawing/2016/5/9/chartex" xmlns:cx4="http://schemas.microsoft.com/office/drawing/2016/5/10/chartex" xmlns:cx5="http://schemas.microsoft.com/office/drawing/2016/5/11/chartex" xmlns:cx6="http://schemas.microsoft.com/office/drawing/2016/5/12/chartex" xmlns:cx7="http://schemas.microsoft.com/office/drawing/2016/5/13/chartex" xmlns:cx8="http://schemas.microsoft.com/office/drawing/2016/5/14/chartex" xmlns:mc="http://schemas.openxmlformats.org/markup-compatibility/2006" xmlns:aink="http://schemas.microsoft.com/office/drawing/2016/ink" xmlns:am3d="http://schemas.microsoft.com/office/drawing/2017/model3d" xmlns:o="urn:schemas-microsoft-com:office:office" xmlns:oel="http://schemas.microsoft.com/office/2019/extlst" xmlns:r="http://schemas.openxmlformats.org/officeDocument/2006/relationships" xmlns:m="http://schemas.openxmlformats.org/officeDocument/2006/math" xmlns:v="urn:schemas-microsoft-com:vml" xmlns:wp14="http://schemas.microsoft.com/office/word/2010/wordprocessingDrawing" xmlns:wp="http://schemas.openxmlformats.org/drawingml/2006/wordprocessingDrawing" xmlns:w10="urn:schemas-microsoft-com:office:word" xmlns:w="http://schemas.openxmlformats.org/wordprocessingml/2006/main" xmlns:w14="http://schemas.microsoft.com/office/word/2010/wordml" xmlns:w15="http://schemas.microsoft.com/office/word/2012/wordml" xmlns:w16cex="http://schemas.microsoft.com/office/word/2018/wordml/cex" xmlns:w16cid="http://schemas.microsoft.com/office/word/2016/wordml/cid" xmlns:w16="http://schemas.microsoft.com/office/word/2018/wordml" xmlns:w16sdtdh="http://schemas.microsoft.com/office/word/2020/wordml/sdtdatahash" xmlns:w16se="http://schemas.microsoft.com/office/word/2015/wordml/symex" xmlns:wpg="http://schemas.microsoft.com/office/word/2010/wordprocessingGroup" xmlns:wpi="http://schemas.microsoft.com/office/word/2010/wordprocessingInk" xmlns:wne="http://schemas.microsoft.com/office/word/2006/wordml" xmlns:wps="http://schemas.microsoft.com/office/word/2010/wordprocessingShape" mc:Ignorable="w14 w15 w16se w16cid w16 w16cex w16sdtdh wp14">
+<w:ftr xmlns:wpc="http://schemas.microsoft.com/office/word/2010/wordprocessingCanvas" xmlns:cx="http://schemas.microsoft.com/office/drawing/2014/chartex" xmlns:cx1="http://schemas.microsoft.com/office/drawing/2015/9/8/chartex" xmlns:cx2="http://schemas.microsoft.com/office/drawing/2015/10/21/chartex" xmlns:cx3="http://schemas.microsoft.com/office/drawing/2016/5/9/chartex" xmlns:cx4="http://schemas.microsoft.com/office/drawing/2016/5/10/chartex" xmlns:cx5="http://schemas.microsoft.com/office/drawing/2016/5/11/chartex" xmlns:cx6="http://schemas.microsoft.com/office/drawing/2016/5/12/chartex" xmlns:cx7="http://schemas.microsoft.com/office/drawing/2016/5/13/chartex" xmlns:cx8="http://schemas.microsoft.com/office/drawing/2016/5/14/chartex" xmlns:mc="http://schemas.openxmlformats.org/markup-compatibility/2006" xmlns:aink="http://schemas.microsoft.com/office/drawing/2016/ink" xmlns:am3d="http://schemas.microsoft.com/office/drawing/2017/model3d" xmlns:o="urn:schemas-microsoft-com:office:office" xmlns:oel="http://schemas.microsoft.com/office/2019/extlst" xmlns:r="http://schemas.openxmlformats.org/officeDocument/2006/relationships" xmlns:m="http://schemas.openxmlformats.org/officeDocument/2006/math" xmlns:v="urn:schemas-microsoft-com:vml" xmlns:wp14="http://schemas.microsoft.com/office/word/2010/wordprocessingDrawing" xmlns:wp="http://schemas.openxmlformats.org/drawingml/2006/wordprocessingDrawing" xmlns:w10="urn:schemas-microsoft-com:office:word" xmlns:w="http://schemas.openxmlformats.org/wordprocessingml/2006/main" xmlns:w14="http://schemas.microsoft.com/office/word/2010/wordml" xmlns:w15="http://schemas.microsoft.com/office/word/2012/wordml" xmlns:w16cex="http://schemas.microsoft.com/office/word/2018/wordml/cex" xmlns:w16cid="http://schemas.microsoft.com/office/word/2016/wordml/cid" xmlns:w16="http://schemas.microsoft.com/office/word/2018/wordml" xmlns:w16du="http://schemas.microsoft.com/office/word/2023/wordml/word16du" xmlns:w16sdtdh="http://schemas.microsoft.com/office/word/2020/wordml/sdtdatahash" xmlns:w16se="http://schemas.microsoft.com/office/word/2015/wordml/symex" xmlns:wpg="http://schemas.microsoft.com/office/word/2010/wordprocessingGroup" xmlns:wpi="http://schemas.microsoft.com/office/word/2010/wordprocessingInk" xmlns:wne="http://schemas.microsoft.com/office/word/2006/wordml" xmlns:wps="http://schemas.microsoft.com/office/word/2010/wordprocessingShape" mc:Ignorable="w14 w15 w16se w16cid w16 w16cex w16sdtdh wp14">
   <w:sdt>
     <w:sdtPr>
       <w:id w:val="1595922762"/>
@@ -3188,7 +3670,7 @@
 </file>
 
 <file path=word/footer7.xml><?xml version="1.0" encoding="utf-8"?>
-<w:ftr xmlns:wpc="http://schemas.microsoft.com/office/word/2010/wordprocessingCanvas" xmlns:cx="http://schemas.microsoft.com/office/drawing/2014/chartex" xmlns:cx1="http://schemas.microsoft.com/office/drawing/2015/9/8/chartex" xmlns:cx2="http://schemas.microsoft.com/office/drawing/2015/10/21/chartex" xmlns:cx3="http://schemas.microsoft.com/office/drawing/2016/5/9/chartex" xmlns:cx4="http://schemas.microsoft.com/office/drawing/2016/5/10/chartex" xmlns:cx5="http://schemas.microsoft.com/office/drawing/2016/5/11/chartex" xmlns:cx6="http://schemas.microsoft.com/office/drawing/2016/5/12/chartex" xmlns:cx7="http://schemas.microsoft.com/office/drawing/2016/5/13/chartex" xmlns:cx8="http://schemas.microsoft.com/office/drawing/2016/5/14/chartex" xmlns:mc="http://schemas.openxmlformats.org/markup-compatibility/2006" xmlns:aink="http://schemas.microsoft.com/office/drawing/2016/ink" xmlns:am3d="http://schemas.microsoft.com/office/drawing/2017/model3d" xmlns:o="urn:schemas-microsoft-com:office:office" xmlns:oel="http://schemas.microsoft.com/office/2019/extlst" xmlns:r="http://schemas.openxmlformats.org/officeDocument/2006/relationships" xmlns:m="http://schemas.openxmlformats.org/officeDocument/2006/math" xmlns:v="urn:schemas-microsoft-com:vml" xmlns:wp14="http://schemas.microsoft.com/office/word/2010/wordprocessingDrawing" xmlns:wp="http://schemas.openxmlformats.org/drawingml/2006/wordprocessingDrawing" xmlns:w10="urn:schemas-microsoft-com:office:word" xmlns:w="http://schemas.openxmlformats.org/wordprocessingml/2006/main" xmlns:w14="http://schemas.microsoft.com/office/word/2010/wordml" xmlns:w15="http://schemas.microsoft.com/office/word/2012/wordml" xmlns:w16cex="http://schemas.microsoft.com/office/word/2018/wordml/cex" xmlns:w16cid="http://schemas.microsoft.com/office/word/2016/wordml/cid" xmlns:w16="http://schemas.microsoft.com/office/word/2018/wordml" xmlns:w16sdtdh="http://schemas.microsoft.com/office/word/2020/wordml/sdtdatahash" xmlns:w16se="http://schemas.microsoft.com/office/word/2015/wordml/symex" xmlns:wpg="http://schemas.microsoft.com/office/word/2010/wordprocessingGroup" xmlns:wpi="http://schemas.microsoft.com/office/word/2010/wordprocessingInk" xmlns:wne="http://schemas.microsoft.com/office/word/2006/wordml" xmlns:wps="http://schemas.microsoft.com/office/word/2010/wordprocessingShape" mc:Ignorable="w14 w15 w16se w16cid w16 w16cex w16sdtdh wp14">
+<w:ftr xmlns:wpc="http://schemas.microsoft.com/office/word/2010/wordprocessingCanvas" xmlns:cx="http://schemas.microsoft.com/office/drawing/2014/chartex" xmlns:cx1="http://schemas.microsoft.com/office/drawing/2015/9/8/chartex" xmlns:cx2="http://schemas.microsoft.com/office/drawing/2015/10/21/chartex" xmlns:cx3="http://schemas.microsoft.com/office/drawing/2016/5/9/chartex" xmlns:cx4="http://schemas.microsoft.com/office/drawing/2016/5/10/chartex" xmlns:cx5="http://schemas.microsoft.com/office/drawing/2016/5/11/chartex" xmlns:cx6="http://schemas.microsoft.com/office/drawing/2016/5/12/chartex" xmlns:cx7="http://schemas.microsoft.com/office/drawing/2016/5/13/chartex" xmlns:cx8="http://schemas.microsoft.com/office/drawing/2016/5/14/chartex" xmlns:mc="http://schemas.openxmlformats.org/markup-compatibility/2006" xmlns:aink="http://schemas.microsoft.com/office/drawing/2016/ink" xmlns:am3d="http://schemas.microsoft.com/office/drawing/2017/model3d" xmlns:o="urn:schemas-microsoft-com:office:office" xmlns:oel="http://schemas.microsoft.com/office/2019/extlst" xmlns:r="http://schemas.openxmlformats.org/officeDocument/2006/relationships" xmlns:m="http://schemas.openxmlformats.org/officeDocument/2006/math" xmlns:v="urn:schemas-microsoft-com:vml" xmlns:wp14="http://schemas.microsoft.com/office/word/2010/wordprocessingDrawing" xmlns:wp="http://schemas.openxmlformats.org/drawingml/2006/wordprocessingDrawing" xmlns:w10="urn:schemas-microsoft-com:office:word" xmlns:w="http://schemas.openxmlformats.org/wordprocessingml/2006/main" xmlns:w14="http://schemas.microsoft.com/office/word/2010/wordml" xmlns:w15="http://schemas.microsoft.com/office/word/2012/wordml" xmlns:w16cex="http://schemas.microsoft.com/office/word/2018/wordml/cex" xmlns:w16cid="http://schemas.microsoft.com/office/word/2016/wordml/cid" xmlns:w16="http://schemas.microsoft.com/office/word/2018/wordml" xmlns:w16du="http://schemas.microsoft.com/office/word/2023/wordml/word16du" xmlns:w16sdtdh="http://schemas.microsoft.com/office/word/2020/wordml/sdtdatahash" xmlns:w16se="http://schemas.microsoft.com/office/word/2015/wordml/symex" xmlns:wpg="http://schemas.microsoft.com/office/word/2010/wordprocessingGroup" xmlns:wpi="http://schemas.microsoft.com/office/word/2010/wordprocessingInk" xmlns:wne="http://schemas.microsoft.com/office/word/2006/wordml" xmlns:wps="http://schemas.microsoft.com/office/word/2010/wordprocessingShape" mc:Ignorable="w14 w15 w16se w16cid w16 w16cex w16sdtdh wp14">
   <w:sdt>
     <w:sdtPr>
       <w:id w:val="1418467584"/>
@@ -3228,7 +3710,7 @@
 </file>
 
 <file path=word/footnotes.xml><?xml version="1.0" encoding="utf-8"?>
-<w:footnotes xmlns:wpc="http://schemas.microsoft.com/office/word/2010/wordprocessingCanvas" xmlns:cx="http://schemas.microsoft.com/office/drawing/2014/chartex" xmlns:cx1="http://schemas.microsoft.com/office/drawing/2015/9/8/chartex" xmlns:cx2="http://schemas.microsoft.com/office/drawing/2015/10/21/chartex" xmlns:cx3="http://schemas.microsoft.com/office/drawing/2016/5/9/chartex" xmlns:cx4="http://schemas.microsoft.com/office/drawing/2016/5/10/chartex" xmlns:cx5="http://schemas.microsoft.com/office/drawing/2016/5/11/chartex" xmlns:cx6="http://schemas.microsoft.com/office/drawing/2016/5/12/chartex" xmlns:cx7="http://schemas.microsoft.com/office/drawing/2016/5/13/chartex" xmlns:cx8="http://schemas.microsoft.com/office/drawing/2016/5/14/chartex" xmlns:mc="http://schemas.openxmlformats.org/markup-compatibility/2006" xmlns:aink="http://schemas.microsoft.com/office/drawing/2016/ink" xmlns:am3d="http://schemas.microsoft.com/office/drawing/2017/model3d" xmlns:o="urn:schemas-microsoft-com:office:office" xmlns:oel="http://schemas.microsoft.com/office/2019/extlst" xmlns:r="http://schemas.openxmlformats.org/officeDocument/2006/relationships" xmlns:m="http://schemas.openxmlformats.org/officeDocument/2006/math" xmlns:v="urn:schemas-microsoft-com:vml" xmlns:wp14="http://schemas.microsoft.com/office/word/2010/wordprocessingDrawing" xmlns:wp="http://schemas.openxmlformats.org/drawingml/2006/wordprocessingDrawing" xmlns:w10="urn:schemas-microsoft-com:office:word" xmlns:w="http://schemas.openxmlformats.org/wordprocessingml/2006/main" xmlns:w14="http://schemas.microsoft.com/office/word/2010/wordml" xmlns:w15="http://schemas.microsoft.com/office/word/2012/wordml" xmlns:w16cex="http://schemas.microsoft.com/office/word/2018/wordml/cex" xmlns:w16cid="http://schemas.microsoft.com/office/word/2016/wordml/cid" xmlns:w16="http://schemas.microsoft.com/office/word/2018/wordml" xmlns:w16sdtdh="http://schemas.microsoft.com/office/word/2020/wordml/sdtdatahash" xmlns:w16se="http://schemas.microsoft.com/office/word/2015/wordml/symex" xmlns:wpg="http://schemas.microsoft.com/office/word/2010/wordprocessingGroup" xmlns:wpi="http://schemas.microsoft.com/office/word/2010/wordprocessingInk" xmlns:wne="http://schemas.microsoft.com/office/word/2006/wordml" xmlns:wps="http://schemas.microsoft.com/office/word/2010/wordprocessingShape" mc:Ignorable="w14 w15 w16se w16cid w16 w16cex w16sdtdh wp14">
+<w:footnotes xmlns:wpc="http://schemas.microsoft.com/office/word/2010/wordprocessingCanvas" xmlns:cx="http://schemas.microsoft.com/office/drawing/2014/chartex" xmlns:cx1="http://schemas.microsoft.com/office/drawing/2015/9/8/chartex" xmlns:cx2="http://schemas.microsoft.com/office/drawing/2015/10/21/chartex" xmlns:cx3="http://schemas.microsoft.com/office/drawing/2016/5/9/chartex" xmlns:cx4="http://schemas.microsoft.com/office/drawing/2016/5/10/chartex" xmlns:cx5="http://schemas.microsoft.com/office/drawing/2016/5/11/chartex" xmlns:cx6="http://schemas.microsoft.com/office/drawing/2016/5/12/chartex" xmlns:cx7="http://schemas.microsoft.com/office/drawing/2016/5/13/chartex" xmlns:cx8="http://schemas.microsoft.com/office/drawing/2016/5/14/chartex" xmlns:mc="http://schemas.openxmlformats.org/markup-compatibility/2006" xmlns:aink="http://schemas.microsoft.com/office/drawing/2016/ink" xmlns:am3d="http://schemas.microsoft.com/office/drawing/2017/model3d" xmlns:o="urn:schemas-microsoft-com:office:office" xmlns:oel="http://schemas.microsoft.com/office/2019/extlst" xmlns:r="http://schemas.openxmlformats.org/officeDocument/2006/relationships" xmlns:m="http://schemas.openxmlformats.org/officeDocument/2006/math" xmlns:v="urn:schemas-microsoft-com:vml" xmlns:wp14="http://schemas.microsoft.com/office/word/2010/wordprocessingDrawing" xmlns:wp="http://schemas.openxmlformats.org/drawingml/2006/wordprocessingDrawing" xmlns:w10="urn:schemas-microsoft-com:office:word" xmlns:w="http://schemas.openxmlformats.org/wordprocessingml/2006/main" xmlns:w14="http://schemas.microsoft.com/office/word/2010/wordml" xmlns:w15="http://schemas.microsoft.com/office/word/2012/wordml" xmlns:w16cex="http://schemas.microsoft.com/office/word/2018/wordml/cex" xmlns:w16cid="http://schemas.microsoft.com/office/word/2016/wordml/cid" xmlns:w16="http://schemas.microsoft.com/office/word/2018/wordml" xmlns:w16du="http://schemas.microsoft.com/office/word/2023/wordml/word16du" xmlns:w16sdtdh="http://schemas.microsoft.com/office/word/2020/wordml/sdtdatahash" xmlns:w16se="http://schemas.microsoft.com/office/word/2015/wordml/symex" xmlns:wpg="http://schemas.microsoft.com/office/word/2010/wordprocessingGroup" xmlns:wpi="http://schemas.microsoft.com/office/word/2010/wordprocessingInk" xmlns:wne="http://schemas.microsoft.com/office/word/2006/wordml" xmlns:wps="http://schemas.microsoft.com/office/word/2010/wordprocessingShape" mc:Ignorable="w14 w15 w16se w16cid w16 w16cex w16sdtdh wp14">
   <w:footnote w:type="separator" w:id="-1">
     <w:p>
       <w:pPr>
@@ -3280,7 +3762,7 @@
 </file>
 
 <file path=word/numbering.xml><?xml version="1.0" encoding="utf-8"?>
-<w:numbering xmlns:wpc="http://schemas.microsoft.com/office/word/2010/wordprocessingCanvas" xmlns:cx="http://schemas.microsoft.com/office/drawing/2014/chartex" xmlns:cx1="http://schemas.microsoft.com/office/drawing/2015/9/8/chartex" xmlns:cx2="http://schemas.microsoft.com/office/drawing/2015/10/21/chartex" xmlns:cx3="http://schemas.microsoft.com/office/drawing/2016/5/9/chartex" xmlns:cx4="http://schemas.microsoft.com/office/drawing/2016/5/10/chartex" xmlns:cx5="http://schemas.microsoft.com/office/drawing/2016/5/11/chartex" xmlns:cx6="http://schemas.microsoft.com/office/drawing/2016/5/12/chartex" xmlns:cx7="http://schemas.microsoft.com/office/drawing/2016/5/13/chartex" xmlns:cx8="http://schemas.microsoft.com/office/drawing/2016/5/14/chartex" xmlns:mc="http://schemas.openxmlformats.org/markup-compatibility/2006" xmlns:aink="http://schemas.microsoft.com/office/drawing/2016/ink" xmlns:am3d="http://schemas.microsoft.com/office/drawing/2017/model3d" xmlns:o="urn:schemas-microsoft-com:office:office" xmlns:oel="http://schemas.microsoft.com/office/2019/extlst" xmlns:r="http://schemas.openxmlformats.org/officeDocument/2006/relationships" xmlns:m="http://schemas.openxmlformats.org/officeDocument/2006/math" xmlns:v="urn:schemas-microsoft-com:vml" xmlns:wp14="http://schemas.microsoft.com/office/word/2010/wordprocessingDrawing" xmlns:wp="http://schemas.openxmlformats.org/drawingml/2006/wordprocessingDrawing" xmlns:w10="urn:schemas-microsoft-com:office:word" xmlns:w="http://schemas.openxmlformats.org/wordprocessingml/2006/main" xmlns:w14="http://schemas.microsoft.com/office/word/2010/wordml" xmlns:w15="http://schemas.microsoft.com/office/word/2012/wordml" xmlns:w16cex="http://schemas.microsoft.com/office/word/2018/wordml/cex" xmlns:w16cid="http://schemas.microsoft.com/office/word/2016/wordml/cid" xmlns:w16="http://schemas.microsoft.com/office/word/2018/wordml" xmlns:w16sdtdh="http://schemas.microsoft.com/office/word/2020/wordml/sdtdatahash" xmlns:w16se="http://schemas.microsoft.com/office/word/2015/wordml/symex" xmlns:wpg="http://schemas.microsoft.com/office/word/2010/wordprocessingGroup" xmlns:wpi="http://schemas.microsoft.com/office/word/2010/wordprocessingInk" xmlns:wne="http://schemas.microsoft.com/office/word/2006/wordml" xmlns:wps="http://schemas.microsoft.com/office/word/2010/wordprocessingShape" mc:Ignorable="w14 w15 w16se w16cid w16 w16cex w16sdtdh wp14">
+<w:numbering xmlns:wpc="http://schemas.microsoft.com/office/word/2010/wordprocessingCanvas" xmlns:cx="http://schemas.microsoft.com/office/drawing/2014/chartex" xmlns:cx1="http://schemas.microsoft.com/office/drawing/2015/9/8/chartex" xmlns:cx2="http://schemas.microsoft.com/office/drawing/2015/10/21/chartex" xmlns:cx3="http://schemas.microsoft.com/office/drawing/2016/5/9/chartex" xmlns:cx4="http://schemas.microsoft.com/office/drawing/2016/5/10/chartex" xmlns:cx5="http://schemas.microsoft.com/office/drawing/2016/5/11/chartex" xmlns:cx6="http://schemas.microsoft.com/office/drawing/2016/5/12/chartex" xmlns:cx7="http://schemas.microsoft.com/office/drawing/2016/5/13/chartex" xmlns:cx8="http://schemas.microsoft.com/office/drawing/2016/5/14/chartex" xmlns:mc="http://schemas.openxmlformats.org/markup-compatibility/2006" xmlns:aink="http://schemas.microsoft.com/office/drawing/2016/ink" xmlns:am3d="http://schemas.microsoft.com/office/drawing/2017/model3d" xmlns:o="urn:schemas-microsoft-com:office:office" xmlns:oel="http://schemas.microsoft.com/office/2019/extlst" xmlns:r="http://schemas.openxmlformats.org/officeDocument/2006/relationships" xmlns:m="http://schemas.openxmlformats.org/officeDocument/2006/math" xmlns:v="urn:schemas-microsoft-com:vml" xmlns:wp14="http://schemas.microsoft.com/office/word/2010/wordprocessingDrawing" xmlns:wp="http://schemas.openxmlformats.org/drawingml/2006/wordprocessingDrawing" xmlns:w10="urn:schemas-microsoft-com:office:word" xmlns:w="http://schemas.openxmlformats.org/wordprocessingml/2006/main" xmlns:w14="http://schemas.microsoft.com/office/word/2010/wordml" xmlns:w15="http://schemas.microsoft.com/office/word/2012/wordml" xmlns:w16cex="http://schemas.microsoft.com/office/word/2018/wordml/cex" xmlns:w16cid="http://schemas.microsoft.com/office/word/2016/wordml/cid" xmlns:w16="http://schemas.microsoft.com/office/word/2018/wordml" xmlns:w16du="http://schemas.microsoft.com/office/word/2023/wordml/word16du" xmlns:w16sdtdh="http://schemas.microsoft.com/office/word/2020/wordml/sdtdatahash" xmlns:w16se="http://schemas.microsoft.com/office/word/2015/wordml/symex" xmlns:wpg="http://schemas.microsoft.com/office/word/2010/wordprocessingGroup" xmlns:wpi="http://schemas.microsoft.com/office/word/2010/wordprocessingInk" xmlns:wne="http://schemas.microsoft.com/office/word/2006/wordml" xmlns:wps="http://schemas.microsoft.com/office/word/2010/wordprocessingShape" mc:Ignorable="w14 w15 w16se w16cid w16 w16cex w16sdtdh wp14">
   <w:abstractNum w:abstractNumId="0" w15:restartNumberingAfterBreak="0">
     <w:nsid w:val="01F70118"/>
     <w:multiLevelType w:val="multilevel"/>
@@ -3675,6 +4157,119 @@
     </w:lvl>
   </w:abstractNum>
   <w:abstractNum w:abstractNumId="3" w15:restartNumberingAfterBreak="0">
+    <w:nsid w:val="128C2C86"/>
+    <w:multiLevelType w:val="hybridMultilevel"/>
+    <w:tmpl w:val="8D66FE02"/>
+    <w:lvl w:ilvl="0" w:tplc="040E0001">
+      <w:start w:val="1"/>
+      <w:numFmt w:val="bullet"/>
+      <w:lvlText w:val=""/>
+      <w:lvlJc w:val="left"/>
+      <w:pPr>
+        <w:ind w:left="720" w:hanging="360"/>
+      </w:pPr>
+      <w:rPr>
+        <w:rFonts w:ascii="Symbol" w:hAnsi="Symbol" w:hint="default"/>
+      </w:rPr>
+    </w:lvl>
+    <w:lvl w:ilvl="1" w:tplc="040E0003" w:tentative="1">
+      <w:start w:val="1"/>
+      <w:numFmt w:val="bullet"/>
+      <w:lvlText w:val="o"/>
+      <w:lvlJc w:val="left"/>
+      <w:pPr>
+        <w:ind w:left="1440" w:hanging="360"/>
+      </w:pPr>
+      <w:rPr>
+        <w:rFonts w:ascii="Courier New" w:hAnsi="Courier New" w:cs="Courier New" w:hint="default"/>
+      </w:rPr>
+    </w:lvl>
+    <w:lvl w:ilvl="2" w:tplc="040E0005" w:tentative="1">
+      <w:start w:val="1"/>
+      <w:numFmt w:val="bullet"/>
+      <w:lvlText w:val=""/>
+      <w:lvlJc w:val="left"/>
+      <w:pPr>
+        <w:ind w:left="2160" w:hanging="360"/>
+      </w:pPr>
+      <w:rPr>
+        <w:rFonts w:ascii="Wingdings" w:hAnsi="Wingdings" w:hint="default"/>
+      </w:rPr>
+    </w:lvl>
+    <w:lvl w:ilvl="3" w:tplc="040E0001" w:tentative="1">
+      <w:start w:val="1"/>
+      <w:numFmt w:val="bullet"/>
+      <w:lvlText w:val=""/>
+      <w:lvlJc w:val="left"/>
+      <w:pPr>
+        <w:ind w:left="2880" w:hanging="360"/>
+      </w:pPr>
+      <w:rPr>
+        <w:rFonts w:ascii="Symbol" w:hAnsi="Symbol" w:hint="default"/>
+      </w:rPr>
+    </w:lvl>
+    <w:lvl w:ilvl="4" w:tplc="040E0003" w:tentative="1">
+      <w:start w:val="1"/>
+      <w:numFmt w:val="bullet"/>
+      <w:lvlText w:val="o"/>
+      <w:lvlJc w:val="left"/>
+      <w:pPr>
+        <w:ind w:left="3600" w:hanging="360"/>
+      </w:pPr>
+      <w:rPr>
+        <w:rFonts w:ascii="Courier New" w:hAnsi="Courier New" w:cs="Courier New" w:hint="default"/>
+      </w:rPr>
+    </w:lvl>
+    <w:lvl w:ilvl="5" w:tplc="040E0005" w:tentative="1">
+      <w:start w:val="1"/>
+      <w:numFmt w:val="bullet"/>
+      <w:lvlText w:val=""/>
+      <w:lvlJc w:val="left"/>
+      <w:pPr>
+        <w:ind w:left="4320" w:hanging="360"/>
+      </w:pPr>
+      <w:rPr>
+        <w:rFonts w:ascii="Wingdings" w:hAnsi="Wingdings" w:hint="default"/>
+      </w:rPr>
+    </w:lvl>
+    <w:lvl w:ilvl="6" w:tplc="040E0001" w:tentative="1">
+      <w:start w:val="1"/>
+      <w:numFmt w:val="bullet"/>
+      <w:lvlText w:val=""/>
+      <w:lvlJc w:val="left"/>
+      <w:pPr>
+        <w:ind w:left="5040" w:hanging="360"/>
+      </w:pPr>
+      <w:rPr>
+        <w:rFonts w:ascii="Symbol" w:hAnsi="Symbol" w:hint="default"/>
+      </w:rPr>
+    </w:lvl>
+    <w:lvl w:ilvl="7" w:tplc="040E0003" w:tentative="1">
+      <w:start w:val="1"/>
+      <w:numFmt w:val="bullet"/>
+      <w:lvlText w:val="o"/>
+      <w:lvlJc w:val="left"/>
+      <w:pPr>
+        <w:ind w:left="5760" w:hanging="360"/>
+      </w:pPr>
+      <w:rPr>
+        <w:rFonts w:ascii="Courier New" w:hAnsi="Courier New" w:cs="Courier New" w:hint="default"/>
+      </w:rPr>
+    </w:lvl>
+    <w:lvl w:ilvl="8" w:tplc="040E0005" w:tentative="1">
+      <w:start w:val="1"/>
+      <w:numFmt w:val="bullet"/>
+      <w:lvlText w:val=""/>
+      <w:lvlJc w:val="left"/>
+      <w:pPr>
+        <w:ind w:left="6480" w:hanging="360"/>
+      </w:pPr>
+      <w:rPr>
+        <w:rFonts w:ascii="Wingdings" w:hAnsi="Wingdings" w:hint="default"/>
+      </w:rPr>
+    </w:lvl>
+  </w:abstractNum>
+  <w:abstractNum w:abstractNumId="4" w15:restartNumberingAfterBreak="0">
     <w:nsid w:val="22EE4896"/>
     <w:multiLevelType w:val="multilevel"/>
     <w:tmpl w:val="A956F000"/>
@@ -3814,7 +4409,233 @@
       </w:rPr>
     </w:lvl>
   </w:abstractNum>
-  <w:abstractNum w:abstractNumId="4" w15:restartNumberingAfterBreak="0">
+  <w:abstractNum w:abstractNumId="5" w15:restartNumberingAfterBreak="0">
+    <w:nsid w:val="29776E91"/>
+    <w:multiLevelType w:val="hybridMultilevel"/>
+    <w:tmpl w:val="18AE2E6E"/>
+    <w:lvl w:ilvl="0" w:tplc="040E0001">
+      <w:start w:val="1"/>
+      <w:numFmt w:val="bullet"/>
+      <w:lvlText w:val=""/>
+      <w:lvlJc w:val="left"/>
+      <w:pPr>
+        <w:ind w:left="720" w:hanging="360"/>
+      </w:pPr>
+      <w:rPr>
+        <w:rFonts w:ascii="Symbol" w:hAnsi="Symbol" w:hint="default"/>
+      </w:rPr>
+    </w:lvl>
+    <w:lvl w:ilvl="1" w:tplc="040E0003" w:tentative="1">
+      <w:start w:val="1"/>
+      <w:numFmt w:val="bullet"/>
+      <w:lvlText w:val="o"/>
+      <w:lvlJc w:val="left"/>
+      <w:pPr>
+        <w:ind w:left="1440" w:hanging="360"/>
+      </w:pPr>
+      <w:rPr>
+        <w:rFonts w:ascii="Courier New" w:hAnsi="Courier New" w:cs="Courier New" w:hint="default"/>
+      </w:rPr>
+    </w:lvl>
+    <w:lvl w:ilvl="2" w:tplc="040E0005" w:tentative="1">
+      <w:start w:val="1"/>
+      <w:numFmt w:val="bullet"/>
+      <w:lvlText w:val=""/>
+      <w:lvlJc w:val="left"/>
+      <w:pPr>
+        <w:ind w:left="2160" w:hanging="360"/>
+      </w:pPr>
+      <w:rPr>
+        <w:rFonts w:ascii="Wingdings" w:hAnsi="Wingdings" w:hint="default"/>
+      </w:rPr>
+    </w:lvl>
+    <w:lvl w:ilvl="3" w:tplc="040E0001" w:tentative="1">
+      <w:start w:val="1"/>
+      <w:numFmt w:val="bullet"/>
+      <w:lvlText w:val=""/>
+      <w:lvlJc w:val="left"/>
+      <w:pPr>
+        <w:ind w:left="2880" w:hanging="360"/>
+      </w:pPr>
+      <w:rPr>
+        <w:rFonts w:ascii="Symbol" w:hAnsi="Symbol" w:hint="default"/>
+      </w:rPr>
+    </w:lvl>
+    <w:lvl w:ilvl="4" w:tplc="040E0003" w:tentative="1">
+      <w:start w:val="1"/>
+      <w:numFmt w:val="bullet"/>
+      <w:lvlText w:val="o"/>
+      <w:lvlJc w:val="left"/>
+      <w:pPr>
+        <w:ind w:left="3600" w:hanging="360"/>
+      </w:pPr>
+      <w:rPr>
+        <w:rFonts w:ascii="Courier New" w:hAnsi="Courier New" w:cs="Courier New" w:hint="default"/>
+      </w:rPr>
+    </w:lvl>
+    <w:lvl w:ilvl="5" w:tplc="040E0005" w:tentative="1">
+      <w:start w:val="1"/>
+      <w:numFmt w:val="bullet"/>
+      <w:lvlText w:val=""/>
+      <w:lvlJc w:val="left"/>
+      <w:pPr>
+        <w:ind w:left="4320" w:hanging="360"/>
+      </w:pPr>
+      <w:rPr>
+        <w:rFonts w:ascii="Wingdings" w:hAnsi="Wingdings" w:hint="default"/>
+      </w:rPr>
+    </w:lvl>
+    <w:lvl w:ilvl="6" w:tplc="040E0001" w:tentative="1">
+      <w:start w:val="1"/>
+      <w:numFmt w:val="bullet"/>
+      <w:lvlText w:val=""/>
+      <w:lvlJc w:val="left"/>
+      <w:pPr>
+        <w:ind w:left="5040" w:hanging="360"/>
+      </w:pPr>
+      <w:rPr>
+        <w:rFonts w:ascii="Symbol" w:hAnsi="Symbol" w:hint="default"/>
+      </w:rPr>
+    </w:lvl>
+    <w:lvl w:ilvl="7" w:tplc="040E0003" w:tentative="1">
+      <w:start w:val="1"/>
+      <w:numFmt w:val="bullet"/>
+      <w:lvlText w:val="o"/>
+      <w:lvlJc w:val="left"/>
+      <w:pPr>
+        <w:ind w:left="5760" w:hanging="360"/>
+      </w:pPr>
+      <w:rPr>
+        <w:rFonts w:ascii="Courier New" w:hAnsi="Courier New" w:cs="Courier New" w:hint="default"/>
+      </w:rPr>
+    </w:lvl>
+    <w:lvl w:ilvl="8" w:tplc="040E0005" w:tentative="1">
+      <w:start w:val="1"/>
+      <w:numFmt w:val="bullet"/>
+      <w:lvlText w:val=""/>
+      <w:lvlJc w:val="left"/>
+      <w:pPr>
+        <w:ind w:left="6480" w:hanging="360"/>
+      </w:pPr>
+      <w:rPr>
+        <w:rFonts w:ascii="Wingdings" w:hAnsi="Wingdings" w:hint="default"/>
+      </w:rPr>
+    </w:lvl>
+  </w:abstractNum>
+  <w:abstractNum w:abstractNumId="6" w15:restartNumberingAfterBreak="0">
+    <w:nsid w:val="2CAD2A16"/>
+    <w:multiLevelType w:val="hybridMultilevel"/>
+    <w:tmpl w:val="A6C2D054"/>
+    <w:lvl w:ilvl="0" w:tplc="040E0001">
+      <w:start w:val="1"/>
+      <w:numFmt w:val="bullet"/>
+      <w:lvlText w:val=""/>
+      <w:lvlJc w:val="left"/>
+      <w:pPr>
+        <w:ind w:left="720" w:hanging="360"/>
+      </w:pPr>
+      <w:rPr>
+        <w:rFonts w:ascii="Symbol" w:hAnsi="Symbol" w:hint="default"/>
+      </w:rPr>
+    </w:lvl>
+    <w:lvl w:ilvl="1" w:tplc="040E0003" w:tentative="1">
+      <w:start w:val="1"/>
+      <w:numFmt w:val="bullet"/>
+      <w:lvlText w:val="o"/>
+      <w:lvlJc w:val="left"/>
+      <w:pPr>
+        <w:ind w:left="1440" w:hanging="360"/>
+      </w:pPr>
+      <w:rPr>
+        <w:rFonts w:ascii="Courier New" w:hAnsi="Courier New" w:cs="Courier New" w:hint="default"/>
+      </w:rPr>
+    </w:lvl>
+    <w:lvl w:ilvl="2" w:tplc="040E0005" w:tentative="1">
+      <w:start w:val="1"/>
+      <w:numFmt w:val="bullet"/>
+      <w:lvlText w:val=""/>
+      <w:lvlJc w:val="left"/>
+      <w:pPr>
+        <w:ind w:left="2160" w:hanging="360"/>
+      </w:pPr>
+      <w:rPr>
+        <w:rFonts w:ascii="Wingdings" w:hAnsi="Wingdings" w:hint="default"/>
+      </w:rPr>
+    </w:lvl>
+    <w:lvl w:ilvl="3" w:tplc="040E0001" w:tentative="1">
+      <w:start w:val="1"/>
+      <w:numFmt w:val="bullet"/>
+      <w:lvlText w:val=""/>
+      <w:lvlJc w:val="left"/>
+      <w:pPr>
+        <w:ind w:left="2880" w:hanging="360"/>
+      </w:pPr>
+      <w:rPr>
+        <w:rFonts w:ascii="Symbol" w:hAnsi="Symbol" w:hint="default"/>
+      </w:rPr>
+    </w:lvl>
+    <w:lvl w:ilvl="4" w:tplc="040E0003" w:tentative="1">
+      <w:start w:val="1"/>
+      <w:numFmt w:val="bullet"/>
+      <w:lvlText w:val="o"/>
+      <w:lvlJc w:val="left"/>
+      <w:pPr>
+        <w:ind w:left="3600" w:hanging="360"/>
+      </w:pPr>
+      <w:rPr>
+        <w:rFonts w:ascii="Courier New" w:hAnsi="Courier New" w:cs="Courier New" w:hint="default"/>
+      </w:rPr>
+    </w:lvl>
+    <w:lvl w:ilvl="5" w:tplc="040E0005" w:tentative="1">
+      <w:start w:val="1"/>
+      <w:numFmt w:val="bullet"/>
+      <w:lvlText w:val=""/>
+      <w:lvlJc w:val="left"/>
+      <w:pPr>
+        <w:ind w:left="4320" w:hanging="360"/>
+      </w:pPr>
+      <w:rPr>
+        <w:rFonts w:ascii="Wingdings" w:hAnsi="Wingdings" w:hint="default"/>
+      </w:rPr>
+    </w:lvl>
+    <w:lvl w:ilvl="6" w:tplc="040E0001" w:tentative="1">
+      <w:start w:val="1"/>
+      <w:numFmt w:val="bullet"/>
+      <w:lvlText w:val=""/>
+      <w:lvlJc w:val="left"/>
+      <w:pPr>
+        <w:ind w:left="5040" w:hanging="360"/>
+      </w:pPr>
+      <w:rPr>
+        <w:rFonts w:ascii="Symbol" w:hAnsi="Symbol" w:hint="default"/>
+      </w:rPr>
+    </w:lvl>
+    <w:lvl w:ilvl="7" w:tplc="040E0003" w:tentative="1">
+      <w:start w:val="1"/>
+      <w:numFmt w:val="bullet"/>
+      <w:lvlText w:val="o"/>
+      <w:lvlJc w:val="left"/>
+      <w:pPr>
+        <w:ind w:left="5760" w:hanging="360"/>
+      </w:pPr>
+      <w:rPr>
+        <w:rFonts w:ascii="Courier New" w:hAnsi="Courier New" w:cs="Courier New" w:hint="default"/>
+      </w:rPr>
+    </w:lvl>
+    <w:lvl w:ilvl="8" w:tplc="040E0005" w:tentative="1">
+      <w:start w:val="1"/>
+      <w:numFmt w:val="bullet"/>
+      <w:lvlText w:val=""/>
+      <w:lvlJc w:val="left"/>
+      <w:pPr>
+        <w:ind w:left="6480" w:hanging="360"/>
+      </w:pPr>
+      <w:rPr>
+        <w:rFonts w:ascii="Wingdings" w:hAnsi="Wingdings" w:hint="default"/>
+      </w:rPr>
+    </w:lvl>
+  </w:abstractNum>
+  <w:abstractNum w:abstractNumId="7" w15:restartNumberingAfterBreak="0">
     <w:nsid w:val="3CB22761"/>
     <w:multiLevelType w:val="multilevel"/>
     <w:tmpl w:val="D402C9FC"/>
@@ -3936,7 +4757,7 @@
       </w:pPr>
     </w:lvl>
   </w:abstractNum>
-  <w:abstractNum w:abstractNumId="5" w15:restartNumberingAfterBreak="0">
+  <w:abstractNum w:abstractNumId="8" w15:restartNumberingAfterBreak="0">
     <w:nsid w:val="47292F3B"/>
     <w:multiLevelType w:val="multilevel"/>
     <w:tmpl w:val="730279EC"/>
@@ -4050,7 +4871,120 @@
       </w:pPr>
     </w:lvl>
   </w:abstractNum>
-  <w:abstractNum w:abstractNumId="6" w15:restartNumberingAfterBreak="0">
+  <w:abstractNum w:abstractNumId="9" w15:restartNumberingAfterBreak="0">
+    <w:nsid w:val="58306965"/>
+    <w:multiLevelType w:val="hybridMultilevel"/>
+    <w:tmpl w:val="D8AE4AD6"/>
+    <w:lvl w:ilvl="0" w:tplc="040E0001">
+      <w:start w:val="1"/>
+      <w:numFmt w:val="bullet"/>
+      <w:lvlText w:val=""/>
+      <w:lvlJc w:val="left"/>
+      <w:pPr>
+        <w:ind w:left="720" w:hanging="360"/>
+      </w:pPr>
+      <w:rPr>
+        <w:rFonts w:ascii="Symbol" w:hAnsi="Symbol" w:hint="default"/>
+      </w:rPr>
+    </w:lvl>
+    <w:lvl w:ilvl="1" w:tplc="040E0003" w:tentative="1">
+      <w:start w:val="1"/>
+      <w:numFmt w:val="bullet"/>
+      <w:lvlText w:val="o"/>
+      <w:lvlJc w:val="left"/>
+      <w:pPr>
+        <w:ind w:left="1440" w:hanging="360"/>
+      </w:pPr>
+      <w:rPr>
+        <w:rFonts w:ascii="Courier New" w:hAnsi="Courier New" w:cs="Courier New" w:hint="default"/>
+      </w:rPr>
+    </w:lvl>
+    <w:lvl w:ilvl="2" w:tplc="040E0005" w:tentative="1">
+      <w:start w:val="1"/>
+      <w:numFmt w:val="bullet"/>
+      <w:lvlText w:val=""/>
+      <w:lvlJc w:val="left"/>
+      <w:pPr>
+        <w:ind w:left="2160" w:hanging="360"/>
+      </w:pPr>
+      <w:rPr>
+        <w:rFonts w:ascii="Wingdings" w:hAnsi="Wingdings" w:hint="default"/>
+      </w:rPr>
+    </w:lvl>
+    <w:lvl w:ilvl="3" w:tplc="040E0001" w:tentative="1">
+      <w:start w:val="1"/>
+      <w:numFmt w:val="bullet"/>
+      <w:lvlText w:val=""/>
+      <w:lvlJc w:val="left"/>
+      <w:pPr>
+        <w:ind w:left="2880" w:hanging="360"/>
+      </w:pPr>
+      <w:rPr>
+        <w:rFonts w:ascii="Symbol" w:hAnsi="Symbol" w:hint="default"/>
+      </w:rPr>
+    </w:lvl>
+    <w:lvl w:ilvl="4" w:tplc="040E0003" w:tentative="1">
+      <w:start w:val="1"/>
+      <w:numFmt w:val="bullet"/>
+      <w:lvlText w:val="o"/>
+      <w:lvlJc w:val="left"/>
+      <w:pPr>
+        <w:ind w:left="3600" w:hanging="360"/>
+      </w:pPr>
+      <w:rPr>
+        <w:rFonts w:ascii="Courier New" w:hAnsi="Courier New" w:cs="Courier New" w:hint="default"/>
+      </w:rPr>
+    </w:lvl>
+    <w:lvl w:ilvl="5" w:tplc="040E0005" w:tentative="1">
+      <w:start w:val="1"/>
+      <w:numFmt w:val="bullet"/>
+      <w:lvlText w:val=""/>
+      <w:lvlJc w:val="left"/>
+      <w:pPr>
+        <w:ind w:left="4320" w:hanging="360"/>
+      </w:pPr>
+      <w:rPr>
+        <w:rFonts w:ascii="Wingdings" w:hAnsi="Wingdings" w:hint="default"/>
+      </w:rPr>
+    </w:lvl>
+    <w:lvl w:ilvl="6" w:tplc="040E0001" w:tentative="1">
+      <w:start w:val="1"/>
+      <w:numFmt w:val="bullet"/>
+      <w:lvlText w:val=""/>
+      <w:lvlJc w:val="left"/>
+      <w:pPr>
+        <w:ind w:left="5040" w:hanging="360"/>
+      </w:pPr>
+      <w:rPr>
+        <w:rFonts w:ascii="Symbol" w:hAnsi="Symbol" w:hint="default"/>
+      </w:rPr>
+    </w:lvl>
+    <w:lvl w:ilvl="7" w:tplc="040E0003" w:tentative="1">
+      <w:start w:val="1"/>
+      <w:numFmt w:val="bullet"/>
+      <w:lvlText w:val="o"/>
+      <w:lvlJc w:val="left"/>
+      <w:pPr>
+        <w:ind w:left="5760" w:hanging="360"/>
+      </w:pPr>
+      <w:rPr>
+        <w:rFonts w:ascii="Courier New" w:hAnsi="Courier New" w:cs="Courier New" w:hint="default"/>
+      </w:rPr>
+    </w:lvl>
+    <w:lvl w:ilvl="8" w:tplc="040E0005" w:tentative="1">
+      <w:start w:val="1"/>
+      <w:numFmt w:val="bullet"/>
+      <w:lvlText w:val=""/>
+      <w:lvlJc w:val="left"/>
+      <w:pPr>
+        <w:ind w:left="6480" w:hanging="360"/>
+      </w:pPr>
+      <w:rPr>
+        <w:rFonts w:ascii="Wingdings" w:hAnsi="Wingdings" w:hint="default"/>
+      </w:rPr>
+    </w:lvl>
+  </w:abstractNum>
+  <w:abstractNum w:abstractNumId="10" w15:restartNumberingAfterBreak="0">
     <w:nsid w:val="5F4773BD"/>
     <w:multiLevelType w:val="multilevel"/>
     <w:tmpl w:val="E75C5548"/>
@@ -4163,7 +5097,7 @@
       </w:pPr>
     </w:lvl>
   </w:abstractNum>
-  <w:abstractNum w:abstractNumId="7" w15:restartNumberingAfterBreak="0">
+  <w:abstractNum w:abstractNumId="11" w15:restartNumberingAfterBreak="0">
     <w:nsid w:val="5F5169C4"/>
     <w:multiLevelType w:val="multilevel"/>
     <w:tmpl w:val="B8F8B06C"/>
@@ -4303,7 +5237,7 @@
       </w:rPr>
     </w:lvl>
   </w:abstractNum>
-  <w:abstractNum w:abstractNumId="8" w15:restartNumberingAfterBreak="0">
+  <w:abstractNum w:abstractNumId="12" w15:restartNumberingAfterBreak="0">
     <w:nsid w:val="62471931"/>
     <w:multiLevelType w:val="multilevel"/>
     <w:tmpl w:val="24F05498"/>
@@ -4417,7 +5351,7 @@
       </w:pPr>
     </w:lvl>
   </w:abstractNum>
-  <w:abstractNum w:abstractNumId="9" w15:restartNumberingAfterBreak="0">
+  <w:abstractNum w:abstractNumId="13" w15:restartNumberingAfterBreak="0">
     <w:nsid w:val="6B2B2E91"/>
     <w:multiLevelType w:val="multilevel"/>
     <w:tmpl w:val="3B66021A"/>
@@ -4557,7 +5491,7 @@
       </w:rPr>
     </w:lvl>
   </w:abstractNum>
-  <w:abstractNum w:abstractNumId="10" w15:restartNumberingAfterBreak="0">
+  <w:abstractNum w:abstractNumId="14" w15:restartNumberingAfterBreak="0">
     <w:nsid w:val="6E1203F0"/>
     <w:multiLevelType w:val="multilevel"/>
     <w:tmpl w:val="040E001F"/>
@@ -4672,19 +5606,19 @@
     </w:lvl>
   </w:abstractNum>
   <w:num w:numId="1" w16cid:durableId="1898395851">
-    <w:abstractNumId w:val="3"/>
+    <w:abstractNumId w:val="4"/>
   </w:num>
   <w:num w:numId="2" w16cid:durableId="2013221529">
-    <w:abstractNumId w:val="10"/>
+    <w:abstractNumId w:val="14"/>
   </w:num>
   <w:num w:numId="3" w16cid:durableId="1861506488">
-    <w:abstractNumId w:val="5"/>
+    <w:abstractNumId w:val="8"/>
   </w:num>
   <w:num w:numId="4" w16cid:durableId="555969200">
-    <w:abstractNumId w:val="7"/>
+    <w:abstractNumId w:val="11"/>
   </w:num>
   <w:num w:numId="5" w16cid:durableId="1973289119">
-    <w:abstractNumId w:val="9"/>
+    <w:abstractNumId w:val="13"/>
   </w:num>
   <w:num w:numId="6" w16cid:durableId="2126383621">
     <w:abstractNumId w:val="2"/>
@@ -4693,28 +5627,40 @@
     <w:abstractNumId w:val="0"/>
   </w:num>
   <w:num w:numId="8" w16cid:durableId="450319263">
-    <w:abstractNumId w:val="8"/>
+    <w:abstractNumId w:val="12"/>
   </w:num>
   <w:num w:numId="9" w16cid:durableId="222566539">
-    <w:abstractNumId w:val="6"/>
+    <w:abstractNumId w:val="10"/>
   </w:num>
   <w:num w:numId="10" w16cid:durableId="1775057179">
     <w:abstractNumId w:val="1"/>
   </w:num>
   <w:num w:numId="11" w16cid:durableId="416906627">
-    <w:abstractNumId w:val="4"/>
+    <w:abstractNumId w:val="7"/>
   </w:num>
   <w:num w:numId="12" w16cid:durableId="659507467">
-    <w:abstractNumId w:val="5"/>
+    <w:abstractNumId w:val="8"/>
     <w:lvlOverride w:ilvl="0">
       <w:startOverride w:val="1"/>
     </w:lvlOverride>
   </w:num>
   <w:num w:numId="13" w16cid:durableId="1381635435">
-    <w:abstractNumId w:val="8"/>
+    <w:abstractNumId w:val="12"/>
     <w:lvlOverride w:ilvl="0">
       <w:startOverride w:val="1"/>
     </w:lvlOverride>
+  </w:num>
+  <w:num w:numId="14" w16cid:durableId="1189222872">
+    <w:abstractNumId w:val="5"/>
+  </w:num>
+  <w:num w:numId="15" w16cid:durableId="1730834639">
+    <w:abstractNumId w:val="3"/>
+  </w:num>
+  <w:num w:numId="16" w16cid:durableId="1142698621">
+    <w:abstractNumId w:val="6"/>
+  </w:num>
+  <w:num w:numId="17" w16cid:durableId="443111998">
+    <w:abstractNumId w:val="9"/>
   </w:num>
 </w:numbering>
 </file>
@@ -5342,7 +6288,6 @@
   <w:style w:type="character" w:default="1" w:styleId="Bekezdsalapbettpusa">
     <w:name w:val="Default Paragraph Font"/>
     <w:uiPriority w:val="1"/>
-    <w:semiHidden/>
     <w:unhideWhenUsed/>
   </w:style>
   <w:style w:type="table" w:default="1" w:styleId="Normltblzat">

</xml_diff>

<commit_message>
szd modify number sok
</commit_message>
<xml_diff>
--- a/docs/Szakdolgozat.docx
+++ b/docs/Szakdolgozat.docx
@@ -358,7 +358,7 @@
             </w:rPr>
             <w:fldChar w:fldCharType="separate"/>
           </w:r>
-          <w:hyperlink w:anchor="_Toc132038344" w:history="1">
+          <w:hyperlink w:anchor="_Toc132052696" w:history="1">
             <w:r>
               <w:rPr>
                 <w:rStyle w:val="Hiperhivatkozs"/>
@@ -401,7 +401,7 @@
                 <w:noProof/>
                 <w:webHidden/>
               </w:rPr>
-              <w:instrText xml:space="preserve"> PAGEREF _Toc132038344 \h </w:instrText>
+              <w:instrText xml:space="preserve"> PAGEREF _Toc132052696 \h </w:instrText>
             </w:r>
             <w:r>
               <w:rPr>
@@ -446,7 +446,7 @@
               <w:lang w:eastAsia="hu-HU"/>
             </w:rPr>
           </w:pPr>
-          <w:hyperlink w:anchor="_Toc132038345" w:history="1">
+          <w:hyperlink w:anchor="_Toc132052697" w:history="1">
             <w:r>
               <w:rPr>
                 <w:rStyle w:val="Hiperhivatkozs"/>
@@ -489,7 +489,7 @@
                 <w:noProof/>
                 <w:webHidden/>
               </w:rPr>
-              <w:instrText xml:space="preserve"> PAGEREF _Toc132038345 \h </w:instrText>
+              <w:instrText xml:space="preserve"> PAGEREF _Toc132052697 \h </w:instrText>
             </w:r>
             <w:r>
               <w:rPr>
@@ -534,7 +534,7 @@
               <w:lang w:eastAsia="hu-HU"/>
             </w:rPr>
           </w:pPr>
-          <w:hyperlink w:anchor="_Toc132038346" w:history="1">
+          <w:hyperlink w:anchor="_Toc132052698" w:history="1">
             <w:r>
               <w:rPr>
                 <w:rStyle w:val="Hiperhivatkozs"/>
@@ -577,7 +577,7 @@
                 <w:noProof/>
                 <w:webHidden/>
               </w:rPr>
-              <w:instrText xml:space="preserve"> PAGEREF _Toc132038346 \h </w:instrText>
+              <w:instrText xml:space="preserve"> PAGEREF _Toc132052698 \h </w:instrText>
             </w:r>
             <w:r>
               <w:rPr>
@@ -622,7 +622,7 @@
               <w:lang w:eastAsia="hu-HU"/>
             </w:rPr>
           </w:pPr>
-          <w:hyperlink w:anchor="_Toc132038347" w:history="1">
+          <w:hyperlink w:anchor="_Toc132052699" w:history="1">
             <w:r>
               <w:rPr>
                 <w:rStyle w:val="Hiperhivatkozs"/>
@@ -665,7 +665,7 @@
                 <w:noProof/>
                 <w:webHidden/>
               </w:rPr>
-              <w:instrText xml:space="preserve"> PAGEREF _Toc132038347 \h </w:instrText>
+              <w:instrText xml:space="preserve"> PAGEREF _Toc132052699 \h </w:instrText>
             </w:r>
             <w:r>
               <w:rPr>
@@ -710,7 +710,7 @@
               <w:lang w:eastAsia="hu-HU"/>
             </w:rPr>
           </w:pPr>
-          <w:hyperlink w:anchor="_Toc132038348" w:history="1">
+          <w:hyperlink w:anchor="_Toc132052700" w:history="1">
             <w:r>
               <w:rPr>
                 <w:rStyle w:val="Hiperhivatkozs"/>
@@ -753,7 +753,7 @@
                 <w:noProof/>
                 <w:webHidden/>
               </w:rPr>
-              <w:instrText xml:space="preserve"> PAGEREF _Toc132038348 \h </w:instrText>
+              <w:instrText xml:space="preserve"> PAGEREF _Toc132052700 \h </w:instrText>
             </w:r>
             <w:r>
               <w:rPr>
@@ -798,7 +798,7 @@
               <w:lang w:eastAsia="hu-HU"/>
             </w:rPr>
           </w:pPr>
-          <w:hyperlink w:anchor="_Toc132038349" w:history="1">
+          <w:hyperlink w:anchor="_Toc132052701" w:history="1">
             <w:r>
               <w:rPr>
                 <w:rStyle w:val="Hiperhivatkozs"/>
@@ -841,7 +841,7 @@
                 <w:noProof/>
                 <w:webHidden/>
               </w:rPr>
-              <w:instrText xml:space="preserve"> PAGEREF _Toc132038349 \h </w:instrText>
+              <w:instrText xml:space="preserve"> PAGEREF _Toc132052701 \h </w:instrText>
             </w:r>
             <w:r>
               <w:rPr>
@@ -886,7 +886,7 @@
               <w:lang w:eastAsia="hu-HU"/>
             </w:rPr>
           </w:pPr>
-          <w:hyperlink w:anchor="_Toc132038350" w:history="1">
+          <w:hyperlink w:anchor="_Toc132052702" w:history="1">
             <w:r>
               <w:rPr>
                 <w:rStyle w:val="Hiperhivatkozs"/>
@@ -929,7 +929,7 @@
                 <w:noProof/>
                 <w:webHidden/>
               </w:rPr>
-              <w:instrText xml:space="preserve"> PAGEREF _Toc132038350 \h </w:instrText>
+              <w:instrText xml:space="preserve"> PAGEREF _Toc132052702 \h </w:instrText>
             </w:r>
             <w:r>
               <w:rPr>
@@ -974,7 +974,7 @@
               <w:lang w:eastAsia="hu-HU"/>
             </w:rPr>
           </w:pPr>
-          <w:hyperlink w:anchor="_Toc132038351" w:history="1">
+          <w:hyperlink w:anchor="_Toc132052703" w:history="1">
             <w:r>
               <w:rPr>
                 <w:rStyle w:val="Hiperhivatkozs"/>
@@ -1017,7 +1017,7 @@
                 <w:noProof/>
                 <w:webHidden/>
               </w:rPr>
-              <w:instrText xml:space="preserve"> PAGEREF _Toc132038351 \h </w:instrText>
+              <w:instrText xml:space="preserve"> PAGEREF _Toc132052703 \h </w:instrText>
             </w:r>
             <w:r>
               <w:rPr>
@@ -1062,7 +1062,7 @@
               <w:lang w:eastAsia="hu-HU"/>
             </w:rPr>
           </w:pPr>
-          <w:hyperlink w:anchor="_Toc132038352" w:history="1">
+          <w:hyperlink w:anchor="_Toc132052704" w:history="1">
             <w:r>
               <w:rPr>
                 <w:rStyle w:val="Hiperhivatkozs"/>
@@ -1105,7 +1105,7 @@
                 <w:noProof/>
                 <w:webHidden/>
               </w:rPr>
-              <w:instrText xml:space="preserve"> PAGEREF _Toc132038352 \h </w:instrText>
+              <w:instrText xml:space="preserve"> PAGEREF _Toc132052704 \h </w:instrText>
             </w:r>
             <w:r>
               <w:rPr>
@@ -1150,7 +1150,7 @@
               <w:lang w:eastAsia="hu-HU"/>
             </w:rPr>
           </w:pPr>
-          <w:hyperlink w:anchor="_Toc132038353" w:history="1">
+          <w:hyperlink w:anchor="_Toc132052705" w:history="1">
             <w:r>
               <w:rPr>
                 <w:rStyle w:val="Hiperhivatkozs"/>
@@ -1193,7 +1193,7 @@
                 <w:noProof/>
                 <w:webHidden/>
               </w:rPr>
-              <w:instrText xml:space="preserve"> PAGEREF _Toc132038353 \h </w:instrText>
+              <w:instrText xml:space="preserve"> PAGEREF _Toc132052705 \h </w:instrText>
             </w:r>
             <w:r>
               <w:rPr>
@@ -1238,7 +1238,7 @@
               <w:lang w:eastAsia="hu-HU"/>
             </w:rPr>
           </w:pPr>
-          <w:hyperlink w:anchor="_Toc132038354" w:history="1">
+          <w:hyperlink w:anchor="_Toc132052706" w:history="1">
             <w:r>
               <w:rPr>
                 <w:rStyle w:val="Hiperhivatkozs"/>
@@ -1281,7 +1281,7 @@
                 <w:noProof/>
                 <w:webHidden/>
               </w:rPr>
-              <w:instrText xml:space="preserve"> PAGEREF _Toc132038354 \h </w:instrText>
+              <w:instrText xml:space="preserve"> PAGEREF _Toc132052706 \h </w:instrText>
             </w:r>
             <w:r>
               <w:rPr>
@@ -1326,7 +1326,7 @@
               <w:lang w:eastAsia="hu-HU"/>
             </w:rPr>
           </w:pPr>
-          <w:hyperlink w:anchor="_Toc132038355" w:history="1">
+          <w:hyperlink w:anchor="_Toc132052707" w:history="1">
             <w:r>
               <w:rPr>
                 <w:rStyle w:val="Hiperhivatkozs"/>
@@ -1348,7 +1348,7 @@
                 <w:rStyle w:val="Hiperhivatkozs"/>
                 <w:noProof/>
               </w:rPr>
-              <w:t>Felhasználói dokumentáció</w:t>
+              <w:t>Felhasználói dokumentáció, felhasználói kézikönyv</w:t>
             </w:r>
             <w:r>
               <w:rPr>
@@ -1369,7 +1369,7 @@
                 <w:noProof/>
                 <w:webHidden/>
               </w:rPr>
-              <w:instrText xml:space="preserve"> PAGEREF _Toc132038355 \h </w:instrText>
+              <w:instrText xml:space="preserve"> PAGEREF _Toc132052707 \h </w:instrText>
             </w:r>
             <w:r>
               <w:rPr>
@@ -1414,95 +1414,7 @@
               <w:lang w:eastAsia="hu-HU"/>
             </w:rPr>
           </w:pPr>
-          <w:hyperlink w:anchor="_Toc132038356" w:history="1">
-            <w:r>
-              <w:rPr>
-                <w:rStyle w:val="Hiperhivatkozs"/>
-                <w:noProof/>
-              </w:rPr>
-              <w:t>1.</w:t>
-            </w:r>
-            <w:r>
-              <w:rPr>
-                <w:rFonts w:asciiTheme="minorHAnsi" w:eastAsiaTheme="minorEastAsia" w:hAnsiTheme="minorHAnsi"/>
-                <w:noProof/>
-                <w:sz w:val="22"/>
-                <w:lang w:eastAsia="hu-HU"/>
-              </w:rPr>
-              <w:tab/>
-            </w:r>
-            <w:r>
-              <w:rPr>
-                <w:rStyle w:val="Hiperhivatkozs"/>
-                <w:noProof/>
-              </w:rPr>
-              <w:t>A program működésének leírása, felhasználói kézikönyv</w:t>
-            </w:r>
-            <w:r>
-              <w:rPr>
-                <w:noProof/>
-                <w:webHidden/>
-              </w:rPr>
-              <w:tab/>
-            </w:r>
-            <w:r>
-              <w:rPr>
-                <w:noProof/>
-                <w:webHidden/>
-              </w:rPr>
-              <w:fldChar w:fldCharType="begin"/>
-            </w:r>
-            <w:r>
-              <w:rPr>
-                <w:noProof/>
-                <w:webHidden/>
-              </w:rPr>
-              <w:instrText xml:space="preserve"> PAGEREF _Toc132038356 \h </w:instrText>
-            </w:r>
-            <w:r>
-              <w:rPr>
-                <w:noProof/>
-                <w:webHidden/>
-              </w:rPr>
-            </w:r>
-            <w:r>
-              <w:rPr>
-                <w:noProof/>
-                <w:webHidden/>
-              </w:rPr>
-              <w:fldChar w:fldCharType="separate"/>
-            </w:r>
-            <w:r>
-              <w:rPr>
-                <w:noProof/>
-                <w:webHidden/>
-              </w:rPr>
-              <w:t>19</w:t>
-            </w:r>
-            <w:r>
-              <w:rPr>
-                <w:noProof/>
-                <w:webHidden/>
-              </w:rPr>
-              <w:fldChar w:fldCharType="end"/>
-            </w:r>
-          </w:hyperlink>
-        </w:p>
-        <w:p>
-          <w:pPr>
-            <w:pStyle w:val="TJ3"/>
-            <w:tabs>
-              <w:tab w:val="left" w:pos="1100"/>
-              <w:tab w:val="right" w:leader="dot" w:pos="9062"/>
-            </w:tabs>
-            <w:rPr>
-              <w:rFonts w:asciiTheme="minorHAnsi" w:eastAsiaTheme="minorEastAsia" w:hAnsiTheme="minorHAnsi"/>
-              <w:noProof/>
-              <w:sz w:val="22"/>
-              <w:lang w:eastAsia="hu-HU"/>
-            </w:rPr>
-          </w:pPr>
-          <w:hyperlink w:anchor="_Toc132038357" w:history="1">
+          <w:hyperlink w:anchor="_Toc132052708" w:history="1">
             <w:r>
               <w:rPr>
                 <w:rStyle w:val="Hiperhivatkozs"/>
@@ -1545,7 +1457,7 @@
                 <w:noProof/>
                 <w:webHidden/>
               </w:rPr>
-              <w:instrText xml:space="preserve"> PAGEREF _Toc132038357 \h </w:instrText>
+              <w:instrText xml:space="preserve"> PAGEREF _Toc132052708 \h </w:instrText>
             </w:r>
             <w:r>
               <w:rPr>
@@ -1578,9 +1490,9 @@
         </w:p>
         <w:p>
           <w:pPr>
-            <w:pStyle w:val="TJ3"/>
+            <w:pStyle w:val="TJ2"/>
             <w:tabs>
-              <w:tab w:val="left" w:pos="1100"/>
+              <w:tab w:val="left" w:pos="660"/>
               <w:tab w:val="right" w:leader="dot" w:pos="9062"/>
             </w:tabs>
             <w:rPr>
@@ -1590,7 +1502,7 @@
               <w:lang w:eastAsia="hu-HU"/>
             </w:rPr>
           </w:pPr>
-          <w:hyperlink w:anchor="_Toc132038358" w:history="1">
+          <w:hyperlink w:anchor="_Toc132052709" w:history="1">
             <w:r>
               <w:rPr>
                 <w:rStyle w:val="Hiperhivatkozs"/>
@@ -1633,7 +1545,7 @@
                 <w:noProof/>
                 <w:webHidden/>
               </w:rPr>
-              <w:instrText xml:space="preserve"> PAGEREF _Toc132038358 \h </w:instrText>
+              <w:instrText xml:space="preserve"> PAGEREF _Toc132052709 \h </w:instrText>
             </w:r>
             <w:r>
               <w:rPr>
@@ -1666,6 +1578,182 @@
         </w:p>
         <w:p>
           <w:pPr>
+            <w:pStyle w:val="TJ2"/>
+            <w:tabs>
+              <w:tab w:val="left" w:pos="660"/>
+              <w:tab w:val="right" w:leader="dot" w:pos="9062"/>
+            </w:tabs>
+            <w:rPr>
+              <w:rFonts w:asciiTheme="minorHAnsi" w:eastAsiaTheme="minorEastAsia" w:hAnsiTheme="minorHAnsi"/>
+              <w:noProof/>
+              <w:sz w:val="22"/>
+              <w:lang w:eastAsia="hu-HU"/>
+            </w:rPr>
+          </w:pPr>
+          <w:hyperlink w:anchor="_Toc132052710" w:history="1">
+            <w:r>
+              <w:rPr>
+                <w:rStyle w:val="Hiperhivatkozs"/>
+                <w:noProof/>
+              </w:rPr>
+              <w:t>3.</w:t>
+            </w:r>
+            <w:r>
+              <w:rPr>
+                <w:rFonts w:asciiTheme="minorHAnsi" w:eastAsiaTheme="minorEastAsia" w:hAnsiTheme="minorHAnsi"/>
+                <w:noProof/>
+                <w:sz w:val="22"/>
+                <w:lang w:eastAsia="hu-HU"/>
+              </w:rPr>
+              <w:tab/>
+            </w:r>
+            <w:r>
+              <w:rPr>
+                <w:rStyle w:val="Hiperhivatkozs"/>
+                <w:noProof/>
+              </w:rPr>
+              <w:t>Moderátori funkciók</w:t>
+            </w:r>
+            <w:r>
+              <w:rPr>
+                <w:noProof/>
+                <w:webHidden/>
+              </w:rPr>
+              <w:tab/>
+            </w:r>
+            <w:r>
+              <w:rPr>
+                <w:noProof/>
+                <w:webHidden/>
+              </w:rPr>
+              <w:fldChar w:fldCharType="begin"/>
+            </w:r>
+            <w:r>
+              <w:rPr>
+                <w:noProof/>
+                <w:webHidden/>
+              </w:rPr>
+              <w:instrText xml:space="preserve"> PAGEREF _Toc132052710 \h </w:instrText>
+            </w:r>
+            <w:r>
+              <w:rPr>
+                <w:noProof/>
+                <w:webHidden/>
+              </w:rPr>
+            </w:r>
+            <w:r>
+              <w:rPr>
+                <w:noProof/>
+                <w:webHidden/>
+              </w:rPr>
+              <w:fldChar w:fldCharType="separate"/>
+            </w:r>
+            <w:r>
+              <w:rPr>
+                <w:noProof/>
+                <w:webHidden/>
+              </w:rPr>
+              <w:t>30</w:t>
+            </w:r>
+            <w:r>
+              <w:rPr>
+                <w:noProof/>
+                <w:webHidden/>
+              </w:rPr>
+              <w:fldChar w:fldCharType="end"/>
+            </w:r>
+          </w:hyperlink>
+        </w:p>
+        <w:p>
+          <w:pPr>
+            <w:pStyle w:val="TJ2"/>
+            <w:tabs>
+              <w:tab w:val="left" w:pos="660"/>
+              <w:tab w:val="right" w:leader="dot" w:pos="9062"/>
+            </w:tabs>
+            <w:rPr>
+              <w:rFonts w:asciiTheme="minorHAnsi" w:eastAsiaTheme="minorEastAsia" w:hAnsiTheme="minorHAnsi"/>
+              <w:noProof/>
+              <w:sz w:val="22"/>
+              <w:lang w:eastAsia="hu-HU"/>
+            </w:rPr>
+          </w:pPr>
+          <w:hyperlink w:anchor="_Toc132052711" w:history="1">
+            <w:r>
+              <w:rPr>
+                <w:rStyle w:val="Hiperhivatkozs"/>
+                <w:noProof/>
+              </w:rPr>
+              <w:t>4.</w:t>
+            </w:r>
+            <w:r>
+              <w:rPr>
+                <w:rFonts w:asciiTheme="minorHAnsi" w:eastAsiaTheme="minorEastAsia" w:hAnsiTheme="minorHAnsi"/>
+                <w:noProof/>
+                <w:sz w:val="22"/>
+                <w:lang w:eastAsia="hu-HU"/>
+              </w:rPr>
+              <w:tab/>
+            </w:r>
+            <w:r>
+              <w:rPr>
+                <w:rStyle w:val="Hiperhivatkozs"/>
+                <w:noProof/>
+              </w:rPr>
+              <w:t>Adminisztrátori funkciók</w:t>
+            </w:r>
+            <w:r>
+              <w:rPr>
+                <w:noProof/>
+                <w:webHidden/>
+              </w:rPr>
+              <w:tab/>
+            </w:r>
+            <w:r>
+              <w:rPr>
+                <w:noProof/>
+                <w:webHidden/>
+              </w:rPr>
+              <w:fldChar w:fldCharType="begin"/>
+            </w:r>
+            <w:r>
+              <w:rPr>
+                <w:noProof/>
+                <w:webHidden/>
+              </w:rPr>
+              <w:instrText xml:space="preserve"> PAGEREF _Toc132052711 \h </w:instrText>
+            </w:r>
+            <w:r>
+              <w:rPr>
+                <w:noProof/>
+                <w:webHidden/>
+              </w:rPr>
+            </w:r>
+            <w:r>
+              <w:rPr>
+                <w:noProof/>
+                <w:webHidden/>
+              </w:rPr>
+              <w:fldChar w:fldCharType="separate"/>
+            </w:r>
+            <w:r>
+              <w:rPr>
+                <w:noProof/>
+                <w:webHidden/>
+              </w:rPr>
+              <w:t>30</w:t>
+            </w:r>
+            <w:r>
+              <w:rPr>
+                <w:noProof/>
+                <w:webHidden/>
+              </w:rPr>
+              <w:fldChar w:fldCharType="end"/>
+            </w:r>
+          </w:hyperlink>
+        </w:p>
+        <w:p>
+          <w:pPr>
             <w:pStyle w:val="TJ1"/>
             <w:tabs>
               <w:tab w:val="left" w:pos="480"/>
@@ -1678,7 +1766,7 @@
               <w:lang w:eastAsia="hu-HU"/>
             </w:rPr>
           </w:pPr>
-          <w:hyperlink w:anchor="_Toc132038359" w:history="1">
+          <w:hyperlink w:anchor="_Toc132052712" w:history="1">
             <w:r>
               <w:rPr>
                 <w:rStyle w:val="Hiperhivatkozs"/>
@@ -1721,7 +1809,7 @@
                 <w:noProof/>
                 <w:webHidden/>
               </w:rPr>
-              <w:instrText xml:space="preserve"> PAGEREF _Toc132038359 \h </w:instrText>
+              <w:instrText xml:space="preserve"> PAGEREF _Toc132052712 \h </w:instrText>
             </w:r>
             <w:r>
               <w:rPr>
@@ -1741,7 +1829,7 @@
                 <w:noProof/>
                 <w:webHidden/>
               </w:rPr>
-              <w:t>28</w:t>
+              <w:t>33</w:t>
             </w:r>
             <w:r>
               <w:rPr>
@@ -1766,7 +1854,7 @@
               <w:lang w:eastAsia="hu-HU"/>
             </w:rPr>
           </w:pPr>
-          <w:hyperlink w:anchor="_Toc132038360" w:history="1">
+          <w:hyperlink w:anchor="_Toc132052713" w:history="1">
             <w:r>
               <w:rPr>
                 <w:rStyle w:val="Hiperhivatkozs"/>
@@ -1809,7 +1897,7 @@
                 <w:noProof/>
                 <w:webHidden/>
               </w:rPr>
-              <w:instrText xml:space="preserve"> PAGEREF _Toc132038360 \h </w:instrText>
+              <w:instrText xml:space="preserve"> PAGEREF _Toc132052713 \h </w:instrText>
             </w:r>
             <w:r>
               <w:rPr>
@@ -1829,7 +1917,7 @@
                 <w:noProof/>
                 <w:webHidden/>
               </w:rPr>
-              <w:t>29</w:t>
+              <w:t>34</w:t>
             </w:r>
             <w:r>
               <w:rPr>
@@ -1854,7 +1942,7 @@
               <w:lang w:eastAsia="hu-HU"/>
             </w:rPr>
           </w:pPr>
-          <w:hyperlink w:anchor="_Toc132038361" w:history="1">
+          <w:hyperlink w:anchor="_Toc132052714" w:history="1">
             <w:r>
               <w:rPr>
                 <w:rStyle w:val="Hiperhivatkozs"/>
@@ -1899,7 +1987,7 @@
                 <w:noProof/>
                 <w:webHidden/>
               </w:rPr>
-              <w:instrText xml:space="preserve"> PAGEREF _Toc132038361 \h </w:instrText>
+              <w:instrText xml:space="preserve"> PAGEREF _Toc132052714 \h </w:instrText>
             </w:r>
             <w:r>
               <w:rPr>
@@ -1919,7 +2007,7 @@
                 <w:noProof/>
                 <w:webHidden/>
               </w:rPr>
-              <w:t>30</w:t>
+              <w:t>35</w:t>
             </w:r>
             <w:r>
               <w:rPr>
@@ -1952,7 +2040,7 @@
       <w:pPr>
         <w:pStyle w:val="Cmsor1"/>
       </w:pPr>
-      <w:bookmarkStart w:id="0" w:name="_Toc132038344"/>
+      <w:bookmarkStart w:id="0" w:name="_Toc132052696"/>
       <w:r>
         <w:lastRenderedPageBreak/>
         <w:t>Bevezetés</w:t>
@@ -2029,7 +2117,7 @@
       <w:pPr>
         <w:pStyle w:val="Cmsor2"/>
       </w:pPr>
-      <w:bookmarkStart w:id="1" w:name="_Toc132038345"/>
+      <w:bookmarkStart w:id="1" w:name="_Toc132052697"/>
       <w:r>
         <w:t>Követelménys</w:t>
       </w:r>
@@ -2197,7 +2285,7 @@
       <w:pPr>
         <w:pStyle w:val="Cmsor1"/>
       </w:pPr>
-      <w:bookmarkStart w:id="2" w:name="_Toc132038346"/>
+      <w:bookmarkStart w:id="2" w:name="_Toc132052698"/>
       <w:r>
         <w:lastRenderedPageBreak/>
         <w:t>Fejlesztői dokumentáció</w:t>
@@ -2208,7 +2296,7 @@
       <w:pPr>
         <w:pStyle w:val="Cmsor2"/>
       </w:pPr>
-      <w:bookmarkStart w:id="3" w:name="_Toc132038347"/>
+      <w:bookmarkStart w:id="3" w:name="_Toc132052699"/>
       <w:r>
         <w:t>Alkalmazott fejlesztői eszközök</w:t>
       </w:r>
@@ -2244,7 +2332,7 @@
       <w:pPr>
         <w:pStyle w:val="Cmsor2"/>
       </w:pPr>
-      <w:bookmarkStart w:id="4" w:name="_Toc132038348"/>
+      <w:bookmarkStart w:id="4" w:name="_Toc132052700"/>
       <w:r>
         <w:t>Alkalmazott technológiák</w:t>
       </w:r>
@@ -2296,7 +2384,7 @@
       <w:pPr>
         <w:pStyle w:val="Cmsor2"/>
       </w:pPr>
-      <w:bookmarkStart w:id="5" w:name="_Toc132038349"/>
+      <w:bookmarkStart w:id="5" w:name="_Toc132052701"/>
       <w:r>
         <w:t>Futtatási környezet</w:t>
       </w:r>
@@ -2311,7 +2399,7 @@
       <w:pPr>
         <w:pStyle w:val="Cmsor2"/>
       </w:pPr>
-      <w:bookmarkStart w:id="6" w:name="_Toc132038350"/>
+      <w:bookmarkStart w:id="6" w:name="_Toc132052702"/>
       <w:r>
         <w:t>Fejlesztői ütemterv</w:t>
       </w:r>
@@ -2958,7 +3046,7 @@
       <w:pPr>
         <w:pStyle w:val="Cmsor2"/>
       </w:pPr>
-      <w:bookmarkStart w:id="7" w:name="_Toc132038351"/>
+      <w:bookmarkStart w:id="7" w:name="_Toc132052703"/>
       <w:r>
         <w:lastRenderedPageBreak/>
         <w:t>Fejlesztés menete</w:t>
@@ -2969,7 +3057,7 @@
       <w:pPr>
         <w:pStyle w:val="Cmsor3"/>
       </w:pPr>
-      <w:bookmarkStart w:id="8" w:name="_Toc132038352"/>
+      <w:bookmarkStart w:id="8" w:name="_Toc132052704"/>
       <w:r>
         <w:t>Piackutatás</w:t>
       </w:r>
@@ -2984,7 +3072,7 @@
       <w:pPr>
         <w:pStyle w:val="Cmsor3"/>
       </w:pPr>
-      <w:bookmarkStart w:id="9" w:name="_Toc132038353"/>
+      <w:bookmarkStart w:id="9" w:name="_Toc132052705"/>
       <w:r>
         <w:t>Adatbázis megtervezése</w:t>
       </w:r>
@@ -3195,7 +3283,7 @@
       <w:pPr>
         <w:pStyle w:val="Cmsor3"/>
       </w:pPr>
-      <w:bookmarkStart w:id="12" w:name="_Toc132038354"/>
+      <w:bookmarkStart w:id="12" w:name="_Toc132052706"/>
       <w:r>
         <w:lastRenderedPageBreak/>
         <w:t>Főbb algoritmusok</w:t>
@@ -9652,7 +9740,19 @@
         <w:rPr>
           <w:lang w:eastAsia="hu-HU"/>
         </w:rPr>
-        <w:t>A regisztációhoz és belépéhez tartozó kód: Mint azt az adatbázis részletezésénél már tárgyaltam, egy egyedi sót generálok a felhasználók számára a belépés biztonságának biztosításához</w:t>
+        <w:t>A regiszt</w:t>
+      </w:r>
+      <w:r>
+        <w:rPr>
+          <w:lang w:eastAsia="hu-HU"/>
+        </w:rPr>
+        <w:t>r</w:t>
+      </w:r>
+      <w:r>
+        <w:rPr>
+          <w:lang w:eastAsia="hu-HU"/>
+        </w:rPr>
+        <w:t>ációhoz és belépéhez tartozó kód: Mint azt az adatbázis részletezésénél már tárgyaltam, egy egyedi sót generálok a felhasználók számára a belépés biztonságának biztosításához</w:t>
       </w:r>
       <w:r>
         <w:rPr>
@@ -25427,54 +25527,43 @@
       <w:pPr>
         <w:pStyle w:val="Cmsor1"/>
       </w:pPr>
-      <w:bookmarkStart w:id="14" w:name="_Toc132038355"/>
+      <w:bookmarkStart w:id="14" w:name="_Toc132052707"/>
       <w:r>
         <w:lastRenderedPageBreak/>
         <w:t>Felhasználói dokumentáció</w:t>
+      </w:r>
+      <w:r>
+        <w:t>, felhasználói kézikönyv</w:t>
       </w:r>
       <w:bookmarkEnd w:id="14"/>
     </w:p>
     <w:p>
+      <w:r>
+        <w:t>A felhasználói kézikönyv a felhasználók képességeinek</w:t>
+      </w:r>
+      <w:r>
+        <w:t xml:space="preserve"> sorrendje szerint épül fel. A szakaszai megfelelnek a felhasználótípusoknak a weboldalon. Ez alapján az első szakasz a vendégek számára nyújt áttekintést arról, hogy mit tudnak csinálni az oldalon, míg a második a felhasználóknak, a harmadik a moderátoroknak, a negyedik pedig az adminisztrátornak. A szintek között felfelé haladva átmenet van, mint ahogyan azt korábban leírtam. Ennek megfelelően a vendégek számára írt szakasz vonatkozik a felhasználókra is, </w:t>
+      </w:r>
+      <w:r>
+        <w:t>a felhasználóknak írt szekció vonatkozik a moderátorokra is, és a moderátoroknak írt szekció vonatkozik az adminisztrátorra.</w:t>
+      </w:r>
+    </w:p>
+    <w:p>
       <w:pPr>
         <w:pStyle w:val="Cmsor2"/>
         <w:numPr>
           <w:ilvl w:val="0"/>
-          <w:numId w:val="18"/>
+          <w:numId w:val="30"/>
         </w:numPr>
       </w:pPr>
-      <w:bookmarkStart w:id="15" w:name="_Toc132038356"/>
-      <w:r>
-        <w:t>A program működésének leírása, felhasználói kézikönyv</w:t>
+      <w:bookmarkStart w:id="15" w:name="_Toc132052708"/>
+      <w:r>
+        <w:t>Vendég</w:t>
+      </w:r>
+      <w:r>
+        <w:t xml:space="preserve"> funkciók</w:t>
       </w:r>
       <w:bookmarkEnd w:id="15"/>
-    </w:p>
-    <w:p>
-      <w:r>
-        <w:t>A felhasználói kézikönyv a felhasználók képességeinek</w:t>
-      </w:r>
-      <w:r>
-        <w:t xml:space="preserve"> sorrendje szerint épül fel. A szakaszai megfelelnek a felhasználótípusoknak a weboldalon. Ez alapján az első szakasz a vendégek számára nyújt áttekintést arról, hogy mit tudnak csinálni az oldalon, míg a második a felhasználóknak, a harmadik a moderátoroknak, a negyedik pedig az adminisztrátornak. A szintek között felfelé haladva átmenet van, mint ahogyan azt korábban leírtam. Ennek megfelelően a vendégek számára írt szakasz vonatkozik a felhasználókra is, </w:t>
-      </w:r>
-      <w:r>
-        <w:t>a felhasználóknak írt szekció vonatkozik a moderátorokra is, és a moderátoroknak írt szekció vonatkozik az adminisztrátorra.</w:t>
-      </w:r>
-    </w:p>
-    <w:p>
-      <w:pPr>
-        <w:pStyle w:val="Cmsor3"/>
-        <w:numPr>
-          <w:ilvl w:val="0"/>
-          <w:numId w:val="13"/>
-        </w:numPr>
-      </w:pPr>
-      <w:bookmarkStart w:id="16" w:name="_Toc132038357"/>
-      <w:r>
-        <w:t>Vendég</w:t>
-      </w:r>
-      <w:r>
-        <w:t xml:space="preserve"> funkciók</w:t>
-      </w:r>
-      <w:bookmarkEnd w:id="16"/>
     </w:p>
     <w:p>
       <w:r>
@@ -25532,7 +25621,7 @@
         <w:pStyle w:val="Kpalrs"/>
       </w:pPr>
       <w:fldSimple w:instr=" SEQ ábra: \* ARABIC ">
-        <w:bookmarkStart w:id="17" w:name="_Toc132047403"/>
+        <w:bookmarkStart w:id="16" w:name="_Toc132047403"/>
         <w:r>
           <w:rPr>
             <w:noProof/>
@@ -25549,7 +25638,7 @@
         </w:rPr>
         <w:t>írányítja az oldal</w:t>
       </w:r>
-      <w:bookmarkEnd w:id="17"/>
+      <w:bookmarkEnd w:id="16"/>
     </w:p>
     <w:p>
       <w:r>
@@ -25698,7 +25787,7 @@
         <w:pStyle w:val="Kpalrs"/>
       </w:pPr>
       <w:fldSimple w:instr=" SEQ ábra: \* ARABIC ">
-        <w:bookmarkStart w:id="18" w:name="_Toc132047404"/>
+        <w:bookmarkStart w:id="17" w:name="_Toc132047404"/>
         <w:r>
           <w:rPr>
             <w:noProof/>
@@ -25715,7 +25804,7 @@
       <w:r>
         <w:t xml:space="preserve"> egy könyv adatlapjára</w:t>
       </w:r>
-      <w:bookmarkEnd w:id="18"/>
+      <w:bookmarkEnd w:id="17"/>
     </w:p>
     <w:p>
       <w:r>
@@ -25773,7 +25862,7 @@
         <w:pStyle w:val="Kpalrs"/>
       </w:pPr>
       <w:fldSimple w:instr=" SEQ ábra: \* ARABIC ">
-        <w:bookmarkStart w:id="19" w:name="_Toc132047405"/>
+        <w:bookmarkStart w:id="18" w:name="_Toc132047405"/>
         <w:r>
           <w:rPr>
             <w:noProof/>
@@ -25784,7 +25873,7 @@
       <w:r>
         <w:t>. ábra: Minta a kosárra</w:t>
       </w:r>
-      <w:bookmarkEnd w:id="19"/>
+      <w:bookmarkEnd w:id="18"/>
     </w:p>
     <w:p>
       <w:r>
@@ -25860,7 +25949,7 @@
         <w:pStyle w:val="Kpalrs"/>
       </w:pPr>
       <w:fldSimple w:instr=" SEQ ábra: \* ARABIC ">
-        <w:bookmarkStart w:id="20" w:name="_Toc132047406"/>
+        <w:bookmarkStart w:id="19" w:name="_Toc132047406"/>
         <w:r>
           <w:rPr>
             <w:noProof/>
@@ -25871,7 +25960,7 @@
       <w:r>
         <w:t>. ábra: Az új szállítási cím megadása form</w:t>
       </w:r>
-      <w:bookmarkEnd w:id="20"/>
+      <w:bookmarkEnd w:id="19"/>
     </w:p>
     <w:p>
       <w:r>
@@ -25933,7 +26022,7 @@
         <w:pStyle w:val="Kpalrs"/>
       </w:pPr>
       <w:fldSimple w:instr=" SEQ ábra: \* ARABIC ">
-        <w:bookmarkStart w:id="21" w:name="_Toc132047407"/>
+        <w:bookmarkStart w:id="20" w:name="_Toc132047407"/>
         <w:r>
           <w:rPr>
             <w:noProof/>
@@ -25944,7 +26033,7 @@
       <w:r>
         <w:t>. ábra: A fizetési mód kiválasztása form</w:t>
       </w:r>
-      <w:bookmarkEnd w:id="21"/>
+      <w:bookmarkEnd w:id="20"/>
     </w:p>
     <w:p>
       <w:r>
@@ -26028,7 +26117,7 @@
         <w:pStyle w:val="Kpalrs"/>
       </w:pPr>
       <w:fldSimple w:instr=" SEQ ábra: \* ARABIC ">
-        <w:bookmarkStart w:id="22" w:name="_Toc132047408"/>
+        <w:bookmarkStart w:id="21" w:name="_Toc132047408"/>
         <w:r>
           <w:rPr>
             <w:noProof/>
@@ -26039,7 +26128,7 @@
       <w:r>
         <w:t>. ábra: A belépés pop-up</w:t>
       </w:r>
-      <w:bookmarkEnd w:id="22"/>
+      <w:bookmarkEnd w:id="21"/>
     </w:p>
     <w:p>
       <w:r>
@@ -26116,7 +26205,7 @@
         <w:pStyle w:val="Kpalrs"/>
       </w:pPr>
       <w:fldSimple w:instr=" SEQ ábra: \* ARABIC ">
-        <w:bookmarkStart w:id="23" w:name="_Toc132047409"/>
+        <w:bookmarkStart w:id="22" w:name="_Toc132047409"/>
         <w:r>
           <w:rPr>
             <w:noProof/>
@@ -26133,7 +26222,7 @@
       <w:r>
         <w:t xml:space="preserve"> regisztrációs pop-up</w:t>
       </w:r>
-      <w:bookmarkEnd w:id="23"/>
+      <w:bookmarkEnd w:id="22"/>
     </w:p>
     <w:p>
       <w:r>
@@ -26275,7 +26364,7 @@
         <w:pStyle w:val="Kpalrs"/>
       </w:pPr>
       <w:fldSimple w:instr=" SEQ ábra: \* ARABIC ">
-        <w:bookmarkStart w:id="24" w:name="_Toc132047410"/>
+        <w:bookmarkStart w:id="23" w:name="_Toc132047410"/>
         <w:r>
           <w:rPr>
             <w:noProof/>
@@ -26292,7 +26381,7 @@
       <w:r>
         <w:t>élda helytelen jelszóra</w:t>
       </w:r>
-      <w:bookmarkEnd w:id="24"/>
+      <w:bookmarkEnd w:id="23"/>
     </w:p>
     <w:p>
       <w:pPr>
@@ -26345,7 +26434,7 @@
         <w:pStyle w:val="Kpalrs"/>
       </w:pPr>
       <w:fldSimple w:instr=" SEQ ábra: \* ARABIC ">
-        <w:bookmarkStart w:id="25" w:name="_Toc132047411"/>
+        <w:bookmarkStart w:id="24" w:name="_Toc132047411"/>
         <w:r>
           <w:rPr>
             <w:noProof/>
@@ -26362,7 +26451,7 @@
       <w:r>
         <w:t>élda helyes jelszóra</w:t>
       </w:r>
-      <w:bookmarkEnd w:id="25"/>
+      <w:bookmarkEnd w:id="24"/>
     </w:p>
     <w:p>
       <w:r>
@@ -26392,13 +26481,13 @@
     </w:p>
     <w:p>
       <w:pPr>
-        <w:pStyle w:val="Cmsor3"/>
-      </w:pPr>
-      <w:bookmarkStart w:id="26" w:name="_Toc132038358"/>
+        <w:pStyle w:val="Cmsor2"/>
+      </w:pPr>
+      <w:bookmarkStart w:id="25" w:name="_Toc132052709"/>
       <w:r>
         <w:t>Felhasználói funkciók</w:t>
       </w:r>
-      <w:bookmarkEnd w:id="26"/>
+      <w:bookmarkEnd w:id="25"/>
     </w:p>
     <w:p>
       <w:r>
@@ -26451,7 +26540,7 @@
                               </w:rPr>
                             </w:pPr>
                             <w:fldSimple w:instr=" SEQ ábra: \* ARABIC ">
-                              <w:bookmarkStart w:id="27" w:name="_Toc132047412"/>
+                              <w:bookmarkStart w:id="26" w:name="_Toc132047412"/>
                               <w:r>
                                 <w:rPr>
                                   <w:noProof/>
@@ -26468,7 +26557,7 @@
                             <w:r>
                               <w:t>elépés után a profil ikon zöld színűre vált</w:t>
                             </w:r>
-                            <w:bookmarkEnd w:id="27"/>
+                            <w:bookmarkEnd w:id="26"/>
                           </w:p>
                         </w:txbxContent>
                       </wps:txbx>
@@ -26498,7 +26587,7 @@
                         </w:rPr>
                       </w:pPr>
                       <w:fldSimple w:instr=" SEQ ábra: \* ARABIC ">
-                        <w:bookmarkStart w:id="28" w:name="_Toc132047412"/>
+                        <w:bookmarkStart w:id="27" w:name="_Toc132047412"/>
                         <w:r>
                           <w:rPr>
                             <w:noProof/>
@@ -26515,7 +26604,7 @@
                       <w:r>
                         <w:t>elépés után a profil ikon zöld színűre vált</w:t>
                       </w:r>
-                      <w:bookmarkEnd w:id="28"/>
+                      <w:bookmarkEnd w:id="27"/>
                     </w:p>
                   </w:txbxContent>
                 </v:textbox>
@@ -26644,7 +26733,7 @@
         <w:pStyle w:val="Kpalrs"/>
       </w:pPr>
       <w:fldSimple w:instr=" SEQ ábra: \* ARABIC ">
-        <w:bookmarkStart w:id="29" w:name="_Toc132047413"/>
+        <w:bookmarkStart w:id="28" w:name="_Toc132047413"/>
         <w:r>
           <w:rPr>
             <w:noProof/>
@@ -26661,7 +26750,7 @@
       <w:r>
         <w:t>nevű példafelhasználónál</w:t>
       </w:r>
-      <w:bookmarkEnd w:id="29"/>
+      <w:bookmarkEnd w:id="28"/>
     </w:p>
     <w:p>
       <w:r>
@@ -26725,7 +26814,7 @@
         </w:rPr>
       </w:pPr>
       <w:fldSimple w:instr=" SEQ ábra: \* ARABIC ">
-        <w:bookmarkStart w:id="30" w:name="_Toc132047414"/>
+        <w:bookmarkStart w:id="29" w:name="_Toc132047414"/>
         <w:r>
           <w:rPr>
             <w:noProof/>
@@ -26751,7 +26840,7 @@
         </w:rPr>
         <w:t>nevű példafelhasználó profilja</w:t>
       </w:r>
-      <w:bookmarkEnd w:id="30"/>
+      <w:bookmarkEnd w:id="29"/>
     </w:p>
     <w:p>
       <w:r>
@@ -26988,7 +27077,7 @@
         <w:pStyle w:val="Kpalrs"/>
       </w:pPr>
       <w:fldSimple w:instr=" SEQ ábra: \* ARABIC ">
-        <w:bookmarkStart w:id="31" w:name="_Toc132047415"/>
+        <w:bookmarkStart w:id="30" w:name="_Toc132047415"/>
         <w:r>
           <w:rPr>
             <w:noProof/>
@@ -27005,7 +27094,7 @@
       <w:r>
         <w:t xml:space="preserve"> példafelhasználó személyre szabott oldala</w:t>
       </w:r>
-      <w:bookmarkEnd w:id="31"/>
+      <w:bookmarkEnd w:id="30"/>
     </w:p>
     <w:p>
       <w:pPr>
@@ -27113,7 +27202,7 @@
         </w:rPr>
         <w:fldChar w:fldCharType="separate"/>
       </w:r>
-      <w:bookmarkStart w:id="32" w:name="_Toc132047416"/>
+      <w:bookmarkStart w:id="31" w:name="_Toc132047416"/>
       <w:r>
         <w:rPr>
           <w:noProof/>
@@ -27129,7 +27218,7 @@
       <w:r>
         <w:t>. ábra: Szállítási cím kiválasztása oldal</w:t>
       </w:r>
-      <w:bookmarkEnd w:id="32"/>
+      <w:bookmarkEnd w:id="31"/>
     </w:p>
     <w:p>
       <w:r>
@@ -27187,7 +27276,7 @@
       <w:pPr>
         <w:pStyle w:val="Kpalrs"/>
       </w:pPr>
-      <w:bookmarkStart w:id="33" w:name="_Toc132047417"/>
+      <w:bookmarkStart w:id="32" w:name="_Toc132047417"/>
       <w:r>
         <w:drawing>
           <wp:anchor distT="0" distB="0" distL="114300" distR="114300" simplePos="0" relativeHeight="251683840" behindDoc="0" locked="0" layoutInCell="1" allowOverlap="1" wp14:anchorId="2A839E5B" wp14:editId="7D6EEC4A">
@@ -27256,7 +27345,7 @@
       <w:r>
         <w:t>. ábra: A felhasznált hűségpontok mennyiségét kijelölő csúszka</w:t>
       </w:r>
-      <w:bookmarkEnd w:id="33"/>
+      <w:bookmarkEnd w:id="32"/>
     </w:p>
     <w:p>
       <w:r>
@@ -27308,7 +27397,7 @@
                               </w:rPr>
                             </w:pPr>
                             <w:fldSimple w:instr=" SEQ ábra: \* ARABIC ">
-                              <w:bookmarkStart w:id="34" w:name="_Toc132047418"/>
+                              <w:bookmarkStart w:id="33" w:name="_Toc132047418"/>
                               <w:r>
                                 <w:rPr>
                                   <w:noProof/>
@@ -27319,7 +27408,7 @@
                             <w:r>
                               <w:t>. ábra: 4 csillagos értékelés megadása egy könyvön</w:t>
                             </w:r>
-                            <w:bookmarkEnd w:id="34"/>
+                            <w:bookmarkEnd w:id="33"/>
                           </w:p>
                         </w:txbxContent>
                       </wps:txbx>
@@ -27351,7 +27440,7 @@
                         </w:rPr>
                       </w:pPr>
                       <w:fldSimple w:instr=" SEQ ábra: \* ARABIC ">
-                        <w:bookmarkStart w:id="35" w:name="_Toc132047418"/>
+                        <w:bookmarkStart w:id="34" w:name="_Toc132047418"/>
                         <w:r>
                           <w:rPr>
                             <w:noProof/>
@@ -27362,7 +27451,7 @@
                       <w:r>
                         <w:t>. ábra: 4 csillagos értékelés megadása egy könyvön</w:t>
                       </w:r>
-                      <w:bookmarkEnd w:id="35"/>
+                      <w:bookmarkEnd w:id="34"/>
                     </w:p>
                   </w:txbxContent>
                 </v:textbox>
@@ -27443,7 +27532,7 @@
         </w:rPr>
       </w:pPr>
       <w:fldSimple w:instr=" SEQ ábra: \* ARABIC ">
-        <w:bookmarkStart w:id="36" w:name="_Toc132047419"/>
+        <w:bookmarkStart w:id="35" w:name="_Toc132047419"/>
         <w:r>
           <w:rPr>
             <w:noProof/>
@@ -27463,16 +27552,18 @@
         </w:rPr>
         <w:t xml:space="preserve"> nevű példafelhasználónak lehetősége van törölni a saját maga által írt kommentet</w:t>
       </w:r>
-      <w:bookmarkEnd w:id="36"/>
+      <w:bookmarkEnd w:id="35"/>
     </w:p>
     <w:p>
       <w:pPr>
-        <w:pStyle w:val="Cmsor3"/>
-      </w:pPr>
+        <w:pStyle w:val="Cmsor2"/>
+      </w:pPr>
+      <w:bookmarkStart w:id="36" w:name="_Toc132052710"/>
       <w:r>
         <w:lastRenderedPageBreak/>
         <w:t>Moderátori funkciók</w:t>
       </w:r>
+      <w:bookmarkEnd w:id="36"/>
     </w:p>
     <w:p>
       <w:r>
@@ -27561,11 +27652,19 @@
     </w:p>
     <w:p>
       <w:pPr>
-        <w:pStyle w:val="Cmsor3"/>
-      </w:pPr>
-      <w:r>
-        <w:t>Adminisztrátori funkciók</w:t>
-      </w:r>
+        <w:pStyle w:val="Cmsor2"/>
+      </w:pPr>
+      <w:bookmarkStart w:id="38" w:name="_Toc132052711"/>
+      <w:r>
+        <w:t>Adminisztrátori f</w:t>
+      </w:r>
+      <w:r>
+        <w:rPr>
+          <w:rStyle w:val="Cmsor2Char"/>
+        </w:rPr>
+        <w:t>unkciók</w:t>
+      </w:r>
+      <w:bookmarkEnd w:id="38"/>
     </w:p>
     <w:p>
       <w:r>
@@ -27681,7 +27780,7 @@
         <w:pStyle w:val="Kpalrs"/>
       </w:pPr>
       <w:fldSimple w:instr=" SEQ ábra: \* ARABIC ">
-        <w:bookmarkStart w:id="38" w:name="_Toc132047421"/>
+        <w:bookmarkStart w:id="39" w:name="_Toc132047421"/>
         <w:r>
           <w:rPr>
             <w:noProof/>
@@ -27692,46 +27791,369 @@
       <w:r>
         <w:t>. ábra: Menü az adminisztrátor számára</w:t>
       </w:r>
-      <w:bookmarkEnd w:id="38"/>
-    </w:p>
-    <w:p>
-      <w:pPr>
-        <w:sectPr>
-          <w:footerReference w:type="default" r:id="rId32"/>
-          <w:pgSz w:w="11906" w:h="16838"/>
-          <w:pgMar w:top="1417" w:right="1417" w:bottom="1417" w:left="1417" w:header="0" w:footer="708" w:gutter="0"/>
-          <w:cols w:space="708"/>
-          <w:formProt w:val="0"/>
-          <w:docGrid w:linePitch="360"/>
-        </w:sectPr>
-      </w:pPr>
-    </w:p>
-    <w:p>
-      <w:pPr>
-        <w:pStyle w:val="Cmsor1"/>
-      </w:pPr>
-      <w:bookmarkStart w:id="39" w:name="_Toc132038359"/>
-      <w:r>
-        <w:lastRenderedPageBreak/>
-        <w:t>Tesztelés</w:t>
-      </w:r>
       <w:bookmarkEnd w:id="39"/>
     </w:p>
     <w:p>
       <w:r>
-        <w:t>Weboldalam fejlesztését dinamikus tesztelési módszerekkel támogattam, ami azt jelenti, hogy a weboldalt folyamatosan, futás közben teszteltem. Ennek kettő fajtája van, a fekete- és a fehérdobozos tesztelés. Előbbiben a kód nem ismert vagy nem átlátható, így csak a bemenetet és a kimenetet ellenőrizzük, az utóbbiban viszont a futási logikát is vizsgáljuk. Ezekhez érdemes és kell is teszteseteket írni. A jó teszteset nagy valószínűséggel egy még felfedetlen hibát mutat ki az alkalmazásban.</w:t>
+        <w:t>A könyv hozzáadása, módosítása illetve törlése funkciókhoz egytől-egyig egy formot kell kitölteni. Ezek a formok ugyanazokkal a mezőkkel rendelkeznek. A hozzáadási form látható a 22. ábrán.</w:t>
       </w:r>
     </w:p>
     <w:p>
-      <w:r>
-        <w:t>Az egyik legátfogóbb tesztelést kívánó része a weboldalamnak az adminisztrátori felület könyveket felvevő és módosító formja volt. Ennek oka a form mérete: 16-féle adatot kell felvinni a könyvről (amelyből csak 4 opcionális). Erről további információ olvasható az adatbázisról szóló szekcióban, és a felhasználói dokumentációban.</w:t>
+      <w:pPr>
+        <w:keepNext/>
+      </w:pPr>
+      <w:r>
+        <w:rPr>
+          <w:noProof/>
+        </w:rPr>
+        <w:lastRenderedPageBreak/>
+        <w:drawing>
+          <wp:inline distT="0" distB="0" distL="0" distR="0" wp14:anchorId="62F3D157" wp14:editId="0AAC40A4">
+            <wp:extent cx="5762625" cy="4762500"/>
+            <wp:effectExtent l="0" t="0" r="9525" b="0"/>
+            <wp:docPr id="32" name="Kép 32"/>
+            <wp:cNvGraphicFramePr>
+              <a:graphicFrameLocks xmlns:a="http://schemas.openxmlformats.org/drawingml/2006/main" noChangeAspect="1"/>
+            </wp:cNvGraphicFramePr>
+            <a:graphic xmlns:a="http://schemas.openxmlformats.org/drawingml/2006/main">
+              <a:graphicData uri="http://schemas.openxmlformats.org/drawingml/2006/picture">
+                <pic:pic xmlns:pic="http://schemas.openxmlformats.org/drawingml/2006/picture">
+                  <pic:nvPicPr>
+                    <pic:cNvPr id="0" name="Picture 3"/>
+                    <pic:cNvPicPr>
+                      <a:picLocks noChangeAspect="1" noChangeArrowheads="1"/>
+                    </pic:cNvPicPr>
+                  </pic:nvPicPr>
+                  <pic:blipFill>
+                    <a:blip r:embed="rId32">
+                      <a:extLst>
+                        <a:ext uri="{28A0092B-C50C-407E-A947-70E740481C1C}">
+                          <a14:useLocalDpi xmlns:a14="http://schemas.microsoft.com/office/drawing/2010/main" val="0"/>
+                        </a:ext>
+                      </a:extLst>
+                    </a:blip>
+                    <a:srcRect/>
+                    <a:stretch>
+                      <a:fillRect/>
+                    </a:stretch>
+                  </pic:blipFill>
+                  <pic:spPr bwMode="auto">
+                    <a:xfrm>
+                      <a:off x="0" y="0"/>
+                      <a:ext cx="5762625" cy="4762500"/>
+                    </a:xfrm>
+                    <a:prstGeom prst="rect">
+                      <a:avLst/>
+                    </a:prstGeom>
+                    <a:noFill/>
+                    <a:ln>
+                      <a:noFill/>
+                    </a:ln>
+                  </pic:spPr>
+                </pic:pic>
+              </a:graphicData>
+            </a:graphic>
+          </wp:inline>
+        </w:drawing>
       </w:r>
     </w:p>
     <w:p>
-      <w:r>
-        <w:t>[tesztelés részletei]</w:t>
+      <w:pPr>
+        <w:pStyle w:val="Kpalrs"/>
+      </w:pPr>
+      <w:fldSimple w:instr=" SEQ ábra: \* ARABIC ">
+        <w:r>
+          <w:rPr>
+            <w:noProof/>
+          </w:rPr>
+          <w:t>22</w:t>
+        </w:r>
+      </w:fldSimple>
+      <w:r>
+        <w:t>. ábra: Könyv hozzáadási form az admin számára</w:t>
       </w:r>
     </w:p>
+    <w:p>
+      <w:r>
+        <w:t>A következő mezőket kell kitölteni:</w:t>
+      </w:r>
+    </w:p>
+    <w:p>
+      <w:pPr>
+        <w:pStyle w:val="Listaszerbekezds"/>
+        <w:numPr>
+          <w:ilvl w:val="0"/>
+          <w:numId w:val="29"/>
+        </w:numPr>
+      </w:pPr>
+      <w:r>
+        <w:t xml:space="preserve">ISBN: </w:t>
+      </w:r>
+      <w:r>
+        <w:t>Meg kell adni a</w:t>
+      </w:r>
+      <w:r>
+        <w:t xml:space="preserve"> könyv azonosítój</w:t>
+      </w:r>
+      <w:r>
+        <w:t>át</w:t>
+      </w:r>
+      <w:r>
+        <w:t xml:space="preserve">, </w:t>
+      </w:r>
+      <w:r>
+        <w:t>ami</w:t>
+      </w:r>
+      <w:r>
+        <w:t xml:space="preserve"> vagy 10, vagy 13 karakter hosszúságú lehet. Nem maradhat üresen.</w:t>
+      </w:r>
+    </w:p>
+    <w:p>
+      <w:pPr>
+        <w:pStyle w:val="Listaszerbekezds"/>
+        <w:numPr>
+          <w:ilvl w:val="0"/>
+          <w:numId w:val="29"/>
+        </w:numPr>
+      </w:pPr>
+      <w:r>
+        <w:t xml:space="preserve">Könyvcím: </w:t>
+      </w:r>
+      <w:r>
+        <w:t xml:space="preserve">Meg kell adni a </w:t>
+      </w:r>
+      <w:r>
+        <w:t xml:space="preserve"> könyv a cím</w:t>
+      </w:r>
+      <w:r>
+        <w:t>ét</w:t>
+      </w:r>
+      <w:r>
+        <w:t>, ami alapján felismerhető és kereshető. Nem maradhat üresen.</w:t>
+      </w:r>
+    </w:p>
+    <w:p>
+      <w:pPr>
+        <w:pStyle w:val="Listaszerbekezds"/>
+        <w:numPr>
+          <w:ilvl w:val="0"/>
+          <w:numId w:val="29"/>
+        </w:numPr>
+      </w:pPr>
+      <w:r>
+        <w:t>Könyvsorozat: Csak akkor kell kitölteni, ha a könyv egy könyvsorozat része. Ebben az esetben az összes könyvhöz ugyanazt a sorozatot kell rendelni.</w:t>
+      </w:r>
+    </w:p>
+    <w:p>
+      <w:pPr>
+        <w:pStyle w:val="Listaszerbekezds"/>
+        <w:numPr>
+          <w:ilvl w:val="0"/>
+          <w:numId w:val="29"/>
+        </w:numPr>
+      </w:pPr>
+      <w:r>
+        <w:t>Kiadás dátuma: A pontos dátumot kell megadni amikor a könyv kiadásra került, vagy fog kerülni. Jövőbeli időpontot is meg lehet adni, viszont az esetben a könyv még nem lesz megvásárolható. Nem maradh</w:t>
+      </w:r>
+      <w:r>
+        <w:t>a</w:t>
+      </w:r>
+      <w:r>
+        <w:t>t üresen.</w:t>
+      </w:r>
+    </w:p>
+    <w:p>
+      <w:pPr>
+        <w:pStyle w:val="Listaszerbekezds"/>
+        <w:numPr>
+          <w:ilvl w:val="0"/>
+          <w:numId w:val="29"/>
+        </w:numPr>
+      </w:pPr>
+      <w:r>
+        <w:t>Készlet: Meg kell adni, hogy hány példány áll rendelkezésre a könyvől vásárlásra. Nem maradhat üresen.</w:t>
+      </w:r>
+    </w:p>
+    <w:p>
+      <w:pPr>
+        <w:pStyle w:val="Listaszerbekezds"/>
+        <w:numPr>
+          <w:ilvl w:val="0"/>
+          <w:numId w:val="29"/>
+        </w:numPr>
+      </w:pPr>
+      <w:r>
+        <w:t xml:space="preserve">Oldalszám: </w:t>
+      </w:r>
+      <w:r>
+        <w:t>Meg kell adni, hogy hány oldalas a könyv. Nem maradhat üresen.</w:t>
+      </w:r>
+    </w:p>
+    <w:p>
+      <w:pPr>
+        <w:pStyle w:val="Listaszerbekezds"/>
+        <w:numPr>
+          <w:ilvl w:val="0"/>
+          <w:numId w:val="29"/>
+        </w:numPr>
+      </w:pPr>
+      <w:r>
+        <w:lastRenderedPageBreak/>
+        <w:t>Súly: Megadható, hogy hány grammot nyom a könyv. Csak akkor kell megadni, ha ismert.</w:t>
+      </w:r>
+    </w:p>
+    <w:p>
+      <w:pPr>
+        <w:pStyle w:val="Listaszerbekezds"/>
+        <w:numPr>
+          <w:ilvl w:val="0"/>
+          <w:numId w:val="29"/>
+        </w:numPr>
+      </w:pPr>
+      <w:r>
+        <w:t>Kiadó: Meg kell adni, hogy mely könyvkiadó adta ki a könyvet. Nem maradhat üresen.</w:t>
+      </w:r>
+    </w:p>
+    <w:p>
+      <w:pPr>
+        <w:pStyle w:val="Listaszerbekezds"/>
+        <w:numPr>
+          <w:ilvl w:val="0"/>
+          <w:numId w:val="29"/>
+        </w:numPr>
+      </w:pPr>
+      <w:r>
+        <w:t>Kötéstípus: Meg kell adni, hogy milyen módszerrel vagy anyaggal van bekötve a könyv. Nem maradhat üresen.</w:t>
+      </w:r>
+    </w:p>
+    <w:p>
+      <w:pPr>
+        <w:pStyle w:val="Listaszerbekezds"/>
+        <w:numPr>
+          <w:ilvl w:val="0"/>
+          <w:numId w:val="29"/>
+        </w:numPr>
+      </w:pPr>
+      <w:r>
+        <w:t>Nyelv: Meg kell adni, hogy milyen nyelven íródott a könyv. Nem maradhat üresen.</w:t>
+      </w:r>
+    </w:p>
+    <w:p>
+      <w:pPr>
+        <w:pStyle w:val="Listaszerbekezds"/>
+        <w:numPr>
+          <w:ilvl w:val="0"/>
+          <w:numId w:val="29"/>
+        </w:numPr>
+      </w:pPr>
+      <w:r>
+        <w:t xml:space="preserve">Leírás: Meg kell adni egy ismertető és kedvhozó szöveget a könyvhöz. </w:t>
+      </w:r>
+      <w:r>
+        <w:t>Nem maradhat üresen.</w:t>
+      </w:r>
+    </w:p>
+    <w:p>
+      <w:pPr>
+        <w:pStyle w:val="Listaszerbekezds"/>
+        <w:numPr>
+          <w:ilvl w:val="0"/>
+          <w:numId w:val="29"/>
+        </w:numPr>
+      </w:pPr>
+      <w:r>
+        <w:t>Műfajok: Meg kell adni, hogy mely műfajokhoz vagy témákhoz kapcsolódik a könyv. Bármennyit meg lehet adni, de legalább egyet muszáj.</w:t>
+      </w:r>
+    </w:p>
+    <w:p>
+      <w:pPr>
+        <w:pStyle w:val="Listaszerbekezds"/>
+        <w:numPr>
+          <w:ilvl w:val="0"/>
+          <w:numId w:val="29"/>
+        </w:numPr>
+      </w:pPr>
+      <w:r>
+        <w:t>Írók: Meg kell adni, hogy ki vagy kik írták a könyvet. Bármennyi írót meg lehet adni, de legalább egyet muszáj.</w:t>
+      </w:r>
+    </w:p>
+    <w:p>
+      <w:pPr>
+        <w:pStyle w:val="Listaszerbekezds"/>
+        <w:numPr>
+          <w:ilvl w:val="0"/>
+          <w:numId w:val="29"/>
+        </w:numPr>
+      </w:pPr>
+      <w:r>
+        <w:t>Ár: Meg kell adni, hogy mennyibe kerül a könyv. Nem maradhat üresen.</w:t>
+      </w:r>
+    </w:p>
+    <w:p>
+      <w:pPr>
+        <w:pStyle w:val="Listaszerbekezds"/>
+        <w:numPr>
+          <w:ilvl w:val="0"/>
+          <w:numId w:val="29"/>
+        </w:numPr>
+      </w:pPr>
+      <w:r>
+        <w:t>Akciós ár: Megadható egy akciós ár</w:t>
+      </w:r>
+      <w:r>
+        <w:t>, ami az általános ár mellett jelenik meg a kedvezmény százalékos értékével együtt. Csak akkor kell megadni, ha akcióban van a könyv.</w:t>
+      </w:r>
+    </w:p>
+    <w:p>
+      <w:pPr>
+        <w:pStyle w:val="Listaszerbekezds"/>
+        <w:numPr>
+          <w:ilvl w:val="0"/>
+          <w:numId w:val="29"/>
+        </w:numPr>
+      </w:pPr>
+      <w:r>
+        <w:t xml:space="preserve">Borítókép: Megadható egy kép, amiről még könnyebben azonosítható a könyv. Érdemes lehet a </w:t>
+      </w:r>
+      <w:r>
+        <w:t>fizikai könyv</w:t>
+      </w:r>
+      <w:r>
+        <w:t xml:space="preserve"> borítókép</w:t>
+      </w:r>
+      <w:r>
+        <w:t>é</w:t>
+      </w:r>
+      <w:r>
+        <w:t>t beállítani. Ha nincs rendelkezésre álló kép, egy szürke téglalap lesz megjelenítve a közepén egy kérdőjellel.</w:t>
+      </w:r>
+    </w:p>
+    <w:p>
+      <w:r>
+        <w:t>A műfaj és író mezőknél a „+” és a „-” gombokkal lehet mezőket hozzáadni</w:t>
+      </w:r>
+      <w:r>
+        <w:t xml:space="preserve">. Az oldal értesít, amikor már csak egyetlen mező van, és azt törölné, és nem hajtja végre a törlést. A „Felvétel” gombra kattintva a könyv </w:t>
+      </w:r>
+      <w:r>
+        <w:t>adatai be</w:t>
+      </w:r>
+      <w:r>
+        <w:t>kerül</w:t>
+      </w:r>
+      <w:r>
+        <w:t>nek</w:t>
+      </w:r>
+      <w:r>
+        <w:t xml:space="preserve"> az adatbázisba.</w:t>
+      </w:r>
+    </w:p>
+    <w:p>
+      <w:r>
+        <w:t xml:space="preserve">A módosítási és törlési form nagyon hasonló. A különbség az, hogy az oldal betöltésekor az ISBN szöveges mezőjén kívül az összes beviteli mező le van tiltva. Ezek csak akkor kerülnek feloldásra, amennyiben egy már az adatbázisban szereplő ISBN-t beír az adminisztrátor. Ekkor ezzel egy időben a mezők feltöltődnek a könyv adataival. A szükséges módosítások elvégzése után a „Mentés” gombra kattintva menthetők a változások. A „Törlés” gombra kattintva megjelenik egy pop-up, amiben </w:t>
+      </w:r>
+    </w:p>
+    <w:p/>
     <w:p>
       <w:pPr>
         <w:sectPr>
@@ -27743,90 +28165,35 @@
           <w:docGrid w:linePitch="360"/>
         </w:sectPr>
       </w:pPr>
-      <w:r>
-        <w:t>Megjegyzendő, hogy nincs hibamentes program, így nem vállalok garanciát a hibamentességre.</w:t>
-      </w:r>
     </w:p>
     <w:p>
       <w:pPr>
         <w:pStyle w:val="Cmsor1"/>
       </w:pPr>
-      <w:bookmarkStart w:id="40" w:name="_Toc132038360"/>
+      <w:bookmarkStart w:id="40" w:name="_Toc132052712"/>
       <w:r>
         <w:lastRenderedPageBreak/>
-        <w:t>Továbbfejlesztési lehetőségek</w:t>
+        <w:t>Tesztelés</w:t>
       </w:r>
       <w:bookmarkEnd w:id="40"/>
     </w:p>
     <w:p>
       <w:r>
-        <w:t xml:space="preserve">A szoftver fejlesztése közben rengeteg további ötlet jutott eszembe, amelyekkel </w:t>
-      </w:r>
-      <w:r>
-        <w:t xml:space="preserve">a funkcionalitása kibővíthető </w:t>
-      </w:r>
-      <w:r>
-        <w:t>lenne. Azokat, amelyeket időszűke keretében nem sikerült megvalósítani, az alábbiakban részletezem:</w:t>
+        <w:t>Weboldalam fejlesztését dinamikus tesztelési módszerekkel támogattam, ami azt jelenti, hogy a weboldalt folyamatosan, futás közben teszteltem. Ennek kettő fajtája van, a fekete- és a fehérdobozos tesztelés. Előbbiben a kód nem ismert vagy nem átlátható, így csak a bemenetet és a kimenetet ellenőrizzük, az utóbbiban viszont a futási logikát is vizsgáljuk. Ezekhez érdemes és kell is teszteseteket írni. A jó teszteset nagy valószínűséggel egy még felfedetlen hibát mutat ki az alkalmazásban.</w:t>
       </w:r>
     </w:p>
     <w:p>
-      <w:pPr>
-        <w:pStyle w:val="Listaszerbekezds"/>
-        <w:numPr>
-          <w:ilvl w:val="0"/>
-          <w:numId w:val="10"/>
-        </w:numPr>
-      </w:pPr>
-      <w:r>
-        <w:t>Az admin</w:t>
-      </w:r>
-      <w:r>
-        <w:t>ként elérhető</w:t>
-      </w:r>
-      <w:r>
-        <w:t xml:space="preserve"> könyvmódosítási és -törlési felületén a könyvekre jelenleg csak ISBN alapján lehet rákeresni. Ez észrevételem szerint időigényes, mert az emberek nem azonosítókhoz vannak szokva, hanem nevekhez. Pont ezért érdemes lehetne az oldal betöltésekor egy táblázatban megjeleníteni a k</w:t>
-      </w:r>
-      <w:r>
-        <w:t>önyveket (például oldalakra osztva a könyveket, hogy ne legyen túl hosszú az oldal</w:t>
-      </w:r>
-      <w:r>
-        <w:t>), ahol ISBN és könyvcím alapján lehet szűrni a könyveket, majd a táblázatból kiválasztani a módosítani kívántat.</w:t>
+      <w:r>
+        <w:t>Az egyik legátfogóbb tesztelést kívánó része a weboldalamnak az adminisztrátori felület könyveket felvevő és módosító formja volt. Ennek oka a form mérete: 16-féle adatot kell felvinni a könyvről (amelyből csak 4 opcionális). Erről további információ olvasható az adatbázisról szóló szekcióban, és a felhasználói dokumentációban.</w:t>
       </w:r>
     </w:p>
     <w:p>
-      <w:pPr>
-        <w:pStyle w:val="Listaszerbekezds"/>
-        <w:numPr>
-          <w:ilvl w:val="0"/>
-          <w:numId w:val="10"/>
-        </w:numPr>
-      </w:pPr>
-      <w:r>
-        <w:t>Az oldal menüso</w:t>
-      </w:r>
-      <w:r>
-        <w:t>rában lehetőség van könyvekre keresni cím alapján. Előnyös lehetne, ha a címen kívül például az író nevére vagy a kiadóra is lehetne szűrni.</w:t>
+      <w:r>
+        <w:t>[tesztelés részletei]</w:t>
       </w:r>
     </w:p>
     <w:p>
       <w:pPr>
-        <w:pStyle w:val="Listaszerbekezds"/>
-        <w:numPr>
-          <w:ilvl w:val="0"/>
-          <w:numId w:val="10"/>
-        </w:numPr>
-      </w:pPr>
-      <w:r>
-        <w:t>Az egyes aloldalak találati listájában a sorbarendezés az adatbázisra van bízva. Az oldalak többségénél lehetőség van ár és egyéb paraméterek alapján szűrni és rendezni a találatokat. Ennek a megvalósítása is előnyös lehetne az oldal számára.</w:t>
-      </w:r>
-    </w:p>
-    <w:p>
-      <w:pPr>
-        <w:pStyle w:val="Listaszerbekezds"/>
-        <w:numPr>
-          <w:ilvl w:val="0"/>
-          <w:numId w:val="10"/>
-        </w:numPr>
         <w:sectPr>
           <w:footerReference w:type="default" r:id="rId34"/>
           <w:pgSz w:w="11906" w:h="16838"/>
@@ -27837,6 +28204,99 @@
         </w:sectPr>
       </w:pPr>
       <w:r>
+        <w:t>Megjegyzendő, hogy nincs hibamentes program, így nem vállalok garanciát a hibamentességre.</w:t>
+      </w:r>
+    </w:p>
+    <w:p>
+      <w:pPr>
+        <w:pStyle w:val="Cmsor1"/>
+      </w:pPr>
+      <w:bookmarkStart w:id="41" w:name="_Toc132052713"/>
+      <w:r>
+        <w:lastRenderedPageBreak/>
+        <w:t>Továbbfejlesztési lehetőségek</w:t>
+      </w:r>
+      <w:bookmarkEnd w:id="41"/>
+    </w:p>
+    <w:p>
+      <w:r>
+        <w:t xml:space="preserve">A szoftver fejlesztése közben rengeteg további ötlet jutott eszembe, amelyekkel </w:t>
+      </w:r>
+      <w:r>
+        <w:t xml:space="preserve">a funkcionalitása kibővíthető </w:t>
+      </w:r>
+      <w:r>
+        <w:t>lenne. Azokat, amelyeket időszűke keretében nem sikerült megvalósítani, az alábbiakban részletezem:</w:t>
+      </w:r>
+    </w:p>
+    <w:p>
+      <w:pPr>
+        <w:pStyle w:val="Listaszerbekezds"/>
+        <w:numPr>
+          <w:ilvl w:val="0"/>
+          <w:numId w:val="10"/>
+        </w:numPr>
+      </w:pPr>
+      <w:r>
+        <w:t>Az admin</w:t>
+      </w:r>
+      <w:r>
+        <w:t>ként elérhető</w:t>
+      </w:r>
+      <w:r>
+        <w:t xml:space="preserve"> könyvmódosítási és -törlési felületén a könyvekre jelenleg csak ISBN alapján lehet rákeresni. Ez észrevételem szerint időigényes, mert az emberek nem azonosítókhoz vannak szokva, hanem nevekhez. Pont ezért érdemes lehetne az oldal betöltésekor egy táblázatban megjeleníteni a k</w:t>
+      </w:r>
+      <w:r>
+        <w:t>önyveket (például oldalakra osztva a könyveket, hogy ne legyen túl hosszú az oldal</w:t>
+      </w:r>
+      <w:r>
+        <w:t>), ahol ISBN és könyvcím alapján lehet szűrni a könyveket, majd a táblázatból kiválasztani a módosítani kívántat.</w:t>
+      </w:r>
+    </w:p>
+    <w:p>
+      <w:pPr>
+        <w:pStyle w:val="Listaszerbekezds"/>
+        <w:numPr>
+          <w:ilvl w:val="0"/>
+          <w:numId w:val="10"/>
+        </w:numPr>
+      </w:pPr>
+      <w:r>
+        <w:t>Az oldal menüso</w:t>
+      </w:r>
+      <w:r>
+        <w:t>rában lehetőség van könyvekre keresni cím alapján. Előnyös lehetne, ha a címen kívül például az író nevére vagy a kiadóra is lehetne szűrni.</w:t>
+      </w:r>
+    </w:p>
+    <w:p>
+      <w:pPr>
+        <w:pStyle w:val="Listaszerbekezds"/>
+        <w:numPr>
+          <w:ilvl w:val="0"/>
+          <w:numId w:val="10"/>
+        </w:numPr>
+      </w:pPr>
+      <w:r>
+        <w:t>Az egyes aloldalak találati listájában a sorbarendezés az adatbázisra van bízva. Az oldalak többségénél lehetőség van ár és egyéb paraméterek alapján szűrni és rendezni a találatokat. Ennek a megvalósítása is előnyös lehetne az oldal számára.</w:t>
+      </w:r>
+    </w:p>
+    <w:p>
+      <w:pPr>
+        <w:pStyle w:val="Listaszerbekezds"/>
+        <w:numPr>
+          <w:ilvl w:val="0"/>
+          <w:numId w:val="10"/>
+        </w:numPr>
+        <w:sectPr>
+          <w:footerReference w:type="default" r:id="rId35"/>
+          <w:pgSz w:w="11906" w:h="16838"/>
+          <w:pgMar w:top="1417" w:right="1417" w:bottom="1417" w:left="1417" w:header="0" w:footer="708" w:gutter="0"/>
+          <w:cols w:space="708"/>
+          <w:formProt w:val="0"/>
+          <w:docGrid w:linePitch="360"/>
+        </w:sectPr>
+      </w:pPr>
+      <w:r>
         <w:t>Mindenkivel</w:t>
       </w:r>
       <w:r>
@@ -27868,7 +28328,7 @@
           <w:lang w:eastAsia="hu-HU"/>
         </w:rPr>
       </w:pPr>
-      <w:bookmarkStart w:id="41" w:name="_Toc132038361"/>
+      <w:bookmarkStart w:id="42" w:name="_Toc132052714"/>
       <w:r>
         <w:rPr>
           <w:lang w:eastAsia="hu-HU"/>
@@ -27876,7 +28336,7 @@
         <w:lastRenderedPageBreak/>
         <w:t>Ábrajegyzék</w:t>
       </w:r>
-      <w:bookmarkEnd w:id="41"/>
+      <w:bookmarkEnd w:id="42"/>
     </w:p>
     <w:p>
       <w:pPr>
@@ -29194,7 +29654,7 @@
       </w:r>
     </w:p>
     <w:sectPr>
-      <w:footerReference w:type="default" r:id="rId35"/>
+      <w:footerReference w:type="default" r:id="rId36"/>
       <w:pgSz w:w="11906" w:h="16838"/>
       <w:pgMar w:top="1417" w:right="1417" w:bottom="1417" w:left="1417" w:header="0" w:footer="708" w:gutter="0"/>
       <w:cols w:space="708"/>
@@ -31013,7 +31473,7 @@
   <w:abstractNum w:abstractNumId="12" w15:restartNumberingAfterBreak="0">
     <w:nsid w:val="47292F3B"/>
     <w:multiLevelType w:val="multilevel"/>
-    <w:tmpl w:val="82380E06"/>
+    <w:tmpl w:val="FF10B6CC"/>
     <w:lvl w:ilvl="0">
       <w:start w:val="1"/>
       <w:numFmt w:val="decimal"/>
@@ -32427,6 +32887,119 @@
     <w:nsid w:val="7DF02A45"/>
     <w:multiLevelType w:val="hybridMultilevel"/>
     <w:tmpl w:val="9732D7F8"/>
+    <w:lvl w:ilvl="0" w:tplc="040E0001">
+      <w:start w:val="1"/>
+      <w:numFmt w:val="bullet"/>
+      <w:lvlText w:val=""/>
+      <w:lvlJc w:val="left"/>
+      <w:pPr>
+        <w:ind w:left="720" w:hanging="360"/>
+      </w:pPr>
+      <w:rPr>
+        <w:rFonts w:ascii="Symbol" w:hAnsi="Symbol" w:hint="default"/>
+      </w:rPr>
+    </w:lvl>
+    <w:lvl w:ilvl="1" w:tplc="040E0003" w:tentative="1">
+      <w:start w:val="1"/>
+      <w:numFmt w:val="bullet"/>
+      <w:lvlText w:val="o"/>
+      <w:lvlJc w:val="left"/>
+      <w:pPr>
+        <w:ind w:left="1440" w:hanging="360"/>
+      </w:pPr>
+      <w:rPr>
+        <w:rFonts w:ascii="Courier New" w:hAnsi="Courier New" w:cs="Courier New" w:hint="default"/>
+      </w:rPr>
+    </w:lvl>
+    <w:lvl w:ilvl="2" w:tplc="040E0005" w:tentative="1">
+      <w:start w:val="1"/>
+      <w:numFmt w:val="bullet"/>
+      <w:lvlText w:val=""/>
+      <w:lvlJc w:val="left"/>
+      <w:pPr>
+        <w:ind w:left="2160" w:hanging="360"/>
+      </w:pPr>
+      <w:rPr>
+        <w:rFonts w:ascii="Wingdings" w:hAnsi="Wingdings" w:hint="default"/>
+      </w:rPr>
+    </w:lvl>
+    <w:lvl w:ilvl="3" w:tplc="040E0001" w:tentative="1">
+      <w:start w:val="1"/>
+      <w:numFmt w:val="bullet"/>
+      <w:lvlText w:val=""/>
+      <w:lvlJc w:val="left"/>
+      <w:pPr>
+        <w:ind w:left="2880" w:hanging="360"/>
+      </w:pPr>
+      <w:rPr>
+        <w:rFonts w:ascii="Symbol" w:hAnsi="Symbol" w:hint="default"/>
+      </w:rPr>
+    </w:lvl>
+    <w:lvl w:ilvl="4" w:tplc="040E0003" w:tentative="1">
+      <w:start w:val="1"/>
+      <w:numFmt w:val="bullet"/>
+      <w:lvlText w:val="o"/>
+      <w:lvlJc w:val="left"/>
+      <w:pPr>
+        <w:ind w:left="3600" w:hanging="360"/>
+      </w:pPr>
+      <w:rPr>
+        <w:rFonts w:ascii="Courier New" w:hAnsi="Courier New" w:cs="Courier New" w:hint="default"/>
+      </w:rPr>
+    </w:lvl>
+    <w:lvl w:ilvl="5" w:tplc="040E0005" w:tentative="1">
+      <w:start w:val="1"/>
+      <w:numFmt w:val="bullet"/>
+      <w:lvlText w:val=""/>
+      <w:lvlJc w:val="left"/>
+      <w:pPr>
+        <w:ind w:left="4320" w:hanging="360"/>
+      </w:pPr>
+      <w:rPr>
+        <w:rFonts w:ascii="Wingdings" w:hAnsi="Wingdings" w:hint="default"/>
+      </w:rPr>
+    </w:lvl>
+    <w:lvl w:ilvl="6" w:tplc="040E0001" w:tentative="1">
+      <w:start w:val="1"/>
+      <w:numFmt w:val="bullet"/>
+      <w:lvlText w:val=""/>
+      <w:lvlJc w:val="left"/>
+      <w:pPr>
+        <w:ind w:left="5040" w:hanging="360"/>
+      </w:pPr>
+      <w:rPr>
+        <w:rFonts w:ascii="Symbol" w:hAnsi="Symbol" w:hint="default"/>
+      </w:rPr>
+    </w:lvl>
+    <w:lvl w:ilvl="7" w:tplc="040E0003" w:tentative="1">
+      <w:start w:val="1"/>
+      <w:numFmt w:val="bullet"/>
+      <w:lvlText w:val="o"/>
+      <w:lvlJc w:val="left"/>
+      <w:pPr>
+        <w:ind w:left="5760" w:hanging="360"/>
+      </w:pPr>
+      <w:rPr>
+        <w:rFonts w:ascii="Courier New" w:hAnsi="Courier New" w:cs="Courier New" w:hint="default"/>
+      </w:rPr>
+    </w:lvl>
+    <w:lvl w:ilvl="8" w:tplc="040E0005" w:tentative="1">
+      <w:start w:val="1"/>
+      <w:numFmt w:val="bullet"/>
+      <w:lvlText w:val=""/>
+      <w:lvlJc w:val="left"/>
+      <w:pPr>
+        <w:ind w:left="6480" w:hanging="360"/>
+      </w:pPr>
+      <w:rPr>
+        <w:rFonts w:ascii="Wingdings" w:hAnsi="Wingdings" w:hint="default"/>
+      </w:rPr>
+    </w:lvl>
+  </w:abstractNum>
+  <w:abstractNum w:abstractNumId="25" w15:restartNumberingAfterBreak="0">
+    <w:nsid w:val="7FF93797"/>
+    <w:multiLevelType w:val="hybridMultilevel"/>
+    <w:tmpl w:val="D536215C"/>
     <w:lvl w:ilvl="0" w:tplc="040E0001">
       <w:start w:val="1"/>
       <w:numFmt w:val="bullet"/>
@@ -32652,6 +33225,39 @@
   </w:num>
   <w:num w:numId="28" w16cid:durableId="502546533">
     <w:abstractNumId w:val="5"/>
+  </w:num>
+  <w:num w:numId="29" w16cid:durableId="1751075591">
+    <w:abstractNumId w:val="25"/>
+  </w:num>
+  <w:num w:numId="30" w16cid:durableId="1941258689">
+    <w:abstractNumId w:val="12"/>
+    <w:lvlOverride w:ilvl="0">
+      <w:startOverride w:val="1"/>
+    </w:lvlOverride>
+    <w:lvlOverride w:ilvl="1">
+      <w:startOverride w:val="1"/>
+    </w:lvlOverride>
+    <w:lvlOverride w:ilvl="2">
+      <w:startOverride w:val="1"/>
+    </w:lvlOverride>
+    <w:lvlOverride w:ilvl="3">
+      <w:startOverride w:val="1"/>
+    </w:lvlOverride>
+    <w:lvlOverride w:ilvl="4">
+      <w:startOverride w:val="1"/>
+    </w:lvlOverride>
+    <w:lvlOverride w:ilvl="5">
+      <w:startOverride w:val="1"/>
+    </w:lvlOverride>
+    <w:lvlOverride w:ilvl="6">
+      <w:startOverride w:val="1"/>
+    </w:lvlOverride>
+    <w:lvlOverride w:ilvl="7">
+      <w:startOverride w:val="1"/>
+    </w:lvlOverride>
+    <w:lvlOverride w:ilvl="8">
+      <w:startOverride w:val="1"/>
+    </w:lvlOverride>
   </w:num>
 </w:numbering>
 </file>
@@ -33102,7 +33708,7 @@
     <w:uiPriority w:val="9"/>
     <w:unhideWhenUsed/>
     <w:qFormat/>
-    <w:rsid w:val="005831C7"/>
+    <w:rsid w:val="00EB55DC"/>
     <w:pPr>
       <w:numPr>
         <w:numId w:val="3"/>
@@ -33350,7 +33956,7 @@
     <w:link w:val="Cmsor2"/>
     <w:uiPriority w:val="9"/>
     <w:qFormat/>
-    <w:rsid w:val="005831C7"/>
+    <w:rsid w:val="00EB55DC"/>
     <w:rPr>
       <w:rFonts w:ascii="Times New Roman" w:eastAsiaTheme="majorEastAsia" w:hAnsi="Times New Roman" w:cstheme="majorBidi"/>
       <w:color w:val="000000" w:themeColor="text1"/>

</xml_diff>

<commit_message>
szd 0411 night end
</commit_message>
<xml_diff>
--- a/docs/Szakdolgozat.docx
+++ b/docs/Szakdolgozat.docx
@@ -22675,6 +22675,13 @@
         <w:rPr>
           <w:lang w:eastAsia="hu-HU"/>
         </w:rPr>
+        <w:sectPr>
+          <w:pgSz w:w="11906" w:h="16838"/>
+          <w:pgMar w:top="1417" w:right="1417" w:bottom="1417" w:left="1417" w:header="0" w:footer="708" w:gutter="0"/>
+          <w:cols w:space="708"/>
+          <w:formProt w:val="0"/>
+          <w:docGrid w:linePitch="360"/>
+        </w:sectPr>
       </w:pPr>
       <w:r>
         <w:rPr>
@@ -25511,6 +25518,70 @@
     </w:p>
     <w:p>
       <w:pPr>
+        <w:pStyle w:val="Cmsor3"/>
+        <w:rPr>
+          <w:lang w:eastAsia="hu-HU"/>
+        </w:rPr>
+      </w:pPr>
+      <w:r>
+        <w:rPr>
+          <w:lang w:eastAsia="hu-HU"/>
+        </w:rPr>
+        <w:lastRenderedPageBreak/>
+        <w:t>Tesztelés</w:t>
+      </w:r>
+    </w:p>
+    <w:p>
+      <w:r>
+        <w:t>Weboldalam fejlesztését dinamikus tesztelési módszerekkel támogattam, ami azt jelenti, hogy a weboldalt folyamatosan, közvetlenül a kód megírása után teszteltem.</w:t>
+      </w:r>
+    </w:p>
+    <w:p>
+      <w:r>
+        <w:t>Az egyik legátfogóbb tesztelést kívánó része a weboldalamnak az adminisztrátori felület könyveket felvevő és módosító formja volt. Ennek oka a form mérete: 16-féle adatot kell felvinni a könyvről (amelyből csak 4 opcionális). Erről további információ olvasható az adatbázisról szóló szekcióban, és a felhasználói dokumentációban.</w:t>
+      </w:r>
+      <w:r>
+        <w:t xml:space="preserve"> </w:t>
+      </w:r>
+      <w:r>
+        <w:t xml:space="preserve">Ezek közül a legtöbb fejfájást egy opcionális elem, az akciós ár okozta. </w:t>
+      </w:r>
+      <w:r>
+        <w:t>A nehézséget az okozta, hogy ha üresen hagyta az adminisztrátor, úgy érzékelte, mintha 0 lenne értékként beírva. Ez természetesen nem maradhatott így, a hiba végül kijavításra került.</w:t>
+      </w:r>
+    </w:p>
+    <w:p>
+      <w:r>
+        <w:t>[user_id kötelék rendelésnél]</w:t>
+      </w:r>
+    </w:p>
+    <w:p>
+      <w:pPr>
+        <w:sectPr>
+          <w:footerReference w:type="default" r:id="rId13"/>
+          <w:pgSz w:w="11906" w:h="16838"/>
+          <w:pgMar w:top="1417" w:right="1417" w:bottom="1417" w:left="1417" w:header="0" w:footer="708" w:gutter="0"/>
+          <w:cols w:space="708"/>
+          <w:formProt w:val="0"/>
+          <w:docGrid w:linePitch="360"/>
+        </w:sectPr>
+      </w:pPr>
+      <w:r>
+        <w:t>Megjegyzendő, hogy nincs hibamentes program, így nem vállalok garanciát a hibamentességr</w:t>
+      </w:r>
+      <w:r>
+        <w:t>e.</w:t>
+      </w:r>
+    </w:p>
+    <w:p>
+      <w:pPr>
+        <w:rPr>
+          <w:lang w:eastAsia="hu-HU"/>
+        </w:rPr>
+      </w:pPr>
+    </w:p>
+    <w:p>
+      <w:pPr>
         <w:rPr>
           <w:lang w:eastAsia="hu-HU"/>
         </w:rPr>
@@ -25595,7 +25666,7 @@
                     <pic:cNvPicPr/>
                   </pic:nvPicPr>
                   <pic:blipFill>
-                    <a:blip r:embed="rId13"/>
+                    <a:blip r:embed="rId14"/>
                     <a:stretch>
                       <a:fillRect/>
                     </a:stretch>
@@ -25747,7 +25818,7 @@
                     </pic:cNvPicPr>
                   </pic:nvPicPr>
                   <pic:blipFill rotWithShape="1">
-                    <a:blip r:embed="rId14">
+                    <a:blip r:embed="rId15">
                       <a:extLst>
                         <a:ext uri="{28A0092B-C50C-407E-A947-70E740481C1C}">
                           <a14:useLocalDpi xmlns:a14="http://schemas.microsoft.com/office/drawing/2010/main" val="0"/>
@@ -25836,7 +25907,7 @@
                     <pic:cNvPicPr/>
                   </pic:nvPicPr>
                   <pic:blipFill>
-                    <a:blip r:embed="rId15"/>
+                    <a:blip r:embed="rId16"/>
                     <a:stretch>
                       <a:fillRect/>
                     </a:stretch>
@@ -25923,7 +25994,7 @@
                     <pic:cNvPicPr/>
                   </pic:nvPicPr>
                   <pic:blipFill>
-                    <a:blip r:embed="rId16"/>
+                    <a:blip r:embed="rId17"/>
                     <a:stretch>
                       <a:fillRect/>
                     </a:stretch>
@@ -25996,7 +26067,7 @@
                     <pic:cNvPicPr/>
                   </pic:nvPicPr>
                   <pic:blipFill>
-                    <a:blip r:embed="rId17"/>
+                    <a:blip r:embed="rId18"/>
                     <a:stretch>
                       <a:fillRect/>
                     </a:stretch>
@@ -26084,7 +26155,7 @@
                     <pic:cNvPicPr/>
                   </pic:nvPicPr>
                   <pic:blipFill rotWithShape="1">
-                    <a:blip r:embed="rId18"/>
+                    <a:blip r:embed="rId19"/>
                     <a:srcRect l="1193" t="1710" r="1392" b="1423"/>
                     <a:stretch/>
                   </pic:blipFill>
@@ -26173,7 +26244,7 @@
                     <pic:cNvPicPr/>
                   </pic:nvPicPr>
                   <pic:blipFill>
-                    <a:blip r:embed="rId19">
+                    <a:blip r:embed="rId20">
                       <a:extLst>
                         <a:ext uri="{28A0092B-C50C-407E-A947-70E740481C1C}">
                           <a14:useLocalDpi xmlns:a14="http://schemas.microsoft.com/office/drawing/2010/main" val="0"/>
@@ -26338,7 +26409,7 @@
                     <pic:cNvPicPr/>
                   </pic:nvPicPr>
                   <pic:blipFill>
-                    <a:blip r:embed="rId20"/>
+                    <a:blip r:embed="rId21"/>
                     <a:stretch>
                       <a:fillRect/>
                     </a:stretch>
@@ -26408,7 +26479,7 @@
                     <pic:cNvPicPr/>
                   </pic:nvPicPr>
                   <pic:blipFill>
-                    <a:blip r:embed="rId21"/>
+                    <a:blip r:embed="rId22"/>
                     <a:stretch>
                       <a:fillRect/>
                     </a:stretch>
@@ -26642,7 +26713,7 @@
                     <pic:cNvPicPr/>
                   </pic:nvPicPr>
                   <pic:blipFill>
-                    <a:blip r:embed="rId22">
+                    <a:blip r:embed="rId23">
                       <a:extLst>
                         <a:ext uri="{28A0092B-C50C-407E-A947-70E740481C1C}">
                           <a14:useLocalDpi xmlns:a14="http://schemas.microsoft.com/office/drawing/2010/main" val="0"/>
@@ -26707,7 +26778,7 @@
                     <pic:cNvPicPr/>
                   </pic:nvPicPr>
                   <pic:blipFill>
-                    <a:blip r:embed="rId23"/>
+                    <a:blip r:embed="rId24"/>
                     <a:stretch>
                       <a:fillRect/>
                     </a:stretch>
@@ -26785,7 +26856,7 @@
                     <pic:cNvPicPr/>
                   </pic:nvPicPr>
                   <pic:blipFill>
-                    <a:blip r:embed="rId24"/>
+                    <a:blip r:embed="rId25"/>
                     <a:stretch>
                       <a:fillRect/>
                     </a:stretch>
@@ -27040,7 +27111,7 @@
                     </pic:cNvPicPr>
                   </pic:nvPicPr>
                   <pic:blipFill>
-                    <a:blip r:embed="rId25">
+                    <a:blip r:embed="rId26">
                       <a:extLst>
                         <a:ext uri="{28A0092B-C50C-407E-A947-70E740481C1C}">
                           <a14:useLocalDpi xmlns:a14="http://schemas.microsoft.com/office/drawing/2010/main" val="0"/>
@@ -27159,7 +27230,7 @@
                     <pic:cNvPicPr/>
                   </pic:nvPicPr>
                   <pic:blipFill>
-                    <a:blip r:embed="rId26"/>
+                    <a:blip r:embed="rId27"/>
                     <a:stretch>
                       <a:fillRect/>
                     </a:stretch>
@@ -27251,7 +27322,7 @@
                     <pic:cNvPicPr/>
                   </pic:nvPicPr>
                   <pic:blipFill>
-                    <a:blip r:embed="rId27"/>
+                    <a:blip r:embed="rId28"/>
                     <a:stretch>
                       <a:fillRect/>
                     </a:stretch>
@@ -27302,7 +27373,7 @@
                     <pic:cNvPicPr/>
                   </pic:nvPicPr>
                   <pic:blipFill>
-                    <a:blip r:embed="rId28">
+                    <a:blip r:embed="rId29">
                       <a:extLst>
                         <a:ext uri="{28A0092B-C50C-407E-A947-70E740481C1C}">
                           <a14:useLocalDpi xmlns:a14="http://schemas.microsoft.com/office/drawing/2010/main" val="0"/>
@@ -27503,7 +27574,7 @@
                     <pic:cNvPicPr/>
                   </pic:nvPicPr>
                   <pic:blipFill>
-                    <a:blip r:embed="rId29"/>
+                    <a:blip r:embed="rId30"/>
                     <a:stretch>
                       <a:fillRect/>
                     </a:stretch>
@@ -27597,7 +27668,7 @@
                     </pic:cNvPicPr>
                   </pic:nvPicPr>
                   <pic:blipFill>
-                    <a:blip r:embed="rId30">
+                    <a:blip r:embed="rId31">
                       <a:extLst>
                         <a:ext uri="{28A0092B-C50C-407E-A947-70E740481C1C}">
                           <a14:useLocalDpi xmlns:a14="http://schemas.microsoft.com/office/drawing/2010/main" val="0"/>
@@ -27743,7 +27814,7 @@
                     </pic:cNvPicPr>
                   </pic:nvPicPr>
                   <pic:blipFill>
-                    <a:blip r:embed="rId31">
+                    <a:blip r:embed="rId32">
                       <a:extLst>
                         <a:ext uri="{28A0092B-C50C-407E-A947-70E740481C1C}">
                           <a14:useLocalDpi xmlns:a14="http://schemas.microsoft.com/office/drawing/2010/main" val="0"/>
@@ -27801,6 +27872,7 @@
     <w:p>
       <w:pPr>
         <w:keepNext/>
+        <w:spacing w:after="0"/>
       </w:pPr>
       <w:r>
         <w:rPr>
@@ -27825,7 +27897,7 @@
                     </pic:cNvPicPr>
                   </pic:nvPicPr>
                   <pic:blipFill>
-                    <a:blip r:embed="rId32">
+                    <a:blip r:embed="rId33">
                       <a:extLst>
                         <a:ext uri="{28A0092B-C50C-407E-A947-70E740481C1C}">
                           <a14:useLocalDpi xmlns:a14="http://schemas.microsoft.com/office/drawing/2010/main" val="0"/>
@@ -28152,81 +28224,13 @@
       <w:r>
         <w:t xml:space="preserve">A módosítási és törlési form nagyon hasonló. A különbség az, hogy az oldal betöltésekor az ISBN szöveges mezőjén kívül az összes beviteli mező le van tiltva. Ezek csak akkor kerülnek feloldásra, amennyiben egy már az adatbázisban szereplő ISBN-t beír az adminisztrátor. Ekkor ezzel egy időben a mezők feltöltődnek a könyv adataival. A szükséges módosítások elvégzése után a „Mentés” gombra kattintva menthetők a változások. A „Törlés” gombra kattintva megjelenik egy pop-up, amiben </w:t>
       </w:r>
-    </w:p>
-    <w:p/>
-    <w:p>
-      <w:pPr>
-        <w:sectPr>
-          <w:footerReference w:type="default" r:id="rId33"/>
-          <w:pgSz w:w="11906" w:h="16838"/>
-          <w:pgMar w:top="1417" w:right="1417" w:bottom="1417" w:left="1417" w:header="0" w:footer="708" w:gutter="0"/>
-          <w:cols w:space="708"/>
-          <w:formProt w:val="0"/>
-          <w:docGrid w:linePitch="360"/>
-        </w:sectPr>
-      </w:pPr>
+      <w:r>
+        <w:t>megerősítheti a döntését, vagy visszavonhatja azt.</w:t>
+      </w:r>
     </w:p>
     <w:p>
-      <w:pPr>
-        <w:pStyle w:val="Cmsor1"/>
-      </w:pPr>
-      <w:bookmarkStart w:id="40" w:name="_Toc132052712"/>
-      <w:r>
-        <w:lastRenderedPageBreak/>
-        <w:t>Tesztelés</w:t>
-      </w:r>
-      <w:bookmarkEnd w:id="40"/>
-    </w:p>
-    <w:p>
-      <w:r>
-        <w:t>Weboldalam fejlesztését dinamikus tesztelési módszerekkel támogattam, ami azt jelenti, hogy a weboldalt folyamatosan, futás közben teszteltem. Ennek kettő fajtája van, a fekete- és a fehérdobozos tesztelés. Előbbiben a kód nem ismert vagy nem átlátható, így csak a bemenetet és a kimenetet ellenőrizzük, az utóbbiban viszont a futási logikát is vizsgáljuk. Ezekhez érdemes és kell is teszteseteket írni. A jó teszteset nagy valószínűséggel egy még felfedetlen hibát mutat ki az alkalmazásban.</w:t>
-      </w:r>
-    </w:p>
-    <w:p>
-      <w:r>
-        <w:t>Az egyik legátfogóbb tesztelést kívánó része a weboldalamnak az adminisztrátori felület könyveket felvevő és módosító formja volt. Ennek oka a form mérete: 16-féle adatot kell felvinni a könyvről (amelyből csak 4 opcionális). Erről további információ olvasható az adatbázisról szóló szekcióban, és a felhasználói dokumentációban.</w:t>
-      </w:r>
-    </w:p>
-    <w:p>
-      <w:r>
-        <w:t>[tesztelés részletei]</w:t>
-      </w:r>
-    </w:p>
-    <w:p>
-      <w:pPr>
-        <w:sectPr>
-          <w:footerReference w:type="default" r:id="rId34"/>
-          <w:pgSz w:w="11906" w:h="16838"/>
-          <w:pgMar w:top="1417" w:right="1417" w:bottom="1417" w:left="1417" w:header="0" w:footer="708" w:gutter="0"/>
-          <w:cols w:space="708"/>
-          <w:formProt w:val="0"/>
-          <w:docGrid w:linePitch="360"/>
-        </w:sectPr>
-      </w:pPr>
-      <w:r>
-        <w:t>Megjegyzendő, hogy nincs hibamentes program, így nem vállalok garanciát a hibamentességre.</w:t>
-      </w:r>
-    </w:p>
-    <w:p>
-      <w:pPr>
-        <w:pStyle w:val="Cmsor1"/>
-      </w:pPr>
-      <w:bookmarkStart w:id="41" w:name="_Toc132052713"/>
-      <w:r>
-        <w:lastRenderedPageBreak/>
-        <w:t>Továbbfejlesztési lehetőségek</w:t>
-      </w:r>
-      <w:bookmarkEnd w:id="41"/>
-    </w:p>
-    <w:p>
-      <w:r>
-        <w:t xml:space="preserve">A szoftver fejlesztése közben rengeteg további ötlet jutott eszembe, amelyekkel </w:t>
-      </w:r>
-      <w:r>
-        <w:t xml:space="preserve">a funkcionalitása kibővíthető </w:t>
-      </w:r>
-      <w:r>
-        <w:t>lenne. Azokat, amelyeket időszűke keretében nem sikerült megvalósítani, az alábbiakban részletezem:</w:t>
+      <w:r>
+        <w:t>Az statisztikák oldalon eladási adatok találhatóak táblázatos formában. Ezek jelenleg a következőkre bonthatóak le:</w:t>
       </w:r>
     </w:p>
     <w:p>
@@ -28234,23 +28238,11 @@
         <w:pStyle w:val="Listaszerbekezds"/>
         <w:numPr>
           <w:ilvl w:val="0"/>
-          <w:numId w:val="10"/>
+          <w:numId w:val="31"/>
         </w:numPr>
       </w:pPr>
       <w:r>
-        <w:t>Az admin</w:t>
-      </w:r>
-      <w:r>
-        <w:t>ként elérhető</w:t>
-      </w:r>
-      <w:r>
-        <w:t xml:space="preserve"> könyvmódosítási és -törlési felületén a könyvekre jelenleg csak ISBN alapján lehet rákeresni. Ez észrevételem szerint időigényes, mert az emberek nem azonosítókhoz vannak szokva, hanem nevekhez. Pont ezért érdemes lehetne az oldal betöltésekor egy táblázatban megjeleníteni a k</w:t>
-      </w:r>
-      <w:r>
-        <w:t>önyveket (például oldalakra osztva a könyveket, hogy ne legyen túl hosszú az oldal</w:t>
-      </w:r>
-      <w:r>
-        <w:t>), ahol ISBN és könyvcím alapján lehet szűrni a könyveket, majd a táblázatból kiválasztani a módosítani kívántat.</w:t>
+        <w:t>a legtöbb bevételt hozó írók/ műfajok/kiadók</w:t>
       </w:r>
     </w:p>
     <w:p>
@@ -28258,35 +28250,99 @@
         <w:pStyle w:val="Listaszerbekezds"/>
         <w:numPr>
           <w:ilvl w:val="0"/>
-          <w:numId w:val="10"/>
+          <w:numId w:val="31"/>
         </w:numPr>
       </w:pPr>
       <w:r>
-        <w:t>Az oldal menüso</w:t>
-      </w:r>
-      <w:r>
-        <w:t>rában lehetőség van könyvekre keresni cím alapján. Előnyös lehetne, ha a címen kívül például az író nevére vagy a kiadóra is lehetne szűrni.</w:t>
+        <w:t>az elmúlt hét/hónap/negyedév/év legtöbbet eladott könyvei</w:t>
       </w:r>
     </w:p>
     <w:p>
       <w:pPr>
-        <w:pStyle w:val="Listaszerbekezds"/>
-        <w:numPr>
-          <w:ilvl w:val="0"/>
-          <w:numId w:val="10"/>
-        </w:numPr>
-      </w:pPr>
-      <w:r>
-        <w:t>Az egyes aloldalak találati listájában a sorbarendezés az adatbázisra van bízva. Az oldalak többségénél lehetőség van ár és egyéb paraméterek alapján szűrni és rendezni a találatokat. Ennek a megvalósítása is előnyös lehetne az oldal számára.</w:t>
+        <w:keepNext/>
+        <w:spacing w:after="0"/>
+      </w:pPr>
+      <w:r>
+        <w:rPr>
+          <w:noProof/>
+        </w:rPr>
+        <w:lastRenderedPageBreak/>
+        <w:drawing>
+          <wp:inline distT="0" distB="0" distL="0" distR="0" wp14:anchorId="150EC133" wp14:editId="41C916E6">
+            <wp:extent cx="5762625" cy="6943725"/>
+            <wp:effectExtent l="0" t="0" r="9525" b="9525"/>
+            <wp:docPr id="33" name="Kép 33"/>
+            <wp:cNvGraphicFramePr>
+              <a:graphicFrameLocks xmlns:a="http://schemas.openxmlformats.org/drawingml/2006/main" noChangeAspect="1"/>
+            </wp:cNvGraphicFramePr>
+            <a:graphic xmlns:a="http://schemas.openxmlformats.org/drawingml/2006/main">
+              <a:graphicData uri="http://schemas.openxmlformats.org/drawingml/2006/picture">
+                <pic:pic xmlns:pic="http://schemas.openxmlformats.org/drawingml/2006/picture">
+                  <pic:nvPicPr>
+                    <pic:cNvPr id="0" name="Picture 4"/>
+                    <pic:cNvPicPr>
+                      <a:picLocks noChangeAspect="1" noChangeArrowheads="1"/>
+                    </pic:cNvPicPr>
+                  </pic:nvPicPr>
+                  <pic:blipFill>
+                    <a:blip r:embed="rId34">
+                      <a:extLst>
+                        <a:ext uri="{28A0092B-C50C-407E-A947-70E740481C1C}">
+                          <a14:useLocalDpi xmlns:a14="http://schemas.microsoft.com/office/drawing/2010/main" val="0"/>
+                        </a:ext>
+                      </a:extLst>
+                    </a:blip>
+                    <a:srcRect/>
+                    <a:stretch>
+                      <a:fillRect/>
+                    </a:stretch>
+                  </pic:blipFill>
+                  <pic:spPr bwMode="auto">
+                    <a:xfrm>
+                      <a:off x="0" y="0"/>
+                      <a:ext cx="5762625" cy="6943725"/>
+                    </a:xfrm>
+                    <a:prstGeom prst="rect">
+                      <a:avLst/>
+                    </a:prstGeom>
+                    <a:noFill/>
+                    <a:ln>
+                      <a:noFill/>
+                    </a:ln>
+                  </pic:spPr>
+                </pic:pic>
+              </a:graphicData>
+            </a:graphic>
+          </wp:inline>
+        </w:drawing>
       </w:r>
     </w:p>
     <w:p>
       <w:pPr>
-        <w:pStyle w:val="Listaszerbekezds"/>
-        <w:numPr>
-          <w:ilvl w:val="0"/>
-          <w:numId w:val="10"/>
-        </w:numPr>
+        <w:pStyle w:val="Kpalrs"/>
+      </w:pPr>
+      <w:fldSimple w:instr=" SEQ ábra: \* ARABIC ">
+        <w:r>
+          <w:rPr>
+            <w:noProof/>
+          </w:rPr>
+          <w:t>23</w:t>
+        </w:r>
+      </w:fldSimple>
+      <w:r>
+        <w:t>. ábra: A statisztikák oldal</w:t>
+      </w:r>
+    </w:p>
+    <w:p>
+      <w:r>
+        <w:t>A 23. ábrán látható, hogy</w:t>
+      </w:r>
+      <w:r>
+        <w:t xml:space="preserve"> az írók, a kiadók és a könyvek oldalaihoz a táblázatból linkek vezetnek.</w:t>
+      </w:r>
+    </w:p>
+    <w:p>
+      <w:pPr>
         <w:sectPr>
           <w:footerReference w:type="default" r:id="rId35"/>
           <w:pgSz w:w="11906" w:h="16838"/>
@@ -28296,6 +28352,96 @@
           <w:docGrid w:linePitch="360"/>
         </w:sectPr>
       </w:pPr>
+    </w:p>
+    <w:p>
+      <w:pPr>
+        <w:pStyle w:val="Cmsor1"/>
+      </w:pPr>
+      <w:bookmarkStart w:id="40" w:name="_Toc132052713"/>
+      <w:r>
+        <w:lastRenderedPageBreak/>
+        <w:t>Továbbfejlesztési lehetőségek</w:t>
+      </w:r>
+      <w:bookmarkEnd w:id="40"/>
+    </w:p>
+    <w:p>
+      <w:r>
+        <w:t xml:space="preserve">A szoftver fejlesztése közben rengeteg további ötlet jutott eszembe, amelyekkel </w:t>
+      </w:r>
+      <w:r>
+        <w:t xml:space="preserve">a funkcionalitása kibővíthető </w:t>
+      </w:r>
+      <w:r>
+        <w:t>lenne. Azokat, amelyeket időszűke keretében nem sikerült megvalósítani, az alábbiakban részletezem:</w:t>
+      </w:r>
+    </w:p>
+    <w:p>
+      <w:pPr>
+        <w:pStyle w:val="Listaszerbekezds"/>
+        <w:numPr>
+          <w:ilvl w:val="0"/>
+          <w:numId w:val="10"/>
+        </w:numPr>
+      </w:pPr>
+      <w:r>
+        <w:t>Az admin</w:t>
+      </w:r>
+      <w:r>
+        <w:t>ként elérhető</w:t>
+      </w:r>
+      <w:r>
+        <w:t xml:space="preserve"> könyvmódosítási és -törlési felületén a könyvekre jelenleg csak ISBN alapján lehet rákeresni. Ez észrevételem szerint időigényes, mert az emberek nem azonosítókhoz vannak szokva, hanem nevekhez. Pont ezért érdemes lehetne az oldal betöltésekor egy táblázatban megjeleníteni a k</w:t>
+      </w:r>
+      <w:r>
+        <w:t>önyveket (például oldalakra osztva a könyveket, hogy ne legyen túl hosszú az oldal</w:t>
+      </w:r>
+      <w:r>
+        <w:t>), ahol ISBN és könyvcím alapján lehet szűrni a könyveket, majd a táblázatból kiválasztani a módosítani kívántat.</w:t>
+      </w:r>
+    </w:p>
+    <w:p>
+      <w:pPr>
+        <w:pStyle w:val="Listaszerbekezds"/>
+        <w:numPr>
+          <w:ilvl w:val="0"/>
+          <w:numId w:val="10"/>
+        </w:numPr>
+      </w:pPr>
+      <w:r>
+        <w:t>Az oldal menüso</w:t>
+      </w:r>
+      <w:r>
+        <w:t>rában lehetőség van könyvekre keresni cím alapján. Előnyös lehetne, ha a címen kívül például az író nevére vagy a kiadóra is lehetne szűrni.</w:t>
+      </w:r>
+    </w:p>
+    <w:p>
+      <w:pPr>
+        <w:pStyle w:val="Listaszerbekezds"/>
+        <w:numPr>
+          <w:ilvl w:val="0"/>
+          <w:numId w:val="10"/>
+        </w:numPr>
+      </w:pPr>
+      <w:r>
+        <w:t>Az egyes aloldalak találati listájában a sorbarendezés az adatbázisra van bízva. Az oldalak többségénél lehetőség van ár és egyéb paraméterek alapján szűrni és rendezni a találatokat. Ennek a megvalósítása is előnyös lehetne az oldal számára.</w:t>
+      </w:r>
+    </w:p>
+    <w:p>
+      <w:pPr>
+        <w:pStyle w:val="Listaszerbekezds"/>
+        <w:numPr>
+          <w:ilvl w:val="0"/>
+          <w:numId w:val="10"/>
+        </w:numPr>
+        <w:sectPr>
+          <w:footerReference w:type="default" r:id="rId36"/>
+          <w:pgSz w:w="11906" w:h="16838"/>
+          <w:pgMar w:top="1417" w:right="1417" w:bottom="1417" w:left="1417" w:header="0" w:footer="708" w:gutter="0"/>
+          <w:cols w:space="708"/>
+          <w:formProt w:val="0"/>
+          <w:docGrid w:linePitch="360"/>
+        </w:sectPr>
+      </w:pPr>
       <w:r>
         <w:t>Mindenkivel</w:t>
       </w:r>
@@ -28328,7 +28474,7 @@
           <w:lang w:eastAsia="hu-HU"/>
         </w:rPr>
       </w:pPr>
-      <w:bookmarkStart w:id="42" w:name="_Toc132052714"/>
+      <w:bookmarkStart w:id="41" w:name="_Toc132052714"/>
       <w:r>
         <w:rPr>
           <w:lang w:eastAsia="hu-HU"/>
@@ -28336,7 +28482,7 @@
         <w:lastRenderedPageBreak/>
         <w:t>Ábrajegyzék</w:t>
       </w:r>
-      <w:bookmarkEnd w:id="42"/>
+      <w:bookmarkEnd w:id="41"/>
     </w:p>
     <w:p>
       <w:pPr>
@@ -29654,7 +29800,7 @@
       </w:r>
     </w:p>
     <w:sectPr>
-      <w:footerReference w:type="default" r:id="rId36"/>
+      <w:footerReference w:type="default" r:id="rId37"/>
       <w:pgSz w:w="11906" w:h="16838"/>
       <w:pgMar w:top="1417" w:right="1417" w:bottom="1417" w:left="1417" w:header="0" w:footer="708" w:gutter="0"/>
       <w:cols w:space="708"/>
@@ -29814,6 +29960,46 @@
 <w:ftr xmlns:wpc="http://schemas.microsoft.com/office/word/2010/wordprocessingCanvas" xmlns:cx="http://schemas.microsoft.com/office/drawing/2014/chartex" xmlns:cx1="http://schemas.microsoft.com/office/drawing/2015/9/8/chartex" xmlns:cx2="http://schemas.microsoft.com/office/drawing/2015/10/21/chartex" xmlns:cx3="http://schemas.microsoft.com/office/drawing/2016/5/9/chartex" xmlns:cx4="http://schemas.microsoft.com/office/drawing/2016/5/10/chartex" xmlns:cx5="http://schemas.microsoft.com/office/drawing/2016/5/11/chartex" xmlns:cx6="http://schemas.microsoft.com/office/drawing/2016/5/12/chartex" xmlns:cx7="http://schemas.microsoft.com/office/drawing/2016/5/13/chartex" xmlns:cx8="http://schemas.microsoft.com/office/drawing/2016/5/14/chartex" xmlns:mc="http://schemas.openxmlformats.org/markup-compatibility/2006" xmlns:aink="http://schemas.microsoft.com/office/drawing/2016/ink" xmlns:am3d="http://schemas.microsoft.com/office/drawing/2017/model3d" xmlns:o="urn:schemas-microsoft-com:office:office" xmlns:oel="http://schemas.microsoft.com/office/2019/extlst" xmlns:r="http://schemas.openxmlformats.org/officeDocument/2006/relationships" xmlns:m="http://schemas.openxmlformats.org/officeDocument/2006/math" xmlns:v="urn:schemas-microsoft-com:vml" xmlns:wp14="http://schemas.microsoft.com/office/word/2010/wordprocessingDrawing" xmlns:wp="http://schemas.openxmlformats.org/drawingml/2006/wordprocessingDrawing" xmlns:w10="urn:schemas-microsoft-com:office:word" xmlns:w="http://schemas.openxmlformats.org/wordprocessingml/2006/main" xmlns:w14="http://schemas.microsoft.com/office/word/2010/wordml" xmlns:w15="http://schemas.microsoft.com/office/word/2012/wordml" xmlns:w16cex="http://schemas.microsoft.com/office/word/2018/wordml/cex" xmlns:w16cid="http://schemas.microsoft.com/office/word/2016/wordml/cid" xmlns:w16="http://schemas.microsoft.com/office/word/2018/wordml" xmlns:w16du="http://schemas.microsoft.com/office/word/2023/wordml/word16du" xmlns:w16sdtdh="http://schemas.microsoft.com/office/word/2020/wordml/sdtdatahash" xmlns:w16se="http://schemas.microsoft.com/office/word/2015/wordml/symex" xmlns:wpg="http://schemas.microsoft.com/office/word/2010/wordprocessingGroup" xmlns:wpi="http://schemas.microsoft.com/office/word/2010/wordprocessingInk" xmlns:wne="http://schemas.microsoft.com/office/word/2006/wordml" xmlns:wps="http://schemas.microsoft.com/office/word/2010/wordprocessingShape" mc:Ignorable="w14 w15 w16se w16cid w16 w16cex w16sdtdh wp14">
   <w:sdt>
     <w:sdtPr>
+      <w:id w:val="1958494709"/>
+      <w:docPartObj>
+        <w:docPartGallery w:val="Page Numbers (Bottom of Page)"/>
+        <w:docPartUnique/>
+      </w:docPartObj>
+    </w:sdtPr>
+    <w:sdtContent>
+      <w:p>
+        <w:pPr>
+          <w:pStyle w:val="llb"/>
+          <w:jc w:val="right"/>
+        </w:pPr>
+        <w:r>
+          <w:fldChar w:fldCharType="begin"/>
+        </w:r>
+        <w:r>
+          <w:instrText xml:space="preserve"> PAGE </w:instrText>
+        </w:r>
+        <w:r>
+          <w:fldChar w:fldCharType="separate"/>
+        </w:r>
+        <w:r>
+          <w:rPr>
+            <w:noProof/>
+          </w:rPr>
+          <w:t>12</w:t>
+        </w:r>
+        <w:r>
+          <w:fldChar w:fldCharType="end"/>
+        </w:r>
+      </w:p>
+    </w:sdtContent>
+  </w:sdt>
+</w:ftr>
+</file>
+
+<file path=word/footer5.xml><?xml version="1.0" encoding="utf-8"?>
+<w:ftr xmlns:wpc="http://schemas.microsoft.com/office/word/2010/wordprocessingCanvas" xmlns:cx="http://schemas.microsoft.com/office/drawing/2014/chartex" xmlns:cx1="http://schemas.microsoft.com/office/drawing/2015/9/8/chartex" xmlns:cx2="http://schemas.microsoft.com/office/drawing/2015/10/21/chartex" xmlns:cx3="http://schemas.microsoft.com/office/drawing/2016/5/9/chartex" xmlns:cx4="http://schemas.microsoft.com/office/drawing/2016/5/10/chartex" xmlns:cx5="http://schemas.microsoft.com/office/drawing/2016/5/11/chartex" xmlns:cx6="http://schemas.microsoft.com/office/drawing/2016/5/12/chartex" xmlns:cx7="http://schemas.microsoft.com/office/drawing/2016/5/13/chartex" xmlns:cx8="http://schemas.microsoft.com/office/drawing/2016/5/14/chartex" xmlns:mc="http://schemas.openxmlformats.org/markup-compatibility/2006" xmlns:aink="http://schemas.microsoft.com/office/drawing/2016/ink" xmlns:am3d="http://schemas.microsoft.com/office/drawing/2017/model3d" xmlns:o="urn:schemas-microsoft-com:office:office" xmlns:oel="http://schemas.microsoft.com/office/2019/extlst" xmlns:r="http://schemas.openxmlformats.org/officeDocument/2006/relationships" xmlns:m="http://schemas.openxmlformats.org/officeDocument/2006/math" xmlns:v="urn:schemas-microsoft-com:vml" xmlns:wp14="http://schemas.microsoft.com/office/word/2010/wordprocessingDrawing" xmlns:wp="http://schemas.openxmlformats.org/drawingml/2006/wordprocessingDrawing" xmlns:w10="urn:schemas-microsoft-com:office:word" xmlns:w="http://schemas.openxmlformats.org/wordprocessingml/2006/main" xmlns:w14="http://schemas.microsoft.com/office/word/2010/wordml" xmlns:w15="http://schemas.microsoft.com/office/word/2012/wordml" xmlns:w16cex="http://schemas.microsoft.com/office/word/2018/wordml/cex" xmlns:w16cid="http://schemas.microsoft.com/office/word/2016/wordml/cid" xmlns:w16="http://schemas.microsoft.com/office/word/2018/wordml" xmlns:w16du="http://schemas.microsoft.com/office/word/2023/wordml/word16du" xmlns:w16sdtdh="http://schemas.microsoft.com/office/word/2020/wordml/sdtdatahash" xmlns:w16se="http://schemas.microsoft.com/office/word/2015/wordml/symex" xmlns:wpg="http://schemas.microsoft.com/office/word/2010/wordprocessingGroup" xmlns:wpi="http://schemas.microsoft.com/office/word/2010/wordprocessingInk" xmlns:wne="http://schemas.microsoft.com/office/word/2006/wordml" xmlns:wps="http://schemas.microsoft.com/office/word/2010/wordprocessingShape" mc:Ignorable="w14 w15 w16se w16cid w16 w16cex w16sdtdh wp14">
+  <w:sdt>
+    <w:sdtPr>
       <w:id w:val="2032819210"/>
       <w:docPartObj>
         <w:docPartGallery w:val="Page Numbers (Bottom of Page)"/>
@@ -29840,46 +30026,6 @@
             <w:noProof/>
           </w:rPr>
           <w:t>11</w:t>
-        </w:r>
-        <w:r>
-          <w:fldChar w:fldCharType="end"/>
-        </w:r>
-      </w:p>
-    </w:sdtContent>
-  </w:sdt>
-</w:ftr>
-</file>
-
-<file path=word/footer5.xml><?xml version="1.0" encoding="utf-8"?>
-<w:ftr xmlns:wpc="http://schemas.microsoft.com/office/word/2010/wordprocessingCanvas" xmlns:cx="http://schemas.microsoft.com/office/drawing/2014/chartex" xmlns:cx1="http://schemas.microsoft.com/office/drawing/2015/9/8/chartex" xmlns:cx2="http://schemas.microsoft.com/office/drawing/2015/10/21/chartex" xmlns:cx3="http://schemas.microsoft.com/office/drawing/2016/5/9/chartex" xmlns:cx4="http://schemas.microsoft.com/office/drawing/2016/5/10/chartex" xmlns:cx5="http://schemas.microsoft.com/office/drawing/2016/5/11/chartex" xmlns:cx6="http://schemas.microsoft.com/office/drawing/2016/5/12/chartex" xmlns:cx7="http://schemas.microsoft.com/office/drawing/2016/5/13/chartex" xmlns:cx8="http://schemas.microsoft.com/office/drawing/2016/5/14/chartex" xmlns:mc="http://schemas.openxmlformats.org/markup-compatibility/2006" xmlns:aink="http://schemas.microsoft.com/office/drawing/2016/ink" xmlns:am3d="http://schemas.microsoft.com/office/drawing/2017/model3d" xmlns:o="urn:schemas-microsoft-com:office:office" xmlns:oel="http://schemas.microsoft.com/office/2019/extlst" xmlns:r="http://schemas.openxmlformats.org/officeDocument/2006/relationships" xmlns:m="http://schemas.openxmlformats.org/officeDocument/2006/math" xmlns:v="urn:schemas-microsoft-com:vml" xmlns:wp14="http://schemas.microsoft.com/office/word/2010/wordprocessingDrawing" xmlns:wp="http://schemas.openxmlformats.org/drawingml/2006/wordprocessingDrawing" xmlns:w10="urn:schemas-microsoft-com:office:word" xmlns:w="http://schemas.openxmlformats.org/wordprocessingml/2006/main" xmlns:w14="http://schemas.microsoft.com/office/word/2010/wordml" xmlns:w15="http://schemas.microsoft.com/office/word/2012/wordml" xmlns:w16cex="http://schemas.microsoft.com/office/word/2018/wordml/cex" xmlns:w16cid="http://schemas.microsoft.com/office/word/2016/wordml/cid" xmlns:w16="http://schemas.microsoft.com/office/word/2018/wordml" xmlns:w16du="http://schemas.microsoft.com/office/word/2023/wordml/word16du" xmlns:w16sdtdh="http://schemas.microsoft.com/office/word/2020/wordml/sdtdatahash" xmlns:w16se="http://schemas.microsoft.com/office/word/2015/wordml/symex" xmlns:wpg="http://schemas.microsoft.com/office/word/2010/wordprocessingGroup" xmlns:wpi="http://schemas.microsoft.com/office/word/2010/wordprocessingInk" xmlns:wne="http://schemas.microsoft.com/office/word/2006/wordml" xmlns:wps="http://schemas.microsoft.com/office/word/2010/wordprocessingShape" mc:Ignorable="w14 w15 w16se w16cid w16 w16cex w16sdtdh wp14">
-  <w:sdt>
-    <w:sdtPr>
-      <w:id w:val="1958494709"/>
-      <w:docPartObj>
-        <w:docPartGallery w:val="Page Numbers (Bottom of Page)"/>
-        <w:docPartUnique/>
-      </w:docPartObj>
-    </w:sdtPr>
-    <w:sdtContent>
-      <w:p>
-        <w:pPr>
-          <w:pStyle w:val="llb"/>
-          <w:jc w:val="right"/>
-        </w:pPr>
-        <w:r>
-          <w:fldChar w:fldCharType="begin"/>
-        </w:r>
-        <w:r>
-          <w:instrText xml:space="preserve"> PAGE </w:instrText>
-        </w:r>
-        <w:r>
-          <w:fldChar w:fldCharType="separate"/>
-        </w:r>
-        <w:r>
-          <w:rPr>
-            <w:noProof/>
-          </w:rPr>
-          <w:t>12</w:t>
         </w:r>
         <w:r>
           <w:fldChar w:fldCharType="end"/>
@@ -31924,6 +32070,119 @@
     </w:lvl>
   </w:abstractNum>
   <w:abstractNum w:abstractNumId="16" w15:restartNumberingAfterBreak="0">
+    <w:nsid w:val="57E11BDF"/>
+    <w:multiLevelType w:val="hybridMultilevel"/>
+    <w:tmpl w:val="F6AE034A"/>
+    <w:lvl w:ilvl="0" w:tplc="040E0001">
+      <w:start w:val="1"/>
+      <w:numFmt w:val="bullet"/>
+      <w:lvlText w:val=""/>
+      <w:lvlJc w:val="left"/>
+      <w:pPr>
+        <w:ind w:left="720" w:hanging="360"/>
+      </w:pPr>
+      <w:rPr>
+        <w:rFonts w:ascii="Symbol" w:hAnsi="Symbol" w:hint="default"/>
+      </w:rPr>
+    </w:lvl>
+    <w:lvl w:ilvl="1" w:tplc="040E0003" w:tentative="1">
+      <w:start w:val="1"/>
+      <w:numFmt w:val="bullet"/>
+      <w:lvlText w:val="o"/>
+      <w:lvlJc w:val="left"/>
+      <w:pPr>
+        <w:ind w:left="1440" w:hanging="360"/>
+      </w:pPr>
+      <w:rPr>
+        <w:rFonts w:ascii="Courier New" w:hAnsi="Courier New" w:cs="Courier New" w:hint="default"/>
+      </w:rPr>
+    </w:lvl>
+    <w:lvl w:ilvl="2" w:tplc="040E0005" w:tentative="1">
+      <w:start w:val="1"/>
+      <w:numFmt w:val="bullet"/>
+      <w:lvlText w:val=""/>
+      <w:lvlJc w:val="left"/>
+      <w:pPr>
+        <w:ind w:left="2160" w:hanging="360"/>
+      </w:pPr>
+      <w:rPr>
+        <w:rFonts w:ascii="Wingdings" w:hAnsi="Wingdings" w:hint="default"/>
+      </w:rPr>
+    </w:lvl>
+    <w:lvl w:ilvl="3" w:tplc="040E0001" w:tentative="1">
+      <w:start w:val="1"/>
+      <w:numFmt w:val="bullet"/>
+      <w:lvlText w:val=""/>
+      <w:lvlJc w:val="left"/>
+      <w:pPr>
+        <w:ind w:left="2880" w:hanging="360"/>
+      </w:pPr>
+      <w:rPr>
+        <w:rFonts w:ascii="Symbol" w:hAnsi="Symbol" w:hint="default"/>
+      </w:rPr>
+    </w:lvl>
+    <w:lvl w:ilvl="4" w:tplc="040E0003" w:tentative="1">
+      <w:start w:val="1"/>
+      <w:numFmt w:val="bullet"/>
+      <w:lvlText w:val="o"/>
+      <w:lvlJc w:val="left"/>
+      <w:pPr>
+        <w:ind w:left="3600" w:hanging="360"/>
+      </w:pPr>
+      <w:rPr>
+        <w:rFonts w:ascii="Courier New" w:hAnsi="Courier New" w:cs="Courier New" w:hint="default"/>
+      </w:rPr>
+    </w:lvl>
+    <w:lvl w:ilvl="5" w:tplc="040E0005" w:tentative="1">
+      <w:start w:val="1"/>
+      <w:numFmt w:val="bullet"/>
+      <w:lvlText w:val=""/>
+      <w:lvlJc w:val="left"/>
+      <w:pPr>
+        <w:ind w:left="4320" w:hanging="360"/>
+      </w:pPr>
+      <w:rPr>
+        <w:rFonts w:ascii="Wingdings" w:hAnsi="Wingdings" w:hint="default"/>
+      </w:rPr>
+    </w:lvl>
+    <w:lvl w:ilvl="6" w:tplc="040E0001" w:tentative="1">
+      <w:start w:val="1"/>
+      <w:numFmt w:val="bullet"/>
+      <w:lvlText w:val=""/>
+      <w:lvlJc w:val="left"/>
+      <w:pPr>
+        <w:ind w:left="5040" w:hanging="360"/>
+      </w:pPr>
+      <w:rPr>
+        <w:rFonts w:ascii="Symbol" w:hAnsi="Symbol" w:hint="default"/>
+      </w:rPr>
+    </w:lvl>
+    <w:lvl w:ilvl="7" w:tplc="040E0003" w:tentative="1">
+      <w:start w:val="1"/>
+      <w:numFmt w:val="bullet"/>
+      <w:lvlText w:val="o"/>
+      <w:lvlJc w:val="left"/>
+      <w:pPr>
+        <w:ind w:left="5760" w:hanging="360"/>
+      </w:pPr>
+      <w:rPr>
+        <w:rFonts w:ascii="Courier New" w:hAnsi="Courier New" w:cs="Courier New" w:hint="default"/>
+      </w:rPr>
+    </w:lvl>
+    <w:lvl w:ilvl="8" w:tplc="040E0005" w:tentative="1">
+      <w:start w:val="1"/>
+      <w:numFmt w:val="bullet"/>
+      <w:lvlText w:val=""/>
+      <w:lvlJc w:val="left"/>
+      <w:pPr>
+        <w:ind w:left="6480" w:hanging="360"/>
+      </w:pPr>
+      <w:rPr>
+        <w:rFonts w:ascii="Wingdings" w:hAnsi="Wingdings" w:hint="default"/>
+      </w:rPr>
+    </w:lvl>
+  </w:abstractNum>
+  <w:abstractNum w:abstractNumId="17" w15:restartNumberingAfterBreak="0">
     <w:nsid w:val="58306965"/>
     <w:multiLevelType w:val="hybridMultilevel"/>
     <w:tmpl w:val="AE4892D8"/>
@@ -32036,7 +32295,7 @@
       </w:rPr>
     </w:lvl>
   </w:abstractNum>
-  <w:abstractNum w:abstractNumId="17" w15:restartNumberingAfterBreak="0">
+  <w:abstractNum w:abstractNumId="18" w15:restartNumberingAfterBreak="0">
     <w:nsid w:val="5F4773BD"/>
     <w:multiLevelType w:val="multilevel"/>
     <w:tmpl w:val="E75C5548"/>
@@ -32149,7 +32408,7 @@
       </w:pPr>
     </w:lvl>
   </w:abstractNum>
-  <w:abstractNum w:abstractNumId="18" w15:restartNumberingAfterBreak="0">
+  <w:abstractNum w:abstractNumId="19" w15:restartNumberingAfterBreak="0">
     <w:nsid w:val="5F5169C4"/>
     <w:multiLevelType w:val="multilevel"/>
     <w:tmpl w:val="B8F8B06C"/>
@@ -32289,7 +32548,7 @@
       </w:rPr>
     </w:lvl>
   </w:abstractNum>
-  <w:abstractNum w:abstractNumId="19" w15:restartNumberingAfterBreak="0">
+  <w:abstractNum w:abstractNumId="20" w15:restartNumberingAfterBreak="0">
     <w:nsid w:val="62132CFB"/>
     <w:multiLevelType w:val="hybridMultilevel"/>
     <w:tmpl w:val="C07282A6"/>
@@ -32402,7 +32661,7 @@
       </w:rPr>
     </w:lvl>
   </w:abstractNum>
-  <w:abstractNum w:abstractNumId="20" w15:restartNumberingAfterBreak="0">
+  <w:abstractNum w:abstractNumId="21" w15:restartNumberingAfterBreak="0">
     <w:nsid w:val="62471931"/>
     <w:multiLevelType w:val="multilevel"/>
     <w:tmpl w:val="24F05498"/>
@@ -32516,7 +32775,7 @@
       </w:pPr>
     </w:lvl>
   </w:abstractNum>
-  <w:abstractNum w:abstractNumId="21" w15:restartNumberingAfterBreak="0">
+  <w:abstractNum w:abstractNumId="22" w15:restartNumberingAfterBreak="0">
     <w:nsid w:val="6B2B2E91"/>
     <w:multiLevelType w:val="multilevel"/>
     <w:tmpl w:val="3B66021A"/>
@@ -32656,7 +32915,7 @@
       </w:rPr>
     </w:lvl>
   </w:abstractNum>
-  <w:abstractNum w:abstractNumId="22" w15:restartNumberingAfterBreak="0">
+  <w:abstractNum w:abstractNumId="23" w15:restartNumberingAfterBreak="0">
     <w:nsid w:val="6E1203F0"/>
     <w:multiLevelType w:val="multilevel"/>
     <w:tmpl w:val="040E001F"/>
@@ -32770,7 +33029,7 @@
       </w:pPr>
     </w:lvl>
   </w:abstractNum>
-  <w:abstractNum w:abstractNumId="23" w15:restartNumberingAfterBreak="0">
+  <w:abstractNum w:abstractNumId="24" w15:restartNumberingAfterBreak="0">
     <w:nsid w:val="6E173458"/>
     <w:multiLevelType w:val="hybridMultilevel"/>
     <w:tmpl w:val="A54030CC"/>
@@ -32883,7 +33142,7 @@
       </w:rPr>
     </w:lvl>
   </w:abstractNum>
-  <w:abstractNum w:abstractNumId="24" w15:restartNumberingAfterBreak="0">
+  <w:abstractNum w:abstractNumId="25" w15:restartNumberingAfterBreak="0">
     <w:nsid w:val="7DF02A45"/>
     <w:multiLevelType w:val="hybridMultilevel"/>
     <w:tmpl w:val="9732D7F8"/>
@@ -32996,7 +33255,7 @@
       </w:rPr>
     </w:lvl>
   </w:abstractNum>
-  <w:abstractNum w:abstractNumId="25" w15:restartNumberingAfterBreak="0">
+  <w:abstractNum w:abstractNumId="26" w15:restartNumberingAfterBreak="0">
     <w:nsid w:val="7FF93797"/>
     <w:multiLevelType w:val="hybridMultilevel"/>
     <w:tmpl w:val="D536215C"/>
@@ -33113,16 +33372,16 @@
     <w:abstractNumId w:val="6"/>
   </w:num>
   <w:num w:numId="2" w16cid:durableId="1644578267">
-    <w:abstractNumId w:val="22"/>
+    <w:abstractNumId w:val="23"/>
   </w:num>
   <w:num w:numId="3" w16cid:durableId="1601140789">
     <w:abstractNumId w:val="12"/>
   </w:num>
   <w:num w:numId="4" w16cid:durableId="118110107">
-    <w:abstractNumId w:val="18"/>
+    <w:abstractNumId w:val="19"/>
   </w:num>
   <w:num w:numId="5" w16cid:durableId="545525980">
-    <w:abstractNumId w:val="21"/>
+    <w:abstractNumId w:val="22"/>
   </w:num>
   <w:num w:numId="6" w16cid:durableId="887031156">
     <w:abstractNumId w:val="3"/>
@@ -33131,10 +33390,10 @@
     <w:abstractNumId w:val="0"/>
   </w:num>
   <w:num w:numId="8" w16cid:durableId="1171338656">
-    <w:abstractNumId w:val="20"/>
+    <w:abstractNumId w:val="21"/>
   </w:num>
   <w:num w:numId="9" w16cid:durableId="773017011">
-    <w:abstractNumId w:val="17"/>
+    <w:abstractNumId w:val="18"/>
   </w:num>
   <w:num w:numId="10" w16cid:durableId="1391072934">
     <w:abstractNumId w:val="1"/>
@@ -33149,7 +33408,7 @@
     </w:lvlOverride>
   </w:num>
   <w:num w:numId="13" w16cid:durableId="1559782773">
-    <w:abstractNumId w:val="20"/>
+    <w:abstractNumId w:val="21"/>
     <w:lvlOverride w:ilvl="0">
       <w:startOverride w:val="1"/>
     </w:lvlOverride>
@@ -33164,7 +33423,7 @@
     <w:abstractNumId w:val="9"/>
   </w:num>
   <w:num w:numId="17" w16cid:durableId="884222993">
-    <w:abstractNumId w:val="16"/>
+    <w:abstractNumId w:val="17"/>
   </w:num>
   <w:num w:numId="18" w16cid:durableId="729040822">
     <w:abstractNumId w:val="12"/>
@@ -33197,13 +33456,13 @@
     </w:lvlOverride>
   </w:num>
   <w:num w:numId="19" w16cid:durableId="1756592521">
-    <w:abstractNumId w:val="19"/>
+    <w:abstractNumId w:val="20"/>
   </w:num>
   <w:num w:numId="20" w16cid:durableId="1799685389">
     <w:abstractNumId w:val="8"/>
   </w:num>
   <w:num w:numId="21" w16cid:durableId="148178613">
-    <w:abstractNumId w:val="24"/>
+    <w:abstractNumId w:val="25"/>
   </w:num>
   <w:num w:numId="22" w16cid:durableId="365759065">
     <w:abstractNumId w:val="10"/>
@@ -33221,13 +33480,13 @@
     <w:abstractNumId w:val="13"/>
   </w:num>
   <w:num w:numId="27" w16cid:durableId="314455356">
-    <w:abstractNumId w:val="23"/>
+    <w:abstractNumId w:val="24"/>
   </w:num>
   <w:num w:numId="28" w16cid:durableId="502546533">
     <w:abstractNumId w:val="5"/>
   </w:num>
   <w:num w:numId="29" w16cid:durableId="1751075591">
-    <w:abstractNumId w:val="25"/>
+    <w:abstractNumId w:val="26"/>
   </w:num>
   <w:num w:numId="30" w16cid:durableId="1941258689">
     <w:abstractNumId w:val="12"/>
@@ -33258,6 +33517,9 @@
     <w:lvlOverride w:ilvl="8">
       <w:startOverride w:val="1"/>
     </w:lvlOverride>
+  </w:num>
+  <w:num w:numId="31" w16cid:durableId="757288930">
+    <w:abstractNumId w:val="16"/>
   </w:num>
 </w:numbering>
 </file>

</xml_diff>